<commit_message>
add test for sms & add service for custom sms
</commit_message>
<xml_diff>
--- a/Установка.docx
+++ b/Установка.docx
@@ -9,6 +9,91 @@
           <w:ilvl w:val="0"/>
           <w:numId w:val="3"/>
         </w:numPr>
+        <w:rPr>
+          <w:lang w:val="ru-RU"/>
+        </w:rPr>
+      </w:pPr>
+      <w:proofErr w:type="spellStart"/>
+      <w:r>
+        <w:t>Исходные</w:t>
+      </w:r>
+      <w:proofErr w:type="spellEnd"/>
+      <w:r>
+        <w:t xml:space="preserve"> </w:t>
+      </w:r>
+      <w:proofErr w:type="spellStart"/>
+      <w:r>
+        <w:t>коды</w:t>
+      </w:r>
+      <w:proofErr w:type="spellEnd"/>
+    </w:p>
+    <w:p>
+      <w:proofErr w:type="spellStart"/>
+      <w:r>
+        <w:t>Исходные</w:t>
+      </w:r>
+      <w:proofErr w:type="spellEnd"/>
+      <w:r>
+        <w:t xml:space="preserve"> </w:t>
+      </w:r>
+      <w:proofErr w:type="spellStart"/>
+      <w:r>
+        <w:t>коды</w:t>
+      </w:r>
+      <w:proofErr w:type="spellEnd"/>
+      <w:r>
+        <w:t xml:space="preserve"> </w:t>
+      </w:r>
+      <w:proofErr w:type="spellStart"/>
+      <w:r>
+        <w:t>модулей</w:t>
+      </w:r>
+      <w:proofErr w:type="spellEnd"/>
+      <w:r>
+        <w:t xml:space="preserve"> </w:t>
+      </w:r>
+      <w:proofErr w:type="spellStart"/>
+      <w:r>
+        <w:t>залиты</w:t>
+      </w:r>
+      <w:proofErr w:type="spellEnd"/>
+      <w:r>
+        <w:t xml:space="preserve"> </w:t>
+      </w:r>
+      <w:proofErr w:type="spellStart"/>
+      <w:r>
+        <w:t>на</w:t>
+      </w:r>
+      <w:proofErr w:type="spellEnd"/>
+      <w:r>
+        <w:t xml:space="preserve"> </w:t>
+      </w:r>
+      <w:proofErr w:type="spellStart"/>
+      <w:r>
+        <w:t>github</w:t>
+      </w:r>
+      <w:proofErr w:type="spellEnd"/>
+    </w:p>
+    <w:p>
+      <w:hyperlink r:id="rId6" w:history="1">
+        <w:r>
+          <w:rPr>
+            <w:rStyle w:val="Hyperlink"/>
+          </w:rPr>
+          <w:t>https://github.com/btimur/enu.z39.50.git</w:t>
+        </w:r>
+      </w:hyperlink>
+      <w:r>
+        <w:t xml:space="preserve"> </w:t>
+      </w:r>
+    </w:p>
+    <w:p>
+      <w:pPr>
+        <w:pStyle w:val="Heading1"/>
+        <w:numPr>
+          <w:ilvl w:val="0"/>
+          <w:numId w:val="3"/>
+        </w:numPr>
       </w:pPr>
       <w:proofErr w:type="spellStart"/>
       <w:r>
@@ -240,11 +325,16 @@
           <w:numId w:val="1"/>
         </w:numPr>
       </w:pPr>
+      <w:proofErr w:type="spellStart"/>
       <w:proofErr w:type="gramStart"/>
       <w:r>
-        <w:t>module</w:t>
-      </w:r>
+        <w:t>perco</w:t>
+      </w:r>
+      <w:proofErr w:type="spellEnd"/>
       <w:proofErr w:type="gramEnd"/>
+      <w:r>
+        <w:t>-scanner</w:t>
+      </w:r>
     </w:p>
     <w:p>
       <w:pPr>
@@ -254,45 +344,55 @@
           <w:numId w:val="1"/>
         </w:numPr>
       </w:pPr>
-      <w:proofErr w:type="gramStart"/>
-      <w:r>
-        <w:t>yaz4j</w:t>
-      </w:r>
-      <w:proofErr w:type="gramEnd"/>
+      <w:r>
+        <w:t>PercoScanner.exe</w:t>
+      </w:r>
       <w:r>
         <w:t xml:space="preserve"> – </w:t>
       </w:r>
       <w:proofErr w:type="spellStart"/>
       <w:r>
-        <w:t>модуль</w:t>
-      </w:r>
-      <w:proofErr w:type="spellEnd"/>
-      <w:r>
-        <w:rPr>
-          <w:lang w:val="ru-RU"/>
-        </w:rPr>
+        <w:t>программа</w:t>
+      </w:r>
+      <w:proofErr w:type="spellEnd"/>
+      <w:r>
         <w:t xml:space="preserve"> </w:t>
       </w:r>
       <w:proofErr w:type="spellStart"/>
       <w:r>
-        <w:rPr>
-          <w:lang w:val="ru-RU"/>
-        </w:rPr>
-        <w:t>jboss</w:t>
-      </w:r>
-      <w:proofErr w:type="spellEnd"/>
-      <w:r>
-        <w:rPr>
-          <w:lang w:val="ru-RU"/>
-        </w:rPr>
-        <w:t xml:space="preserve"> для работы с </w:t>
-      </w:r>
-      <w:proofErr w:type="spellStart"/>
-      <w:r>
-        <w:rPr>
-          <w:lang w:val="ru-RU"/>
-        </w:rPr>
-        <w:t>yaz</w:t>
+        <w:t>для</w:t>
+      </w:r>
+      <w:proofErr w:type="spellEnd"/>
+      <w:r>
+        <w:t xml:space="preserve"> АРМ </w:t>
+      </w:r>
+      <w:proofErr w:type="spellStart"/>
+      <w:r>
+        <w:t>библиотекаря</w:t>
+      </w:r>
+      <w:proofErr w:type="spellEnd"/>
+      <w:r>
+        <w:t xml:space="preserve"> </w:t>
+      </w:r>
+      <w:proofErr w:type="spellStart"/>
+      <w:r>
+        <w:t>для</w:t>
+      </w:r>
+      <w:proofErr w:type="spellEnd"/>
+      <w:r>
+        <w:t xml:space="preserve"> </w:t>
+      </w:r>
+      <w:proofErr w:type="spellStart"/>
+      <w:r>
+        <w:t>считывания</w:t>
+      </w:r>
+      <w:proofErr w:type="spellEnd"/>
+      <w:r>
+        <w:t xml:space="preserve"> </w:t>
+      </w:r>
+      <w:proofErr w:type="spellStart"/>
+      <w:r>
+        <w:t>карты</w:t>
       </w:r>
       <w:proofErr w:type="spellEnd"/>
     </w:p>
@@ -306,7 +406,7 @@
       </w:pPr>
       <w:proofErr w:type="gramStart"/>
       <w:r>
-        <w:t>target</w:t>
+        <w:t>module</w:t>
       </w:r>
       <w:proofErr w:type="gramEnd"/>
     </w:p>
@@ -320,6 +420,70 @@
       </w:pPr>
       <w:proofErr w:type="gramStart"/>
       <w:r>
+        <w:t>yaz4j</w:t>
+      </w:r>
+      <w:proofErr w:type="gramEnd"/>
+      <w:r>
+        <w:t xml:space="preserve"> – </w:t>
+      </w:r>
+      <w:proofErr w:type="spellStart"/>
+      <w:r>
+        <w:t>модуль</w:t>
+      </w:r>
+      <w:proofErr w:type="spellEnd"/>
+      <w:r>
+        <w:rPr>
+          <w:lang w:val="ru-RU"/>
+        </w:rPr>
+        <w:t xml:space="preserve"> </w:t>
+      </w:r>
+      <w:proofErr w:type="spellStart"/>
+      <w:r>
+        <w:rPr>
+          <w:lang w:val="ru-RU"/>
+        </w:rPr>
+        <w:t>jboss</w:t>
+      </w:r>
+      <w:proofErr w:type="spellEnd"/>
+      <w:r>
+        <w:rPr>
+          <w:lang w:val="ru-RU"/>
+        </w:rPr>
+        <w:t xml:space="preserve"> для работы с </w:t>
+      </w:r>
+      <w:proofErr w:type="spellStart"/>
+      <w:r>
+        <w:rPr>
+          <w:lang w:val="ru-RU"/>
+        </w:rPr>
+        <w:t>yaz</w:t>
+      </w:r>
+      <w:proofErr w:type="spellEnd"/>
+    </w:p>
+    <w:p>
+      <w:pPr>
+        <w:pStyle w:val="ListParagraph"/>
+        <w:numPr>
+          <w:ilvl w:val="0"/>
+          <w:numId w:val="1"/>
+        </w:numPr>
+      </w:pPr>
+      <w:proofErr w:type="gramStart"/>
+      <w:r>
+        <w:t>target</w:t>
+      </w:r>
+      <w:proofErr w:type="gramEnd"/>
+    </w:p>
+    <w:p>
+      <w:pPr>
+        <w:pStyle w:val="ListParagraph"/>
+        <w:numPr>
+          <w:ilvl w:val="1"/>
+          <w:numId w:val="1"/>
+        </w:numPr>
+      </w:pPr>
+      <w:proofErr w:type="gramStart"/>
+      <w:r>
         <w:t>z3950</w:t>
       </w:r>
       <w:proofErr w:type="gramEnd"/>
@@ -340,6 +504,99 @@
         </w:rPr>
         <w:t xml:space="preserve"> архив  программы</w:t>
       </w:r>
+      <w:r>
+        <w:rPr>
+          <w:lang w:val="ru-RU"/>
+        </w:rPr>
+        <w:t xml:space="preserve"> поиск и сервер </w:t>
+      </w:r>
+      <w:r>
+        <w:t>Z39.50</w:t>
+      </w:r>
+    </w:p>
+    <w:p>
+      <w:pPr>
+        <w:pStyle w:val="ListParagraph"/>
+        <w:numPr>
+          <w:ilvl w:val="1"/>
+          <w:numId w:val="1"/>
+        </w:numPr>
+      </w:pPr>
+      <w:proofErr w:type="spellStart"/>
+      <w:proofErr w:type="gramStart"/>
+      <w:r>
+        <w:t>skud</w:t>
+      </w:r>
+      <w:proofErr w:type="gramEnd"/>
+      <w:r>
+        <w:t>-service.war</w:t>
+      </w:r>
+      <w:proofErr w:type="spellEnd"/>
+      <w:r>
+        <w:t xml:space="preserve"> – </w:t>
+      </w:r>
+      <w:proofErr w:type="spellStart"/>
+      <w:r>
+        <w:t>веб</w:t>
+      </w:r>
+      <w:proofErr w:type="spellEnd"/>
+      <w:r>
+        <w:rPr>
+          <w:lang w:val="ru-RU"/>
+        </w:rPr>
+        <w:t xml:space="preserve"> архив  сервиса интеграции с СКУД</w:t>
+      </w:r>
+    </w:p>
+    <w:p>
+      <w:pPr>
+        <w:pStyle w:val="ListParagraph"/>
+        <w:numPr>
+          <w:ilvl w:val="1"/>
+          <w:numId w:val="1"/>
+        </w:numPr>
+      </w:pPr>
+      <w:proofErr w:type="spellStart"/>
+      <w:proofErr w:type="gramStart"/>
+      <w:r>
+        <w:t>sms</w:t>
+      </w:r>
+      <w:proofErr w:type="gramEnd"/>
+      <w:r>
+        <w:t>-app.war</w:t>
+      </w:r>
+      <w:proofErr w:type="spellEnd"/>
+      <w:r>
+        <w:t xml:space="preserve"> – </w:t>
+      </w:r>
+      <w:proofErr w:type="spellStart"/>
+      <w:r>
+        <w:t>веб</w:t>
+      </w:r>
+      <w:proofErr w:type="spellEnd"/>
+      <w:r>
+        <w:t xml:space="preserve"> </w:t>
+      </w:r>
+      <w:proofErr w:type="spellStart"/>
+      <w:r>
+        <w:t>архив</w:t>
+      </w:r>
+      <w:proofErr w:type="spellEnd"/>
+      <w:r>
+        <w:t xml:space="preserve"> </w:t>
+      </w:r>
+      <w:proofErr w:type="spellStart"/>
+      <w:r>
+        <w:t>рассылки</w:t>
+      </w:r>
+      <w:proofErr w:type="spellEnd"/>
+      <w:r>
+        <w:t xml:space="preserve"> СМС </w:t>
+      </w:r>
+      <w:proofErr w:type="spellStart"/>
+      <w:r>
+        <w:t>уведомлений</w:t>
+      </w:r>
+      <w:proofErr w:type="spellEnd"/>
     </w:p>
     <w:p>
       <w:pPr>
@@ -925,6 +1182,7 @@
           <w:sz w:val="18"/>
           <w:szCs w:val="16"/>
         </w:rPr>
+        <w:lastRenderedPageBreak/>
         <w:t>M2=$M2_HOME/bin</w:t>
       </w:r>
     </w:p>
@@ -1266,7 +1524,6 @@
         <w:rPr>
           <w:lang w:val="ru-RU"/>
         </w:rPr>
-        <w:lastRenderedPageBreak/>
         <w:t>Развёртывание модуля</w:t>
       </w:r>
       <w:r>
@@ -2507,7 +2764,7 @@
     <w:p>
       <w:pPr>
         <w:pStyle w:val="ListParagraph"/>
-        <w:ind w:left="1080" w:firstLine="360"/>
+        <w:ind w:firstLine="360"/>
         <w:rPr>
           <w:rFonts w:ascii="Consolas" w:hAnsi="Consolas" w:cs="Courier"/>
           <w:i/>
@@ -2569,7 +2826,29 @@
           <w:sz w:val="18"/>
           <w:szCs w:val="16"/>
         </w:rPr>
-        <w:t xml:space="preserve">        &lt;queue&gt;</w:t>
+        <w:t xml:space="preserve">        &lt;</w:t>
+      </w:r>
+      <w:proofErr w:type="gramStart"/>
+      <w:r>
+        <w:rPr>
+          <w:rFonts w:ascii="Consolas" w:hAnsi="Consolas" w:cs="Courier"/>
+          <w:i/>
+          <w:color w:val="385623" w:themeColor="accent6" w:themeShade="80"/>
+          <w:sz w:val="18"/>
+          <w:szCs w:val="16"/>
+        </w:rPr>
+        <w:t>queue</w:t>
+      </w:r>
+      <w:proofErr w:type="gramEnd"/>
+      <w:r>
+        <w:rPr>
+          <w:rFonts w:ascii="Consolas" w:hAnsi="Consolas" w:cs="Courier"/>
+          <w:i/>
+          <w:color w:val="385623" w:themeColor="accent6" w:themeShade="80"/>
+          <w:sz w:val="18"/>
+          <w:szCs w:val="16"/>
+        </w:rPr>
+        <w:t>&gt;</w:t>
       </w:r>
       <w:proofErr w:type="spellStart"/>
       <w:r>
@@ -2602,6 +2881,231 @@
           <w:sz w:val="18"/>
           <w:szCs w:val="16"/>
         </w:rPr>
+        <w:t>SmsBlockQueue</w:t>
+      </w:r>
+      <w:proofErr w:type="spellEnd"/>
+      <w:r>
+        <w:rPr>
+          <w:rFonts w:ascii="Consolas" w:hAnsi="Consolas" w:cs="Courier"/>
+          <w:i/>
+          <w:color w:val="385623" w:themeColor="accent6" w:themeShade="80"/>
+          <w:sz w:val="18"/>
+          <w:szCs w:val="16"/>
+        </w:rPr>
+        <w:t>&lt;/queue&gt;</w:t>
+      </w:r>
+    </w:p>
+    <w:p>
+      <w:pPr>
+        <w:pStyle w:val="ListParagraph"/>
+        <w:ind w:firstLine="360"/>
+        <w:rPr>
+          <w:rFonts w:ascii="Consolas" w:hAnsi="Consolas" w:cs="Courier"/>
+          <w:i/>
+          <w:color w:val="385623" w:themeColor="accent6" w:themeShade="80"/>
+          <w:sz w:val="18"/>
+          <w:szCs w:val="16"/>
+        </w:rPr>
+      </w:pPr>
+      <w:r>
+        <w:rPr>
+          <w:rFonts w:ascii="Consolas" w:hAnsi="Consolas" w:cs="Courier"/>
+          <w:i/>
+          <w:color w:val="385623" w:themeColor="accent6" w:themeShade="80"/>
+          <w:sz w:val="18"/>
+          <w:szCs w:val="16"/>
+        </w:rPr>
+        <w:t xml:space="preserve">        &lt;</w:t>
+      </w:r>
+      <w:proofErr w:type="gramStart"/>
+      <w:r>
+        <w:rPr>
+          <w:rFonts w:ascii="Consolas" w:hAnsi="Consolas" w:cs="Courier"/>
+          <w:i/>
+          <w:color w:val="385623" w:themeColor="accent6" w:themeShade="80"/>
+          <w:sz w:val="18"/>
+          <w:szCs w:val="16"/>
+        </w:rPr>
+        <w:t>event</w:t>
+      </w:r>
+      <w:proofErr w:type="gramEnd"/>
+      <w:r>
+        <w:rPr>
+          <w:rFonts w:ascii="Consolas" w:hAnsi="Consolas" w:cs="Courier"/>
+          <w:i/>
+          <w:color w:val="385623" w:themeColor="accent6" w:themeShade="80"/>
+          <w:sz w:val="18"/>
+          <w:szCs w:val="16"/>
+        </w:rPr>
+        <w:t>&gt;</w:t>
+      </w:r>
+      <w:proofErr w:type="spellStart"/>
+      <w:r>
+        <w:rPr>
+          <w:rFonts w:ascii="Consolas" w:hAnsi="Consolas" w:cs="Courier"/>
+          <w:i/>
+          <w:color w:val="385623" w:themeColor="accent6" w:themeShade="80"/>
+          <w:sz w:val="18"/>
+          <w:szCs w:val="16"/>
+        </w:rPr>
+        <w:t>event.blocking.order.sms</w:t>
+      </w:r>
+      <w:proofErr w:type="spellEnd"/>
+      <w:r>
+        <w:rPr>
+          <w:rFonts w:ascii="Consolas" w:hAnsi="Consolas" w:cs="Courier"/>
+          <w:i/>
+          <w:color w:val="385623" w:themeColor="accent6" w:themeShade="80"/>
+          <w:sz w:val="18"/>
+          <w:szCs w:val="16"/>
+        </w:rPr>
+        <w:t>&lt;/event&gt;</w:t>
+      </w:r>
+    </w:p>
+    <w:p>
+      <w:pPr>
+        <w:pStyle w:val="ListParagraph"/>
+        <w:ind w:firstLine="360"/>
+        <w:rPr>
+          <w:rFonts w:ascii="Consolas" w:hAnsi="Consolas" w:cs="Courier"/>
+          <w:i/>
+          <w:color w:val="385623" w:themeColor="accent6" w:themeShade="80"/>
+          <w:sz w:val="18"/>
+          <w:szCs w:val="16"/>
+        </w:rPr>
+      </w:pPr>
+      <w:r>
+        <w:rPr>
+          <w:rFonts w:ascii="Consolas" w:hAnsi="Consolas" w:cs="Courier"/>
+          <w:i/>
+          <w:color w:val="385623" w:themeColor="accent6" w:themeShade="80"/>
+          <w:sz w:val="18"/>
+          <w:szCs w:val="16"/>
+        </w:rPr>
+        <w:lastRenderedPageBreak/>
+        <w:t xml:space="preserve">    &lt;/listener&gt;</w:t>
+      </w:r>
+    </w:p>
+    <w:p>
+      <w:pPr>
+        <w:pStyle w:val="ListParagraph"/>
+        <w:ind w:firstLine="360"/>
+        <w:rPr>
+          <w:rFonts w:ascii="Consolas" w:hAnsi="Consolas" w:cs="Courier"/>
+          <w:i/>
+          <w:color w:val="385623" w:themeColor="accent6" w:themeShade="80"/>
+          <w:sz w:val="18"/>
+          <w:szCs w:val="16"/>
+        </w:rPr>
+      </w:pPr>
+      <w:r>
+        <w:rPr>
+          <w:rFonts w:ascii="Consolas" w:hAnsi="Consolas" w:cs="Courier"/>
+          <w:i/>
+          <w:color w:val="385623" w:themeColor="accent6" w:themeShade="80"/>
+          <w:sz w:val="18"/>
+          <w:szCs w:val="16"/>
+        </w:rPr>
+        <w:t xml:space="preserve">    &lt;</w:t>
+      </w:r>
+      <w:proofErr w:type="gramStart"/>
+      <w:r>
+        <w:rPr>
+          <w:rFonts w:ascii="Consolas" w:hAnsi="Consolas" w:cs="Courier"/>
+          <w:i/>
+          <w:color w:val="385623" w:themeColor="accent6" w:themeShade="80"/>
+          <w:sz w:val="18"/>
+          <w:szCs w:val="16"/>
+        </w:rPr>
+        <w:t>listener</w:t>
+      </w:r>
+      <w:proofErr w:type="gramEnd"/>
+      <w:r>
+        <w:rPr>
+          <w:rFonts w:ascii="Consolas" w:hAnsi="Consolas" w:cs="Courier"/>
+          <w:i/>
+          <w:color w:val="385623" w:themeColor="accent6" w:themeShade="80"/>
+          <w:sz w:val="18"/>
+          <w:szCs w:val="16"/>
+        </w:rPr>
+        <w:t>&gt;</w:t>
+      </w:r>
+    </w:p>
+    <w:p>
+      <w:pPr>
+        <w:pStyle w:val="ListParagraph"/>
+        <w:ind w:firstLine="360"/>
+        <w:rPr>
+          <w:rFonts w:ascii="Consolas" w:hAnsi="Consolas" w:cs="Courier"/>
+          <w:i/>
+          <w:color w:val="385623" w:themeColor="accent6" w:themeShade="80"/>
+          <w:sz w:val="18"/>
+          <w:szCs w:val="16"/>
+        </w:rPr>
+      </w:pPr>
+      <w:r>
+        <w:rPr>
+          <w:rFonts w:ascii="Consolas" w:hAnsi="Consolas" w:cs="Courier"/>
+          <w:i/>
+          <w:color w:val="385623" w:themeColor="accent6" w:themeShade="80"/>
+          <w:sz w:val="18"/>
+          <w:szCs w:val="16"/>
+        </w:rPr>
+        <w:t xml:space="preserve">        &lt;</w:t>
+      </w:r>
+      <w:proofErr w:type="gramStart"/>
+      <w:r>
+        <w:rPr>
+          <w:rFonts w:ascii="Consolas" w:hAnsi="Consolas" w:cs="Courier"/>
+          <w:i/>
+          <w:color w:val="385623" w:themeColor="accent6" w:themeShade="80"/>
+          <w:sz w:val="18"/>
+          <w:szCs w:val="16"/>
+        </w:rPr>
+        <w:t>queue</w:t>
+      </w:r>
+      <w:proofErr w:type="gramEnd"/>
+      <w:r>
+        <w:rPr>
+          <w:rFonts w:ascii="Consolas" w:hAnsi="Consolas" w:cs="Courier"/>
+          <w:i/>
+          <w:color w:val="385623" w:themeColor="accent6" w:themeShade="80"/>
+          <w:sz w:val="18"/>
+          <w:szCs w:val="16"/>
+        </w:rPr>
+        <w:t>&gt;</w:t>
+      </w:r>
+      <w:proofErr w:type="spellStart"/>
+      <w:r>
+        <w:rPr>
+          <w:rFonts w:ascii="Consolas" w:hAnsi="Consolas" w:cs="Courier"/>
+          <w:i/>
+          <w:color w:val="385623" w:themeColor="accent6" w:themeShade="80"/>
+          <w:sz w:val="18"/>
+          <w:szCs w:val="16"/>
+        </w:rPr>
+        <w:t>java:jboss</w:t>
+      </w:r>
+      <w:proofErr w:type="spellEnd"/>
+      <w:r>
+        <w:rPr>
+          <w:rFonts w:ascii="Consolas" w:hAnsi="Consolas" w:cs="Courier"/>
+          <w:i/>
+          <w:color w:val="385623" w:themeColor="accent6" w:themeShade="80"/>
+          <w:sz w:val="18"/>
+          <w:szCs w:val="16"/>
+        </w:rPr>
+        <w:t>/queues/Synergy/</w:t>
+      </w:r>
+      <w:proofErr w:type="spellStart"/>
+      <w:r>
+        <w:rPr>
+          <w:rFonts w:ascii="Consolas" w:hAnsi="Consolas" w:cs="Courier"/>
+          <w:i/>
+          <w:color w:val="385623" w:themeColor="accent6" w:themeShade="80"/>
+          <w:sz w:val="18"/>
+          <w:szCs w:val="16"/>
+        </w:rPr>
         <w:t>IndexZebraQueue</w:t>
       </w:r>
       <w:proofErr w:type="spellEnd"/>
@@ -2636,7 +3140,29 @@
           <w:sz w:val="18"/>
           <w:szCs w:val="16"/>
         </w:rPr>
-        <w:t xml:space="preserve">        &lt;event&gt;</w:t>
+        <w:t xml:space="preserve">        &lt;</w:t>
+      </w:r>
+      <w:proofErr w:type="gramStart"/>
+      <w:r>
+        <w:rPr>
+          <w:rFonts w:ascii="Consolas" w:hAnsi="Consolas" w:cs="Courier"/>
+          <w:i/>
+          <w:color w:val="385623" w:themeColor="accent6" w:themeShade="80"/>
+          <w:sz w:val="18"/>
+          <w:szCs w:val="16"/>
+        </w:rPr>
+        <w:t>event</w:t>
+      </w:r>
+      <w:proofErr w:type="gramEnd"/>
+      <w:r>
+        <w:rPr>
+          <w:rFonts w:ascii="Consolas" w:hAnsi="Consolas" w:cs="Courier"/>
+          <w:i/>
+          <w:color w:val="385623" w:themeColor="accent6" w:themeShade="80"/>
+          <w:sz w:val="18"/>
+          <w:szCs w:val="16"/>
+        </w:rPr>
+        <w:t>&gt;</w:t>
       </w:r>
       <w:proofErr w:type="spellStart"/>
       <w:r>
@@ -2704,7 +3230,29 @@
           <w:sz w:val="18"/>
           <w:szCs w:val="16"/>
         </w:rPr>
-        <w:t xml:space="preserve">    &lt;listener&gt;</w:t>
+        <w:t xml:space="preserve">    &lt;</w:t>
+      </w:r>
+      <w:proofErr w:type="gramStart"/>
+      <w:r>
+        <w:rPr>
+          <w:rFonts w:ascii="Consolas" w:hAnsi="Consolas" w:cs="Courier"/>
+          <w:i/>
+          <w:color w:val="385623" w:themeColor="accent6" w:themeShade="80"/>
+          <w:sz w:val="18"/>
+          <w:szCs w:val="16"/>
+        </w:rPr>
+        <w:t>listener</w:t>
+      </w:r>
+      <w:proofErr w:type="gramEnd"/>
+      <w:r>
+        <w:rPr>
+          <w:rFonts w:ascii="Consolas" w:hAnsi="Consolas" w:cs="Courier"/>
+          <w:i/>
+          <w:color w:val="385623" w:themeColor="accent6" w:themeShade="80"/>
+          <w:sz w:val="18"/>
+          <w:szCs w:val="16"/>
+        </w:rPr>
+        <w:t>&gt;</w:t>
       </w:r>
     </w:p>
     <w:p>
@@ -2727,7 +3275,29 @@
           <w:sz w:val="18"/>
           <w:szCs w:val="16"/>
         </w:rPr>
-        <w:t xml:space="preserve">        &lt;queue&gt;</w:t>
+        <w:t xml:space="preserve">        &lt;</w:t>
+      </w:r>
+      <w:proofErr w:type="gramStart"/>
+      <w:r>
+        <w:rPr>
+          <w:rFonts w:ascii="Consolas" w:hAnsi="Consolas" w:cs="Courier"/>
+          <w:i/>
+          <w:color w:val="385623" w:themeColor="accent6" w:themeShade="80"/>
+          <w:sz w:val="18"/>
+          <w:szCs w:val="16"/>
+        </w:rPr>
+        <w:t>queue</w:t>
+      </w:r>
+      <w:proofErr w:type="gramEnd"/>
+      <w:r>
+        <w:rPr>
+          <w:rFonts w:ascii="Consolas" w:hAnsi="Consolas" w:cs="Courier"/>
+          <w:i/>
+          <w:color w:val="385623" w:themeColor="accent6" w:themeShade="80"/>
+          <w:sz w:val="18"/>
+          <w:szCs w:val="16"/>
+        </w:rPr>
+        <w:t>&gt;</w:t>
       </w:r>
       <w:proofErr w:type="spellStart"/>
       <w:r>
@@ -2794,7 +3364,29 @@
           <w:sz w:val="18"/>
           <w:szCs w:val="16"/>
         </w:rPr>
-        <w:t xml:space="preserve">        &lt;event&gt;</w:t>
+        <w:t xml:space="preserve">        &lt;</w:t>
+      </w:r>
+      <w:proofErr w:type="gramStart"/>
+      <w:r>
+        <w:rPr>
+          <w:rFonts w:ascii="Consolas" w:hAnsi="Consolas" w:cs="Courier"/>
+          <w:i/>
+          <w:color w:val="385623" w:themeColor="accent6" w:themeShade="80"/>
+          <w:sz w:val="18"/>
+          <w:szCs w:val="16"/>
+        </w:rPr>
+        <w:t>event</w:t>
+      </w:r>
+      <w:proofErr w:type="gramEnd"/>
+      <w:r>
+        <w:rPr>
+          <w:rFonts w:ascii="Consolas" w:hAnsi="Consolas" w:cs="Courier"/>
+          <w:i/>
+          <w:color w:val="385623" w:themeColor="accent6" w:themeShade="80"/>
+          <w:sz w:val="18"/>
+          <w:szCs w:val="16"/>
+        </w:rPr>
+        <w:t>&gt;</w:t>
       </w:r>
       <w:proofErr w:type="spellStart"/>
       <w:r>
@@ -2841,6 +3433,8 @@
         </w:rPr>
         <w:t xml:space="preserve">    &lt;/listener&gt;</w:t>
       </w:r>
+      <w:bookmarkStart w:id="0" w:name="_GoBack"/>
+      <w:bookmarkEnd w:id="0"/>
     </w:p>
     <w:p>
       <w:pPr>
@@ -2866,6 +3460,9 @@
       <w:pPr>
         <w:pStyle w:val="ListParagraph"/>
         <w:ind w:left="1440"/>
+        <w:rPr>
+          <w:lang w:val="ru-RU"/>
+        </w:rPr>
       </w:pPr>
       <w:proofErr w:type="spellStart"/>
       <w:r>
@@ -2883,6 +3480,9 @@
       <w:r>
         <w:t xml:space="preserve"> с БД</w:t>
       </w:r>
+      <w:r>
+        <w:t xml:space="preserve"> z3950 и СКУД</w:t>
+      </w:r>
     </w:p>
     <w:p>
       <w:pPr>
@@ -2904,742 +3504,1952 @@
           <w:sz w:val="18"/>
           <w:szCs w:val="16"/>
         </w:rPr>
+        <w:t>&lt;</w:t>
+      </w:r>
+      <w:proofErr w:type="spellStart"/>
+      <w:proofErr w:type="gramStart"/>
+      <w:r>
+        <w:rPr>
+          <w:rFonts w:ascii="Consolas" w:hAnsi="Consolas" w:cs="Courier"/>
+          <w:i/>
+          <w:color w:val="385623" w:themeColor="accent6" w:themeShade="80"/>
+          <w:sz w:val="18"/>
+          <w:szCs w:val="16"/>
+        </w:rPr>
+        <w:t>datasource</w:t>
+      </w:r>
+      <w:proofErr w:type="spellEnd"/>
+      <w:proofErr w:type="gramEnd"/>
+      <w:r>
+        <w:rPr>
+          <w:rFonts w:ascii="Consolas" w:hAnsi="Consolas" w:cs="Courier"/>
+          <w:i/>
+          <w:color w:val="385623" w:themeColor="accent6" w:themeShade="80"/>
+          <w:sz w:val="18"/>
+          <w:szCs w:val="16"/>
+        </w:rPr>
+        <w:t xml:space="preserve"> </w:t>
+      </w:r>
+      <w:proofErr w:type="spellStart"/>
+      <w:r>
+        <w:rPr>
+          <w:rFonts w:ascii="Consolas" w:hAnsi="Consolas" w:cs="Courier"/>
+          <w:i/>
+          <w:color w:val="385623" w:themeColor="accent6" w:themeShade="80"/>
+          <w:sz w:val="18"/>
+          <w:szCs w:val="16"/>
+        </w:rPr>
+        <w:t>jta</w:t>
+      </w:r>
+      <w:proofErr w:type="spellEnd"/>
+      <w:r>
+        <w:rPr>
+          <w:rFonts w:ascii="Consolas" w:hAnsi="Consolas" w:cs="Courier"/>
+          <w:i/>
+          <w:color w:val="385623" w:themeColor="accent6" w:themeShade="80"/>
+          <w:sz w:val="18"/>
+          <w:szCs w:val="16"/>
+        </w:rPr>
+        <w:t xml:space="preserve">="false" </w:t>
+      </w:r>
+      <w:proofErr w:type="spellStart"/>
+      <w:r>
+        <w:rPr>
+          <w:rFonts w:ascii="Consolas" w:hAnsi="Consolas" w:cs="Courier"/>
+          <w:i/>
+          <w:color w:val="385623" w:themeColor="accent6" w:themeShade="80"/>
+          <w:sz w:val="18"/>
+          <w:szCs w:val="16"/>
+        </w:rPr>
+        <w:t>jndi</w:t>
+      </w:r>
+      <w:proofErr w:type="spellEnd"/>
+      <w:r>
+        <w:rPr>
+          <w:rFonts w:ascii="Consolas" w:hAnsi="Consolas" w:cs="Courier"/>
+          <w:i/>
+          <w:color w:val="385623" w:themeColor="accent6" w:themeShade="80"/>
+          <w:sz w:val="18"/>
+          <w:szCs w:val="16"/>
+        </w:rPr>
+        <w:t>-name="</w:t>
+      </w:r>
+      <w:proofErr w:type="spellStart"/>
+      <w:r>
+        <w:rPr>
+          <w:rFonts w:ascii="Consolas" w:hAnsi="Consolas" w:cs="Courier"/>
+          <w:i/>
+          <w:color w:val="385623" w:themeColor="accent6" w:themeShade="80"/>
+          <w:sz w:val="18"/>
+          <w:szCs w:val="16"/>
+        </w:rPr>
+        <w:t>java:jboss</w:t>
+      </w:r>
+      <w:proofErr w:type="spellEnd"/>
+      <w:r>
+        <w:rPr>
+          <w:rFonts w:ascii="Consolas" w:hAnsi="Consolas" w:cs="Courier"/>
+          <w:i/>
+          <w:color w:val="385623" w:themeColor="accent6" w:themeShade="80"/>
+          <w:sz w:val="18"/>
+          <w:szCs w:val="16"/>
+        </w:rPr>
+        <w:t>/</w:t>
+      </w:r>
+      <w:proofErr w:type="spellStart"/>
+      <w:r>
+        <w:rPr>
+          <w:rFonts w:ascii="Consolas" w:hAnsi="Consolas" w:cs="Courier"/>
+          <w:i/>
+          <w:color w:val="385623" w:themeColor="accent6" w:themeShade="80"/>
+          <w:sz w:val="18"/>
+          <w:szCs w:val="16"/>
+        </w:rPr>
+        <w:t>datasources</w:t>
+      </w:r>
+      <w:proofErr w:type="spellEnd"/>
+      <w:r>
+        <w:rPr>
+          <w:rFonts w:ascii="Consolas" w:hAnsi="Consolas" w:cs="Courier"/>
+          <w:i/>
+          <w:color w:val="385623" w:themeColor="accent6" w:themeShade="80"/>
+          <w:sz w:val="18"/>
+          <w:szCs w:val="16"/>
+        </w:rPr>
+        <w:t>/Z3950DS" pool-name="Z3950DS" enabled="true" use-</w:t>
+      </w:r>
+      <w:proofErr w:type="spellStart"/>
+      <w:r>
+        <w:rPr>
+          <w:rFonts w:ascii="Consolas" w:hAnsi="Consolas" w:cs="Courier"/>
+          <w:i/>
+          <w:color w:val="385623" w:themeColor="accent6" w:themeShade="80"/>
+          <w:sz w:val="18"/>
+          <w:szCs w:val="16"/>
+        </w:rPr>
+        <w:t>ccm</w:t>
+      </w:r>
+      <w:proofErr w:type="spellEnd"/>
+      <w:r>
+        <w:rPr>
+          <w:rFonts w:ascii="Consolas" w:hAnsi="Consolas" w:cs="Courier"/>
+          <w:i/>
+          <w:color w:val="385623" w:themeColor="accent6" w:themeShade="80"/>
+          <w:sz w:val="18"/>
+          <w:szCs w:val="16"/>
+        </w:rPr>
+        <w:t>="false"&gt;</w:t>
+      </w:r>
+    </w:p>
+    <w:p>
+      <w:pPr>
+        <w:pStyle w:val="ListParagraph"/>
+        <w:rPr>
+          <w:rFonts w:ascii="Consolas" w:hAnsi="Consolas" w:cs="Courier"/>
+          <w:i/>
+          <w:color w:val="385623" w:themeColor="accent6" w:themeShade="80"/>
+          <w:sz w:val="18"/>
+          <w:szCs w:val="16"/>
+        </w:rPr>
+      </w:pPr>
+      <w:r>
+        <w:rPr>
+          <w:rFonts w:ascii="Consolas" w:hAnsi="Consolas" w:cs="Courier"/>
+          <w:i/>
+          <w:color w:val="385623" w:themeColor="accent6" w:themeShade="80"/>
+          <w:sz w:val="18"/>
+          <w:szCs w:val="16"/>
+        </w:rPr>
+        <w:t>&lt;</w:t>
+      </w:r>
+      <w:proofErr w:type="gramStart"/>
+      <w:r>
+        <w:rPr>
+          <w:rFonts w:ascii="Consolas" w:hAnsi="Consolas" w:cs="Courier"/>
+          <w:i/>
+          <w:color w:val="385623" w:themeColor="accent6" w:themeShade="80"/>
+          <w:sz w:val="18"/>
+          <w:szCs w:val="16"/>
+        </w:rPr>
+        <w:t>connection</w:t>
+      </w:r>
+      <w:proofErr w:type="gramEnd"/>
+      <w:r>
+        <w:rPr>
+          <w:rFonts w:ascii="Consolas" w:hAnsi="Consolas" w:cs="Courier"/>
+          <w:i/>
+          <w:color w:val="385623" w:themeColor="accent6" w:themeShade="80"/>
+          <w:sz w:val="18"/>
+          <w:szCs w:val="16"/>
+        </w:rPr>
+        <w:t>-</w:t>
+      </w:r>
+      <w:r>
+        <w:rPr>
+          <w:rFonts w:ascii="Consolas" w:hAnsi="Consolas" w:cs="Courier"/>
+          <w:i/>
+          <w:color w:val="385623" w:themeColor="accent6" w:themeShade="80"/>
+          <w:sz w:val="18"/>
+          <w:szCs w:val="16"/>
+        </w:rPr>
+        <w:t>url&gt;jdbc:mysql://localhost:3306/z3950?characterEncoding=utf8&lt;/connection-url&gt;</w:t>
+      </w:r>
+    </w:p>
+    <w:p>
+      <w:pPr>
+        <w:pStyle w:val="ListParagraph"/>
+        <w:ind w:firstLine="360"/>
+        <w:rPr>
+          <w:rFonts w:ascii="Consolas" w:hAnsi="Consolas" w:cs="Courier"/>
+          <w:i/>
+          <w:color w:val="385623" w:themeColor="accent6" w:themeShade="80"/>
+          <w:sz w:val="18"/>
+          <w:szCs w:val="16"/>
+        </w:rPr>
+      </w:pPr>
+      <w:r>
+        <w:rPr>
+          <w:rFonts w:ascii="Consolas" w:hAnsi="Consolas" w:cs="Courier"/>
+          <w:i/>
+          <w:color w:val="385623" w:themeColor="accent6" w:themeShade="80"/>
+          <w:sz w:val="18"/>
+          <w:szCs w:val="16"/>
+        </w:rPr>
+        <w:t xml:space="preserve">                    &lt;driver-class&gt;</w:t>
+      </w:r>
+      <w:proofErr w:type="spellStart"/>
+      <w:r>
+        <w:rPr>
+          <w:rFonts w:ascii="Consolas" w:hAnsi="Consolas" w:cs="Courier"/>
+          <w:i/>
+          <w:color w:val="385623" w:themeColor="accent6" w:themeShade="80"/>
+          <w:sz w:val="18"/>
+          <w:szCs w:val="16"/>
+        </w:rPr>
+        <w:t>com.mysql.jdbc.Driver</w:t>
+      </w:r>
+      <w:proofErr w:type="spellEnd"/>
+      <w:r>
+        <w:rPr>
+          <w:rFonts w:ascii="Consolas" w:hAnsi="Consolas" w:cs="Courier"/>
+          <w:i/>
+          <w:color w:val="385623" w:themeColor="accent6" w:themeShade="80"/>
+          <w:sz w:val="18"/>
+          <w:szCs w:val="16"/>
+        </w:rPr>
+        <w:t>&lt;/driver-class&gt;</w:t>
+      </w:r>
+    </w:p>
+    <w:p>
+      <w:pPr>
+        <w:pStyle w:val="ListParagraph"/>
+        <w:ind w:firstLine="360"/>
+        <w:rPr>
+          <w:rFonts w:ascii="Consolas" w:hAnsi="Consolas" w:cs="Courier"/>
+          <w:i/>
+          <w:color w:val="385623" w:themeColor="accent6" w:themeShade="80"/>
+          <w:sz w:val="18"/>
+          <w:szCs w:val="16"/>
+        </w:rPr>
+      </w:pPr>
+      <w:r>
+        <w:rPr>
+          <w:rFonts w:ascii="Consolas" w:hAnsi="Consolas" w:cs="Courier"/>
+          <w:i/>
+          <w:color w:val="385623" w:themeColor="accent6" w:themeShade="80"/>
+          <w:sz w:val="18"/>
+          <w:szCs w:val="16"/>
+        </w:rPr>
+        <w:t xml:space="preserve">                    &lt;driver&gt;</w:t>
+      </w:r>
+      <w:proofErr w:type="spellStart"/>
+      <w:r>
+        <w:rPr>
+          <w:rFonts w:ascii="Consolas" w:hAnsi="Consolas" w:cs="Courier"/>
+          <w:i/>
+          <w:color w:val="385623" w:themeColor="accent6" w:themeShade="80"/>
+          <w:sz w:val="18"/>
+          <w:szCs w:val="16"/>
+        </w:rPr>
+        <w:t>com.mysql</w:t>
+      </w:r>
+      <w:proofErr w:type="spellEnd"/>
+      <w:r>
+        <w:rPr>
+          <w:rFonts w:ascii="Consolas" w:hAnsi="Consolas" w:cs="Courier"/>
+          <w:i/>
+          <w:color w:val="385623" w:themeColor="accent6" w:themeShade="80"/>
+          <w:sz w:val="18"/>
+          <w:szCs w:val="16"/>
+        </w:rPr>
+        <w:t>&lt;/driver&gt;</w:t>
+      </w:r>
+    </w:p>
+    <w:p>
+      <w:pPr>
+        <w:pStyle w:val="ListParagraph"/>
+        <w:ind w:firstLine="360"/>
+        <w:rPr>
+          <w:rFonts w:ascii="Consolas" w:hAnsi="Consolas" w:cs="Courier"/>
+          <w:i/>
+          <w:color w:val="385623" w:themeColor="accent6" w:themeShade="80"/>
+          <w:sz w:val="18"/>
+          <w:szCs w:val="16"/>
+        </w:rPr>
+      </w:pPr>
+      <w:r>
+        <w:rPr>
+          <w:rFonts w:ascii="Consolas" w:hAnsi="Consolas" w:cs="Courier"/>
+          <w:i/>
+          <w:color w:val="385623" w:themeColor="accent6" w:themeShade="80"/>
+          <w:sz w:val="18"/>
+          <w:szCs w:val="16"/>
+        </w:rPr>
+        <w:t xml:space="preserve">                    &lt;security&gt;</w:t>
+      </w:r>
+    </w:p>
+    <w:p>
+      <w:pPr>
+        <w:pStyle w:val="ListParagraph"/>
+        <w:ind w:firstLine="360"/>
+        <w:rPr>
+          <w:rFonts w:ascii="Consolas" w:hAnsi="Consolas" w:cs="Courier"/>
+          <w:i/>
+          <w:color w:val="385623" w:themeColor="accent6" w:themeShade="80"/>
+          <w:sz w:val="18"/>
+          <w:szCs w:val="16"/>
+        </w:rPr>
+      </w:pPr>
+      <w:r>
+        <w:rPr>
+          <w:rFonts w:ascii="Consolas" w:hAnsi="Consolas" w:cs="Courier"/>
+          <w:i/>
+          <w:color w:val="385623" w:themeColor="accent6" w:themeShade="80"/>
+          <w:sz w:val="18"/>
+          <w:szCs w:val="16"/>
+        </w:rPr>
+        <w:t xml:space="preserve">                        &lt;user-name&gt;root&lt;/user-name&gt;</w:t>
+      </w:r>
+    </w:p>
+    <w:p>
+      <w:pPr>
+        <w:pStyle w:val="ListParagraph"/>
+        <w:ind w:firstLine="360"/>
+        <w:rPr>
+          <w:rFonts w:ascii="Consolas" w:hAnsi="Consolas" w:cs="Courier"/>
+          <w:i/>
+          <w:color w:val="385623" w:themeColor="accent6" w:themeShade="80"/>
+          <w:sz w:val="18"/>
+          <w:szCs w:val="16"/>
+        </w:rPr>
+      </w:pPr>
+      <w:r>
+        <w:rPr>
+          <w:rFonts w:ascii="Consolas" w:hAnsi="Consolas" w:cs="Courier"/>
+          <w:i/>
+          <w:color w:val="385623" w:themeColor="accent6" w:themeShade="80"/>
+          <w:sz w:val="18"/>
+          <w:szCs w:val="16"/>
+        </w:rPr>
+        <w:t xml:space="preserve">                        &lt;password&gt;root&lt;/password&gt;</w:t>
+      </w:r>
+    </w:p>
+    <w:p>
+      <w:pPr>
+        <w:pStyle w:val="ListParagraph"/>
+        <w:ind w:firstLine="360"/>
+        <w:rPr>
+          <w:rFonts w:ascii="Consolas" w:hAnsi="Consolas" w:cs="Courier"/>
+          <w:i/>
+          <w:color w:val="385623" w:themeColor="accent6" w:themeShade="80"/>
+          <w:sz w:val="18"/>
+          <w:szCs w:val="16"/>
+        </w:rPr>
+      </w:pPr>
+      <w:r>
+        <w:rPr>
+          <w:rFonts w:ascii="Consolas" w:hAnsi="Consolas" w:cs="Courier"/>
+          <w:i/>
+          <w:color w:val="385623" w:themeColor="accent6" w:themeShade="80"/>
+          <w:sz w:val="18"/>
+          <w:szCs w:val="16"/>
+        </w:rPr>
+        <w:t xml:space="preserve">                    &lt;/security&gt;</w:t>
+      </w:r>
+    </w:p>
+    <w:p>
+      <w:pPr>
+        <w:pStyle w:val="ListParagraph"/>
+        <w:ind w:firstLine="360"/>
+        <w:rPr>
+          <w:rFonts w:ascii="Consolas" w:hAnsi="Consolas" w:cs="Courier"/>
+          <w:i/>
+          <w:color w:val="385623" w:themeColor="accent6" w:themeShade="80"/>
+          <w:sz w:val="18"/>
+          <w:szCs w:val="16"/>
+        </w:rPr>
+      </w:pPr>
+      <w:r>
+        <w:rPr>
+          <w:rFonts w:ascii="Consolas" w:hAnsi="Consolas" w:cs="Courier"/>
+          <w:i/>
+          <w:color w:val="385623" w:themeColor="accent6" w:themeShade="80"/>
+          <w:sz w:val="18"/>
+          <w:szCs w:val="16"/>
+        </w:rPr>
+        <w:t xml:space="preserve">                    &lt;validation&gt;</w:t>
+      </w:r>
+    </w:p>
+    <w:p>
+      <w:pPr>
+        <w:pStyle w:val="ListParagraph"/>
+        <w:ind w:firstLine="360"/>
+        <w:rPr>
+          <w:rFonts w:ascii="Consolas" w:hAnsi="Consolas" w:cs="Courier"/>
+          <w:i/>
+          <w:color w:val="385623" w:themeColor="accent6" w:themeShade="80"/>
+          <w:sz w:val="18"/>
+          <w:szCs w:val="16"/>
+        </w:rPr>
+      </w:pPr>
+      <w:r>
+        <w:rPr>
+          <w:rFonts w:ascii="Consolas" w:hAnsi="Consolas" w:cs="Courier"/>
+          <w:i/>
+          <w:color w:val="385623" w:themeColor="accent6" w:themeShade="80"/>
+          <w:sz w:val="18"/>
+          <w:szCs w:val="16"/>
+        </w:rPr>
+        <w:t xml:space="preserve">                        &lt;validate-on-match&gt;false&lt;/validate-on-match&gt;</w:t>
+      </w:r>
+    </w:p>
+    <w:p>
+      <w:pPr>
+        <w:pStyle w:val="ListParagraph"/>
+        <w:ind w:firstLine="360"/>
+        <w:rPr>
+          <w:rFonts w:ascii="Consolas" w:hAnsi="Consolas" w:cs="Courier"/>
+          <w:i/>
+          <w:color w:val="385623" w:themeColor="accent6" w:themeShade="80"/>
+          <w:sz w:val="18"/>
+          <w:szCs w:val="16"/>
+        </w:rPr>
+      </w:pPr>
+      <w:r>
+        <w:rPr>
+          <w:rFonts w:ascii="Consolas" w:hAnsi="Consolas" w:cs="Courier"/>
+          <w:i/>
+          <w:color w:val="385623" w:themeColor="accent6" w:themeShade="80"/>
+          <w:sz w:val="18"/>
+          <w:szCs w:val="16"/>
+        </w:rPr>
+        <w:t xml:space="preserve">                        &lt;background-validation&gt;false&lt;/background-validation&gt;</w:t>
+      </w:r>
+    </w:p>
+    <w:p>
+      <w:pPr>
+        <w:pStyle w:val="ListParagraph"/>
+        <w:ind w:firstLine="360"/>
+        <w:rPr>
+          <w:rFonts w:ascii="Consolas" w:hAnsi="Consolas" w:cs="Courier"/>
+          <w:i/>
+          <w:color w:val="385623" w:themeColor="accent6" w:themeShade="80"/>
+          <w:sz w:val="18"/>
+          <w:szCs w:val="16"/>
+        </w:rPr>
+      </w:pPr>
+      <w:r>
+        <w:rPr>
+          <w:rFonts w:ascii="Consolas" w:hAnsi="Consolas" w:cs="Courier"/>
+          <w:i/>
+          <w:color w:val="385623" w:themeColor="accent6" w:themeShade="80"/>
+          <w:sz w:val="18"/>
+          <w:szCs w:val="16"/>
+        </w:rPr>
+        <w:t xml:space="preserve">                    &lt;/validation&gt;</w:t>
+      </w:r>
+    </w:p>
+    <w:p>
+      <w:pPr>
+        <w:pStyle w:val="ListParagraph"/>
+        <w:ind w:firstLine="360"/>
+        <w:rPr>
+          <w:rFonts w:ascii="Consolas" w:hAnsi="Consolas" w:cs="Courier"/>
+          <w:i/>
+          <w:color w:val="385623" w:themeColor="accent6" w:themeShade="80"/>
+          <w:sz w:val="18"/>
+          <w:szCs w:val="16"/>
+        </w:rPr>
+      </w:pPr>
+      <w:r>
+        <w:rPr>
+          <w:rFonts w:ascii="Consolas" w:hAnsi="Consolas" w:cs="Courier"/>
+          <w:i/>
+          <w:color w:val="385623" w:themeColor="accent6" w:themeShade="80"/>
+          <w:sz w:val="18"/>
+          <w:szCs w:val="16"/>
+        </w:rPr>
+        <w:t xml:space="preserve">                    &lt;</w:t>
+      </w:r>
+      <w:proofErr w:type="gramStart"/>
+      <w:r>
+        <w:rPr>
+          <w:rFonts w:ascii="Consolas" w:hAnsi="Consolas" w:cs="Courier"/>
+          <w:i/>
+          <w:color w:val="385623" w:themeColor="accent6" w:themeShade="80"/>
+          <w:sz w:val="18"/>
+          <w:szCs w:val="16"/>
+        </w:rPr>
+        <w:t>statement</w:t>
+      </w:r>
+      <w:proofErr w:type="gramEnd"/>
+      <w:r>
+        <w:rPr>
+          <w:rFonts w:ascii="Consolas" w:hAnsi="Consolas" w:cs="Courier"/>
+          <w:i/>
+          <w:color w:val="385623" w:themeColor="accent6" w:themeShade="80"/>
+          <w:sz w:val="18"/>
+          <w:szCs w:val="16"/>
+        </w:rPr>
+        <w:t>&gt;</w:t>
+      </w:r>
+    </w:p>
+    <w:p>
+      <w:pPr>
+        <w:pStyle w:val="ListParagraph"/>
+        <w:ind w:firstLine="360"/>
+        <w:rPr>
+          <w:rFonts w:ascii="Consolas" w:hAnsi="Consolas" w:cs="Courier"/>
+          <w:i/>
+          <w:color w:val="385623" w:themeColor="accent6" w:themeShade="80"/>
+          <w:sz w:val="18"/>
+          <w:szCs w:val="16"/>
+        </w:rPr>
+      </w:pPr>
+      <w:r>
+        <w:rPr>
+          <w:rFonts w:ascii="Consolas" w:hAnsi="Consolas" w:cs="Courier"/>
+          <w:i/>
+          <w:color w:val="385623" w:themeColor="accent6" w:themeShade="80"/>
+          <w:sz w:val="18"/>
+          <w:szCs w:val="16"/>
+        </w:rPr>
+        <w:t xml:space="preserve">                        &lt;</w:t>
+      </w:r>
+      <w:proofErr w:type="gramStart"/>
+      <w:r>
+        <w:rPr>
+          <w:rFonts w:ascii="Consolas" w:hAnsi="Consolas" w:cs="Courier"/>
+          <w:i/>
+          <w:color w:val="385623" w:themeColor="accent6" w:themeShade="80"/>
+          <w:sz w:val="18"/>
+          <w:szCs w:val="16"/>
+        </w:rPr>
+        <w:t>share</w:t>
+      </w:r>
+      <w:proofErr w:type="gramEnd"/>
+      <w:r>
+        <w:rPr>
+          <w:rFonts w:ascii="Consolas" w:hAnsi="Consolas" w:cs="Courier"/>
+          <w:i/>
+          <w:color w:val="385623" w:themeColor="accent6" w:themeShade="80"/>
+          <w:sz w:val="18"/>
+          <w:szCs w:val="16"/>
+        </w:rPr>
+        <w:t>-prepared-statements&gt;false&lt;/share-prepared-statements&gt;</w:t>
+      </w:r>
+    </w:p>
+    <w:p>
+      <w:pPr>
+        <w:pStyle w:val="ListParagraph"/>
+        <w:ind w:firstLine="360"/>
+        <w:rPr>
+          <w:rFonts w:ascii="Consolas" w:hAnsi="Consolas" w:cs="Courier"/>
+          <w:i/>
+          <w:color w:val="385623" w:themeColor="accent6" w:themeShade="80"/>
+          <w:sz w:val="18"/>
+          <w:szCs w:val="16"/>
+        </w:rPr>
+      </w:pPr>
+      <w:r>
+        <w:rPr>
+          <w:rFonts w:ascii="Consolas" w:hAnsi="Consolas" w:cs="Courier"/>
+          <w:i/>
+          <w:color w:val="385623" w:themeColor="accent6" w:themeShade="80"/>
+          <w:sz w:val="18"/>
+          <w:szCs w:val="16"/>
+        </w:rPr>
+        <w:t xml:space="preserve">                    &lt;/statement&gt;</w:t>
+      </w:r>
+    </w:p>
+    <w:p>
+      <w:pPr>
+        <w:pStyle w:val="ListParagraph"/>
+        <w:ind w:firstLine="360"/>
+        <w:rPr>
+          <w:rFonts w:ascii="Consolas" w:hAnsi="Consolas" w:cs="Courier"/>
+          <w:i/>
+          <w:color w:val="385623" w:themeColor="accent6" w:themeShade="80"/>
+          <w:sz w:val="18"/>
+          <w:szCs w:val="16"/>
+        </w:rPr>
+      </w:pPr>
+      <w:r>
+        <w:rPr>
+          <w:rFonts w:ascii="Consolas" w:hAnsi="Consolas" w:cs="Courier"/>
+          <w:i/>
+          <w:color w:val="385623" w:themeColor="accent6" w:themeShade="80"/>
+          <w:sz w:val="18"/>
+          <w:szCs w:val="16"/>
+        </w:rPr>
+        <w:t xml:space="preserve">                &lt;/</w:t>
+      </w:r>
+      <w:proofErr w:type="spellStart"/>
+      <w:r>
+        <w:rPr>
+          <w:rFonts w:ascii="Consolas" w:hAnsi="Consolas" w:cs="Courier"/>
+          <w:i/>
+          <w:color w:val="385623" w:themeColor="accent6" w:themeShade="80"/>
+          <w:sz w:val="18"/>
+          <w:szCs w:val="16"/>
+        </w:rPr>
+        <w:t>datasource</w:t>
+      </w:r>
+      <w:proofErr w:type="spellEnd"/>
+      <w:r>
+        <w:rPr>
+          <w:rFonts w:ascii="Consolas" w:hAnsi="Consolas" w:cs="Courier"/>
+          <w:i/>
+          <w:color w:val="385623" w:themeColor="accent6" w:themeShade="80"/>
+          <w:sz w:val="18"/>
+          <w:szCs w:val="16"/>
+        </w:rPr>
+        <w:t>&gt;</w:t>
+      </w:r>
+    </w:p>
+    <w:p>
+      <w:pPr>
+        <w:pStyle w:val="ListParagraph"/>
+        <w:ind w:firstLine="360"/>
+        <w:rPr>
+          <w:rFonts w:ascii="Consolas" w:hAnsi="Consolas" w:cs="Courier"/>
+          <w:i/>
+          <w:color w:val="385623" w:themeColor="accent6" w:themeShade="80"/>
+          <w:sz w:val="18"/>
+          <w:szCs w:val="16"/>
+        </w:rPr>
+      </w:pPr>
+      <w:r>
+        <w:rPr>
+          <w:rFonts w:ascii="Consolas" w:hAnsi="Consolas" w:cs="Courier"/>
+          <w:i/>
+          <w:color w:val="385623" w:themeColor="accent6" w:themeShade="80"/>
+          <w:sz w:val="18"/>
+          <w:szCs w:val="16"/>
+        </w:rPr>
+        <w:t>&lt;</w:t>
+      </w:r>
+      <w:proofErr w:type="spellStart"/>
+      <w:proofErr w:type="gramStart"/>
+      <w:r>
+        <w:rPr>
+          <w:rFonts w:ascii="Consolas" w:hAnsi="Consolas" w:cs="Courier"/>
+          <w:i/>
+          <w:color w:val="385623" w:themeColor="accent6" w:themeShade="80"/>
+          <w:sz w:val="18"/>
+          <w:szCs w:val="16"/>
+        </w:rPr>
+        <w:t>datasource</w:t>
+      </w:r>
+      <w:proofErr w:type="spellEnd"/>
+      <w:proofErr w:type="gramEnd"/>
+      <w:r>
+        <w:rPr>
+          <w:rFonts w:ascii="Consolas" w:hAnsi="Consolas" w:cs="Courier"/>
+          <w:i/>
+          <w:color w:val="385623" w:themeColor="accent6" w:themeShade="80"/>
+          <w:sz w:val="18"/>
+          <w:szCs w:val="16"/>
+        </w:rPr>
+        <w:t xml:space="preserve"> </w:t>
+      </w:r>
+      <w:proofErr w:type="spellStart"/>
+      <w:r>
+        <w:rPr>
+          <w:rFonts w:ascii="Consolas" w:hAnsi="Consolas" w:cs="Courier"/>
+          <w:i/>
+          <w:color w:val="385623" w:themeColor="accent6" w:themeShade="80"/>
+          <w:sz w:val="18"/>
+          <w:szCs w:val="16"/>
+        </w:rPr>
+        <w:t>jta</w:t>
+      </w:r>
+      <w:proofErr w:type="spellEnd"/>
+      <w:r>
+        <w:rPr>
+          <w:rFonts w:ascii="Consolas" w:hAnsi="Consolas" w:cs="Courier"/>
+          <w:i/>
+          <w:color w:val="385623" w:themeColor="accent6" w:themeShade="80"/>
+          <w:sz w:val="18"/>
+          <w:szCs w:val="16"/>
+        </w:rPr>
+        <w:t xml:space="preserve">="false" </w:t>
+      </w:r>
+      <w:proofErr w:type="spellStart"/>
+      <w:r>
+        <w:rPr>
+          <w:rFonts w:ascii="Consolas" w:hAnsi="Consolas" w:cs="Courier"/>
+          <w:i/>
+          <w:color w:val="385623" w:themeColor="accent6" w:themeShade="80"/>
+          <w:sz w:val="18"/>
+          <w:szCs w:val="16"/>
+        </w:rPr>
+        <w:t>jndi</w:t>
+      </w:r>
+      <w:proofErr w:type="spellEnd"/>
+      <w:r>
+        <w:rPr>
+          <w:rFonts w:ascii="Consolas" w:hAnsi="Consolas" w:cs="Courier"/>
+          <w:i/>
+          <w:color w:val="385623" w:themeColor="accent6" w:themeShade="80"/>
+          <w:sz w:val="18"/>
+          <w:szCs w:val="16"/>
+        </w:rPr>
+        <w:t>-name="</w:t>
+      </w:r>
+      <w:proofErr w:type="spellStart"/>
+      <w:r>
+        <w:rPr>
+          <w:rFonts w:ascii="Consolas" w:hAnsi="Consolas" w:cs="Courier"/>
+          <w:i/>
+          <w:color w:val="385623" w:themeColor="accent6" w:themeShade="80"/>
+          <w:sz w:val="18"/>
+          <w:szCs w:val="16"/>
+        </w:rPr>
+        <w:t>java:jboss</w:t>
+      </w:r>
+      <w:proofErr w:type="spellEnd"/>
+      <w:r>
+        <w:rPr>
+          <w:rFonts w:ascii="Consolas" w:hAnsi="Consolas" w:cs="Courier"/>
+          <w:i/>
+          <w:color w:val="385623" w:themeColor="accent6" w:themeShade="80"/>
+          <w:sz w:val="18"/>
+          <w:szCs w:val="16"/>
+        </w:rPr>
+        <w:t>/</w:t>
+      </w:r>
+      <w:proofErr w:type="spellStart"/>
+      <w:r>
+        <w:rPr>
+          <w:rFonts w:ascii="Consolas" w:hAnsi="Consolas" w:cs="Courier"/>
+          <w:i/>
+          <w:color w:val="385623" w:themeColor="accent6" w:themeShade="80"/>
+          <w:sz w:val="18"/>
+          <w:szCs w:val="16"/>
+        </w:rPr>
+        <w:t>datasources</w:t>
+      </w:r>
+      <w:proofErr w:type="spellEnd"/>
+      <w:r>
+        <w:rPr>
+          <w:rFonts w:ascii="Consolas" w:hAnsi="Consolas" w:cs="Courier"/>
+          <w:i/>
+          <w:color w:val="385623" w:themeColor="accent6" w:themeShade="80"/>
+          <w:sz w:val="18"/>
+          <w:szCs w:val="16"/>
+        </w:rPr>
+        <w:t>/</w:t>
+      </w:r>
+      <w:proofErr w:type="spellStart"/>
+      <w:r>
+        <w:rPr>
+          <w:rFonts w:ascii="Consolas" w:hAnsi="Consolas" w:cs="Courier"/>
+          <w:i/>
+          <w:color w:val="385623" w:themeColor="accent6" w:themeShade="80"/>
+          <w:sz w:val="18"/>
+          <w:szCs w:val="16"/>
+        </w:rPr>
+        <w:t>SkudDS</w:t>
+      </w:r>
+      <w:proofErr w:type="spellEnd"/>
+      <w:r>
+        <w:rPr>
+          <w:rFonts w:ascii="Consolas" w:hAnsi="Consolas" w:cs="Courier"/>
+          <w:i/>
+          <w:color w:val="385623" w:themeColor="accent6" w:themeShade="80"/>
+          <w:sz w:val="18"/>
+          <w:szCs w:val="16"/>
+        </w:rPr>
+        <w:t>" pool-name="</w:t>
+      </w:r>
+      <w:proofErr w:type="spellStart"/>
+      <w:r>
+        <w:rPr>
+          <w:rFonts w:ascii="Consolas" w:hAnsi="Consolas" w:cs="Courier"/>
+          <w:i/>
+          <w:color w:val="385623" w:themeColor="accent6" w:themeShade="80"/>
+          <w:sz w:val="18"/>
+          <w:szCs w:val="16"/>
+        </w:rPr>
+        <w:t>SkudDS</w:t>
+      </w:r>
+      <w:proofErr w:type="spellEnd"/>
+      <w:r>
+        <w:rPr>
+          <w:rFonts w:ascii="Consolas" w:hAnsi="Consolas" w:cs="Courier"/>
+          <w:i/>
+          <w:color w:val="385623" w:themeColor="accent6" w:themeShade="80"/>
+          <w:sz w:val="18"/>
+          <w:szCs w:val="16"/>
+        </w:rPr>
+        <w:t>" enabled="true" use-</w:t>
+      </w:r>
+      <w:proofErr w:type="spellStart"/>
+      <w:r>
+        <w:rPr>
+          <w:rFonts w:ascii="Consolas" w:hAnsi="Consolas" w:cs="Courier"/>
+          <w:i/>
+          <w:color w:val="385623" w:themeColor="accent6" w:themeShade="80"/>
+          <w:sz w:val="18"/>
+          <w:szCs w:val="16"/>
+        </w:rPr>
+        <w:t>ccm</w:t>
+      </w:r>
+      <w:proofErr w:type="spellEnd"/>
+      <w:r>
+        <w:rPr>
+          <w:rFonts w:ascii="Consolas" w:hAnsi="Consolas" w:cs="Courier"/>
+          <w:i/>
+          <w:color w:val="385623" w:themeColor="accent6" w:themeShade="80"/>
+          <w:sz w:val="18"/>
+          <w:szCs w:val="16"/>
+        </w:rPr>
+        <w:t>="false"&gt;</w:t>
+      </w:r>
+    </w:p>
+    <w:p>
+      <w:pPr>
+        <w:pStyle w:val="ListParagraph"/>
+        <w:ind w:firstLine="360"/>
+        <w:rPr>
+          <w:rFonts w:ascii="Consolas" w:hAnsi="Consolas" w:cs="Courier"/>
+          <w:i/>
+          <w:color w:val="385623" w:themeColor="accent6" w:themeShade="80"/>
+          <w:sz w:val="18"/>
+          <w:szCs w:val="16"/>
+        </w:rPr>
+      </w:pPr>
+      <w:r>
+        <w:rPr>
+          <w:rFonts w:ascii="Consolas" w:hAnsi="Consolas" w:cs="Courier"/>
+          <w:i/>
+          <w:color w:val="385623" w:themeColor="accent6" w:themeShade="80"/>
+          <w:sz w:val="18"/>
+          <w:szCs w:val="16"/>
+        </w:rPr>
+        <w:t xml:space="preserve">                    &lt;</w:t>
+      </w:r>
+      <w:proofErr w:type="gramStart"/>
+      <w:r>
+        <w:rPr>
+          <w:rFonts w:ascii="Consolas" w:hAnsi="Consolas" w:cs="Courier"/>
+          <w:i/>
+          <w:color w:val="385623" w:themeColor="accent6" w:themeShade="80"/>
+          <w:sz w:val="18"/>
+          <w:szCs w:val="16"/>
+        </w:rPr>
+        <w:t>connection</w:t>
+      </w:r>
+      <w:proofErr w:type="gramEnd"/>
+      <w:r>
+        <w:rPr>
+          <w:rFonts w:ascii="Consolas" w:hAnsi="Consolas" w:cs="Courier"/>
+          <w:i/>
+          <w:color w:val="385623" w:themeColor="accent6" w:themeShade="80"/>
+          <w:sz w:val="18"/>
+          <w:szCs w:val="16"/>
+        </w:rPr>
+        <w:t>-url&gt;jdbc:firebirdsql://localhost:3050//opt/firebird/STAFF.FDB&lt;/connection-url&gt;</w:t>
+      </w:r>
+    </w:p>
+    <w:p>
+      <w:pPr>
+        <w:pStyle w:val="ListParagraph"/>
+        <w:ind w:firstLine="360"/>
+        <w:rPr>
+          <w:rFonts w:ascii="Consolas" w:hAnsi="Consolas" w:cs="Courier"/>
+          <w:i/>
+          <w:color w:val="385623" w:themeColor="accent6" w:themeShade="80"/>
+          <w:sz w:val="18"/>
+          <w:szCs w:val="16"/>
+        </w:rPr>
+      </w:pPr>
+      <w:r>
+        <w:rPr>
+          <w:rFonts w:ascii="Consolas" w:hAnsi="Consolas" w:cs="Courier"/>
+          <w:i/>
+          <w:color w:val="385623" w:themeColor="accent6" w:themeShade="80"/>
+          <w:sz w:val="18"/>
+          <w:szCs w:val="16"/>
+        </w:rPr>
+        <w:t xml:space="preserve">                    &lt;</w:t>
+      </w:r>
+      <w:proofErr w:type="gramStart"/>
+      <w:r>
+        <w:rPr>
+          <w:rFonts w:ascii="Consolas" w:hAnsi="Consolas" w:cs="Courier"/>
+          <w:i/>
+          <w:color w:val="385623" w:themeColor="accent6" w:themeShade="80"/>
+          <w:sz w:val="18"/>
+          <w:szCs w:val="16"/>
+        </w:rPr>
+        <w:t>driver</w:t>
+      </w:r>
+      <w:proofErr w:type="gramEnd"/>
+      <w:r>
+        <w:rPr>
+          <w:rFonts w:ascii="Consolas" w:hAnsi="Consolas" w:cs="Courier"/>
+          <w:i/>
+          <w:color w:val="385623" w:themeColor="accent6" w:themeShade="80"/>
+          <w:sz w:val="18"/>
+          <w:szCs w:val="16"/>
+        </w:rPr>
+        <w:t>-class&gt;</w:t>
+      </w:r>
+      <w:proofErr w:type="spellStart"/>
+      <w:r>
+        <w:rPr>
+          <w:rFonts w:ascii="Consolas" w:hAnsi="Consolas" w:cs="Courier"/>
+          <w:i/>
+          <w:color w:val="385623" w:themeColor="accent6" w:themeShade="80"/>
+          <w:sz w:val="18"/>
+          <w:szCs w:val="16"/>
+        </w:rPr>
+        <w:t>org.firebirdsql.jdbc.FBDriver</w:t>
+      </w:r>
+      <w:proofErr w:type="spellEnd"/>
+      <w:r>
+        <w:rPr>
+          <w:rFonts w:ascii="Consolas" w:hAnsi="Consolas" w:cs="Courier"/>
+          <w:i/>
+          <w:color w:val="385623" w:themeColor="accent6" w:themeShade="80"/>
+          <w:sz w:val="18"/>
+          <w:szCs w:val="16"/>
+        </w:rPr>
+        <w:t>&lt;/driver-class&gt;</w:t>
+      </w:r>
+    </w:p>
+    <w:p>
+      <w:pPr>
+        <w:pStyle w:val="ListParagraph"/>
+        <w:ind w:firstLine="360"/>
+        <w:rPr>
+          <w:rFonts w:ascii="Consolas" w:hAnsi="Consolas" w:cs="Courier"/>
+          <w:i/>
+          <w:color w:val="385623" w:themeColor="accent6" w:themeShade="80"/>
+          <w:sz w:val="18"/>
+          <w:szCs w:val="16"/>
+        </w:rPr>
+      </w:pPr>
+      <w:r>
+        <w:rPr>
+          <w:rFonts w:ascii="Consolas" w:hAnsi="Consolas" w:cs="Courier"/>
+          <w:i/>
+          <w:color w:val="385623" w:themeColor="accent6" w:themeShade="80"/>
+          <w:sz w:val="18"/>
+          <w:szCs w:val="16"/>
+        </w:rPr>
+        <w:t xml:space="preserve">                    &lt;</w:t>
+      </w:r>
+      <w:proofErr w:type="gramStart"/>
+      <w:r>
+        <w:rPr>
+          <w:rFonts w:ascii="Consolas" w:hAnsi="Consolas" w:cs="Courier"/>
+          <w:i/>
+          <w:color w:val="385623" w:themeColor="accent6" w:themeShade="80"/>
+          <w:sz w:val="18"/>
+          <w:szCs w:val="16"/>
+        </w:rPr>
+        <w:t>driver</w:t>
+      </w:r>
+      <w:proofErr w:type="gramEnd"/>
+      <w:r>
+        <w:rPr>
+          <w:rFonts w:ascii="Consolas" w:hAnsi="Consolas" w:cs="Courier"/>
+          <w:i/>
+          <w:color w:val="385623" w:themeColor="accent6" w:themeShade="80"/>
+          <w:sz w:val="18"/>
+          <w:szCs w:val="16"/>
+        </w:rPr>
+        <w:t>&gt;jaybird-2.2.5.jar&lt;/driver&gt;</w:t>
+      </w:r>
+    </w:p>
+    <w:p>
+      <w:pPr>
+        <w:pStyle w:val="ListParagraph"/>
+        <w:ind w:firstLine="360"/>
+        <w:rPr>
+          <w:rFonts w:ascii="Consolas" w:hAnsi="Consolas" w:cs="Courier"/>
+          <w:i/>
+          <w:color w:val="385623" w:themeColor="accent6" w:themeShade="80"/>
+          <w:sz w:val="18"/>
+          <w:szCs w:val="16"/>
+        </w:rPr>
+      </w:pPr>
+      <w:r>
+        <w:rPr>
+          <w:rFonts w:ascii="Consolas" w:hAnsi="Consolas" w:cs="Courier"/>
+          <w:i/>
+          <w:color w:val="385623" w:themeColor="accent6" w:themeShade="80"/>
+          <w:sz w:val="18"/>
+          <w:szCs w:val="16"/>
+        </w:rPr>
+        <w:t xml:space="preserve">                    &lt;</w:t>
+      </w:r>
+      <w:proofErr w:type="gramStart"/>
+      <w:r>
+        <w:rPr>
+          <w:rFonts w:ascii="Consolas" w:hAnsi="Consolas" w:cs="Courier"/>
+          <w:i/>
+          <w:color w:val="385623" w:themeColor="accent6" w:themeShade="80"/>
+          <w:sz w:val="18"/>
+          <w:szCs w:val="16"/>
+        </w:rPr>
+        <w:t>security</w:t>
+      </w:r>
+      <w:proofErr w:type="gramEnd"/>
+      <w:r>
+        <w:rPr>
+          <w:rFonts w:ascii="Consolas" w:hAnsi="Consolas" w:cs="Courier"/>
+          <w:i/>
+          <w:color w:val="385623" w:themeColor="accent6" w:themeShade="80"/>
+          <w:sz w:val="18"/>
+          <w:szCs w:val="16"/>
+        </w:rPr>
+        <w:t>&gt;</w:t>
+      </w:r>
+    </w:p>
+    <w:p>
+      <w:pPr>
+        <w:pStyle w:val="ListParagraph"/>
+        <w:ind w:firstLine="360"/>
+        <w:rPr>
+          <w:rFonts w:ascii="Consolas" w:hAnsi="Consolas" w:cs="Courier"/>
+          <w:i/>
+          <w:color w:val="385623" w:themeColor="accent6" w:themeShade="80"/>
+          <w:sz w:val="18"/>
+          <w:szCs w:val="16"/>
+        </w:rPr>
+      </w:pPr>
+      <w:r>
+        <w:rPr>
+          <w:rFonts w:ascii="Consolas" w:hAnsi="Consolas" w:cs="Courier"/>
+          <w:i/>
+          <w:color w:val="385623" w:themeColor="accent6" w:themeShade="80"/>
+          <w:sz w:val="18"/>
+          <w:szCs w:val="16"/>
+        </w:rPr>
+        <w:t xml:space="preserve">                        &lt;</w:t>
+      </w:r>
+      <w:proofErr w:type="gramStart"/>
+      <w:r>
+        <w:rPr>
+          <w:rFonts w:ascii="Consolas" w:hAnsi="Consolas" w:cs="Courier"/>
+          <w:i/>
+          <w:color w:val="385623" w:themeColor="accent6" w:themeShade="80"/>
+          <w:sz w:val="18"/>
+          <w:szCs w:val="16"/>
+        </w:rPr>
+        <w:t>user</w:t>
+      </w:r>
+      <w:proofErr w:type="gramEnd"/>
+      <w:r>
+        <w:rPr>
+          <w:rFonts w:ascii="Consolas" w:hAnsi="Consolas" w:cs="Courier"/>
+          <w:i/>
+          <w:color w:val="385623" w:themeColor="accent6" w:themeShade="80"/>
+          <w:sz w:val="18"/>
+          <w:szCs w:val="16"/>
+        </w:rPr>
+        <w:t>-name&gt;SYSDBA&lt;/user-name&gt;</w:t>
+      </w:r>
+    </w:p>
+    <w:p>
+      <w:pPr>
+        <w:pStyle w:val="ListParagraph"/>
+        <w:ind w:firstLine="360"/>
+        <w:rPr>
+          <w:rFonts w:ascii="Consolas" w:hAnsi="Consolas" w:cs="Courier"/>
+          <w:i/>
+          <w:color w:val="385623" w:themeColor="accent6" w:themeShade="80"/>
+          <w:sz w:val="18"/>
+          <w:szCs w:val="16"/>
+        </w:rPr>
+      </w:pPr>
+      <w:r>
+        <w:rPr>
+          <w:rFonts w:ascii="Consolas" w:hAnsi="Consolas" w:cs="Courier"/>
+          <w:i/>
+          <w:color w:val="385623" w:themeColor="accent6" w:themeShade="80"/>
+          <w:sz w:val="18"/>
+          <w:szCs w:val="16"/>
+        </w:rPr>
+        <w:t xml:space="preserve">                        &lt;</w:t>
+      </w:r>
+      <w:proofErr w:type="gramStart"/>
+      <w:r>
+        <w:rPr>
+          <w:rFonts w:ascii="Consolas" w:hAnsi="Consolas" w:cs="Courier"/>
+          <w:i/>
+          <w:color w:val="385623" w:themeColor="accent6" w:themeShade="80"/>
+          <w:sz w:val="18"/>
+          <w:szCs w:val="16"/>
+        </w:rPr>
+        <w:t>password</w:t>
+      </w:r>
+      <w:proofErr w:type="gramEnd"/>
+      <w:r>
+        <w:rPr>
+          <w:rFonts w:ascii="Consolas" w:hAnsi="Consolas" w:cs="Courier"/>
+          <w:i/>
+          <w:color w:val="385623" w:themeColor="accent6" w:themeShade="80"/>
+          <w:sz w:val="18"/>
+          <w:szCs w:val="16"/>
+        </w:rPr>
+        <w:t>&gt;qwerty&lt;/password&gt;</w:t>
+      </w:r>
+    </w:p>
+    <w:p>
+      <w:pPr>
+        <w:pStyle w:val="ListParagraph"/>
+        <w:ind w:firstLine="360"/>
+        <w:rPr>
+          <w:rFonts w:ascii="Consolas" w:hAnsi="Consolas" w:cs="Courier"/>
+          <w:i/>
+          <w:color w:val="385623" w:themeColor="accent6" w:themeShade="80"/>
+          <w:sz w:val="18"/>
+          <w:szCs w:val="16"/>
+        </w:rPr>
+      </w:pPr>
+      <w:r>
+        <w:rPr>
+          <w:rFonts w:ascii="Consolas" w:hAnsi="Consolas" w:cs="Courier"/>
+          <w:i/>
+          <w:color w:val="385623" w:themeColor="accent6" w:themeShade="80"/>
+          <w:sz w:val="18"/>
+          <w:szCs w:val="16"/>
+        </w:rPr>
+        <w:t xml:space="preserve">                    &lt;/security&gt;</w:t>
+      </w:r>
+    </w:p>
+    <w:p>
+      <w:pPr>
+        <w:pStyle w:val="ListParagraph"/>
+        <w:ind w:firstLine="360"/>
+        <w:rPr>
+          <w:rFonts w:ascii="Consolas" w:hAnsi="Consolas" w:cs="Courier"/>
+          <w:i/>
+          <w:color w:val="385623" w:themeColor="accent6" w:themeShade="80"/>
+          <w:sz w:val="18"/>
+          <w:szCs w:val="16"/>
+        </w:rPr>
+      </w:pPr>
+      <w:r>
+        <w:rPr>
+          <w:rFonts w:ascii="Consolas" w:hAnsi="Consolas" w:cs="Courier"/>
+          <w:i/>
+          <w:color w:val="385623" w:themeColor="accent6" w:themeShade="80"/>
+          <w:sz w:val="18"/>
+          <w:szCs w:val="16"/>
+        </w:rPr>
+        <w:t xml:space="preserve">                    &lt;</w:t>
+      </w:r>
+      <w:proofErr w:type="gramStart"/>
+      <w:r>
+        <w:rPr>
+          <w:rFonts w:ascii="Consolas" w:hAnsi="Consolas" w:cs="Courier"/>
+          <w:i/>
+          <w:color w:val="385623" w:themeColor="accent6" w:themeShade="80"/>
+          <w:sz w:val="18"/>
+          <w:szCs w:val="16"/>
+        </w:rPr>
+        <w:t>validation</w:t>
+      </w:r>
+      <w:proofErr w:type="gramEnd"/>
+      <w:r>
+        <w:rPr>
+          <w:rFonts w:ascii="Consolas" w:hAnsi="Consolas" w:cs="Courier"/>
+          <w:i/>
+          <w:color w:val="385623" w:themeColor="accent6" w:themeShade="80"/>
+          <w:sz w:val="18"/>
+          <w:szCs w:val="16"/>
+        </w:rPr>
+        <w:t>&gt;</w:t>
+      </w:r>
+    </w:p>
+    <w:p>
+      <w:pPr>
+        <w:pStyle w:val="ListParagraph"/>
+        <w:ind w:firstLine="360"/>
+        <w:rPr>
+          <w:rFonts w:ascii="Consolas" w:hAnsi="Consolas" w:cs="Courier"/>
+          <w:i/>
+          <w:color w:val="385623" w:themeColor="accent6" w:themeShade="80"/>
+          <w:sz w:val="18"/>
+          <w:szCs w:val="16"/>
+        </w:rPr>
+      </w:pPr>
+      <w:r>
+        <w:rPr>
+          <w:rFonts w:ascii="Consolas" w:hAnsi="Consolas" w:cs="Courier"/>
+          <w:i/>
+          <w:color w:val="385623" w:themeColor="accent6" w:themeShade="80"/>
+          <w:sz w:val="18"/>
+          <w:szCs w:val="16"/>
+        </w:rPr>
+        <w:t xml:space="preserve">                        &lt;</w:t>
+      </w:r>
+      <w:proofErr w:type="gramStart"/>
+      <w:r>
+        <w:rPr>
+          <w:rFonts w:ascii="Consolas" w:hAnsi="Consolas" w:cs="Courier"/>
+          <w:i/>
+          <w:color w:val="385623" w:themeColor="accent6" w:themeShade="80"/>
+          <w:sz w:val="18"/>
+          <w:szCs w:val="16"/>
+        </w:rPr>
+        <w:t>validate</w:t>
+      </w:r>
+      <w:proofErr w:type="gramEnd"/>
+      <w:r>
+        <w:rPr>
+          <w:rFonts w:ascii="Consolas" w:hAnsi="Consolas" w:cs="Courier"/>
+          <w:i/>
+          <w:color w:val="385623" w:themeColor="accent6" w:themeShade="80"/>
+          <w:sz w:val="18"/>
+          <w:szCs w:val="16"/>
+        </w:rPr>
+        <w:t>-on-match&gt;false&lt;/validate-on-match&gt;</w:t>
+      </w:r>
+    </w:p>
+    <w:p>
+      <w:pPr>
+        <w:pStyle w:val="ListParagraph"/>
+        <w:ind w:firstLine="360"/>
+        <w:rPr>
+          <w:rFonts w:ascii="Consolas" w:hAnsi="Consolas" w:cs="Courier"/>
+          <w:i/>
+          <w:color w:val="385623" w:themeColor="accent6" w:themeShade="80"/>
+          <w:sz w:val="18"/>
+          <w:szCs w:val="16"/>
+        </w:rPr>
+      </w:pPr>
+      <w:r>
+        <w:rPr>
+          <w:rFonts w:ascii="Consolas" w:hAnsi="Consolas" w:cs="Courier"/>
+          <w:i/>
+          <w:color w:val="385623" w:themeColor="accent6" w:themeShade="80"/>
+          <w:sz w:val="18"/>
+          <w:szCs w:val="16"/>
+        </w:rPr>
+        <w:t xml:space="preserve">                        &lt;</w:t>
+      </w:r>
+      <w:proofErr w:type="gramStart"/>
+      <w:r>
+        <w:rPr>
+          <w:rFonts w:ascii="Consolas" w:hAnsi="Consolas" w:cs="Courier"/>
+          <w:i/>
+          <w:color w:val="385623" w:themeColor="accent6" w:themeShade="80"/>
+          <w:sz w:val="18"/>
+          <w:szCs w:val="16"/>
+        </w:rPr>
+        <w:t>background</w:t>
+      </w:r>
+      <w:proofErr w:type="gramEnd"/>
+      <w:r>
+        <w:rPr>
+          <w:rFonts w:ascii="Consolas" w:hAnsi="Consolas" w:cs="Courier"/>
+          <w:i/>
+          <w:color w:val="385623" w:themeColor="accent6" w:themeShade="80"/>
+          <w:sz w:val="18"/>
+          <w:szCs w:val="16"/>
+        </w:rPr>
+        <w:t>-validation&gt;false&lt;/background-validation&gt;</w:t>
+      </w:r>
+    </w:p>
+    <w:p>
+      <w:pPr>
+        <w:pStyle w:val="ListParagraph"/>
+        <w:ind w:firstLine="360"/>
+        <w:rPr>
+          <w:rFonts w:ascii="Consolas" w:hAnsi="Consolas" w:cs="Courier"/>
+          <w:i/>
+          <w:color w:val="385623" w:themeColor="accent6" w:themeShade="80"/>
+          <w:sz w:val="18"/>
+          <w:szCs w:val="16"/>
+        </w:rPr>
+      </w:pPr>
+      <w:r>
+        <w:rPr>
+          <w:rFonts w:ascii="Consolas" w:hAnsi="Consolas" w:cs="Courier"/>
+          <w:i/>
+          <w:color w:val="385623" w:themeColor="accent6" w:themeShade="80"/>
+          <w:sz w:val="18"/>
+          <w:szCs w:val="16"/>
+        </w:rPr>
+        <w:t xml:space="preserve">                    &lt;/validation&gt;</w:t>
+      </w:r>
+    </w:p>
+    <w:p>
+      <w:pPr>
+        <w:pStyle w:val="ListParagraph"/>
+        <w:ind w:firstLine="360"/>
+        <w:rPr>
+          <w:rFonts w:ascii="Consolas" w:hAnsi="Consolas" w:cs="Courier"/>
+          <w:i/>
+          <w:color w:val="385623" w:themeColor="accent6" w:themeShade="80"/>
+          <w:sz w:val="18"/>
+          <w:szCs w:val="16"/>
+        </w:rPr>
+      </w:pPr>
+      <w:r>
+        <w:rPr>
+          <w:rFonts w:ascii="Consolas" w:hAnsi="Consolas" w:cs="Courier"/>
+          <w:i/>
+          <w:color w:val="385623" w:themeColor="accent6" w:themeShade="80"/>
+          <w:sz w:val="18"/>
+          <w:szCs w:val="16"/>
+        </w:rPr>
+        <w:t xml:space="preserve">                    &lt;</w:t>
+      </w:r>
+      <w:proofErr w:type="gramStart"/>
+      <w:r>
+        <w:rPr>
+          <w:rFonts w:ascii="Consolas" w:hAnsi="Consolas" w:cs="Courier"/>
+          <w:i/>
+          <w:color w:val="385623" w:themeColor="accent6" w:themeShade="80"/>
+          <w:sz w:val="18"/>
+          <w:szCs w:val="16"/>
+        </w:rPr>
+        <w:t>statement</w:t>
+      </w:r>
+      <w:proofErr w:type="gramEnd"/>
+      <w:r>
+        <w:rPr>
+          <w:rFonts w:ascii="Consolas" w:hAnsi="Consolas" w:cs="Courier"/>
+          <w:i/>
+          <w:color w:val="385623" w:themeColor="accent6" w:themeShade="80"/>
+          <w:sz w:val="18"/>
+          <w:szCs w:val="16"/>
+        </w:rPr>
+        <w:t>&gt;</w:t>
+      </w:r>
+    </w:p>
+    <w:p>
+      <w:pPr>
+        <w:pStyle w:val="ListParagraph"/>
+        <w:ind w:firstLine="360"/>
+        <w:rPr>
+          <w:rFonts w:ascii="Consolas" w:hAnsi="Consolas" w:cs="Courier"/>
+          <w:i/>
+          <w:color w:val="385623" w:themeColor="accent6" w:themeShade="80"/>
+          <w:sz w:val="18"/>
+          <w:szCs w:val="16"/>
+        </w:rPr>
+      </w:pPr>
+      <w:r>
+        <w:rPr>
+          <w:rFonts w:ascii="Consolas" w:hAnsi="Consolas" w:cs="Courier"/>
+          <w:i/>
+          <w:color w:val="385623" w:themeColor="accent6" w:themeShade="80"/>
+          <w:sz w:val="18"/>
+          <w:szCs w:val="16"/>
+        </w:rPr>
+        <w:t xml:space="preserve">                        &lt;</w:t>
+      </w:r>
+      <w:proofErr w:type="gramStart"/>
+      <w:r>
+        <w:rPr>
+          <w:rFonts w:ascii="Consolas" w:hAnsi="Consolas" w:cs="Courier"/>
+          <w:i/>
+          <w:color w:val="385623" w:themeColor="accent6" w:themeShade="80"/>
+          <w:sz w:val="18"/>
+          <w:szCs w:val="16"/>
+        </w:rPr>
+        <w:t>share</w:t>
+      </w:r>
+      <w:proofErr w:type="gramEnd"/>
+      <w:r>
+        <w:rPr>
+          <w:rFonts w:ascii="Consolas" w:hAnsi="Consolas" w:cs="Courier"/>
+          <w:i/>
+          <w:color w:val="385623" w:themeColor="accent6" w:themeShade="80"/>
+          <w:sz w:val="18"/>
+          <w:szCs w:val="16"/>
+        </w:rPr>
+        <w:t>-prepared-statements&gt;false&lt;/share-prepared-statements&gt;</w:t>
+      </w:r>
+    </w:p>
+    <w:p>
+      <w:pPr>
+        <w:pStyle w:val="ListParagraph"/>
+        <w:ind w:firstLine="360"/>
+        <w:rPr>
+          <w:rFonts w:ascii="Consolas" w:hAnsi="Consolas" w:cs="Courier"/>
+          <w:i/>
+          <w:color w:val="385623" w:themeColor="accent6" w:themeShade="80"/>
+          <w:sz w:val="18"/>
+          <w:szCs w:val="16"/>
+        </w:rPr>
+      </w:pPr>
+      <w:r>
+        <w:rPr>
+          <w:rFonts w:ascii="Consolas" w:hAnsi="Consolas" w:cs="Courier"/>
+          <w:i/>
+          <w:color w:val="385623" w:themeColor="accent6" w:themeShade="80"/>
+          <w:sz w:val="18"/>
+          <w:szCs w:val="16"/>
+        </w:rPr>
+        <w:t xml:space="preserve">                    &lt;/statement&gt;</w:t>
+      </w:r>
+    </w:p>
+    <w:p>
+      <w:pPr>
+        <w:pStyle w:val="ListParagraph"/>
+        <w:ind w:firstLine="360"/>
+        <w:rPr>
+          <w:rFonts w:ascii="Consolas" w:hAnsi="Consolas" w:cs="Courier"/>
+          <w:i/>
+          <w:color w:val="385623" w:themeColor="accent6" w:themeShade="80"/>
+          <w:sz w:val="18"/>
+          <w:szCs w:val="16"/>
+        </w:rPr>
+      </w:pPr>
+      <w:r>
+        <w:rPr>
+          <w:rFonts w:ascii="Consolas" w:hAnsi="Consolas" w:cs="Courier"/>
+          <w:i/>
+          <w:color w:val="385623" w:themeColor="accent6" w:themeShade="80"/>
+          <w:sz w:val="18"/>
+          <w:szCs w:val="16"/>
+        </w:rPr>
+        <w:t xml:space="preserve">                &lt;/</w:t>
+      </w:r>
+      <w:proofErr w:type="spellStart"/>
+      <w:r>
+        <w:rPr>
+          <w:rFonts w:ascii="Consolas" w:hAnsi="Consolas" w:cs="Courier"/>
+          <w:i/>
+          <w:color w:val="385623" w:themeColor="accent6" w:themeShade="80"/>
+          <w:sz w:val="18"/>
+          <w:szCs w:val="16"/>
+        </w:rPr>
+        <w:t>datasource</w:t>
+      </w:r>
+      <w:proofErr w:type="spellEnd"/>
+      <w:r>
+        <w:rPr>
+          <w:rFonts w:ascii="Consolas" w:hAnsi="Consolas" w:cs="Courier"/>
+          <w:i/>
+          <w:color w:val="385623" w:themeColor="accent6" w:themeShade="80"/>
+          <w:sz w:val="18"/>
+          <w:szCs w:val="16"/>
+        </w:rPr>
+        <w:t>&gt;</w:t>
+      </w:r>
+    </w:p>
+    <w:p>
+      <w:pPr>
+        <w:pStyle w:val="ListParagraph"/>
+        <w:ind w:left="1440"/>
+        <w:rPr>
+          <w:lang w:val="ru-RU"/>
+        </w:rPr>
+      </w:pPr>
+      <w:proofErr w:type="spellStart"/>
+      <w:r>
+        <w:t>добавить</w:t>
+      </w:r>
+      <w:proofErr w:type="spellEnd"/>
+      <w:r>
+        <w:t xml:space="preserve"> JMS </w:t>
+      </w:r>
+      <w:r>
+        <w:rPr>
+          <w:lang w:val="ru-RU"/>
+        </w:rPr>
+        <w:t>очереди</w:t>
+      </w:r>
+    </w:p>
+    <w:p>
+      <w:pPr>
+        <w:pStyle w:val="ListParagraph"/>
+        <w:ind w:left="1440" w:firstLine="720"/>
+        <w:rPr>
+          <w:rFonts w:ascii="Consolas" w:hAnsi="Consolas" w:cs="Courier"/>
+          <w:i/>
+          <w:color w:val="385623" w:themeColor="accent6" w:themeShade="80"/>
+          <w:sz w:val="18"/>
+          <w:szCs w:val="16"/>
+        </w:rPr>
+      </w:pPr>
+      <w:r>
+        <w:rPr>
+          <w:rFonts w:ascii="Consolas" w:hAnsi="Consolas" w:cs="Courier"/>
+          <w:i/>
+          <w:color w:val="385623" w:themeColor="accent6" w:themeShade="80"/>
+          <w:sz w:val="18"/>
+          <w:szCs w:val="16"/>
+        </w:rPr>
+        <w:t>&lt;</w:t>
+      </w:r>
+      <w:proofErr w:type="spellStart"/>
+      <w:r>
+        <w:rPr>
+          <w:rFonts w:ascii="Consolas" w:hAnsi="Consolas" w:cs="Courier"/>
+          <w:i/>
+          <w:color w:val="385623" w:themeColor="accent6" w:themeShade="80"/>
+          <w:sz w:val="18"/>
+          <w:szCs w:val="16"/>
+        </w:rPr>
+        <w:t>jms-queue</w:t>
+      </w:r>
+      <w:proofErr w:type="spellEnd"/>
+      <w:r>
+        <w:rPr>
+          <w:rFonts w:ascii="Consolas" w:hAnsi="Consolas" w:cs="Courier"/>
+          <w:i/>
+          <w:color w:val="385623" w:themeColor="accent6" w:themeShade="80"/>
+          <w:sz w:val="18"/>
+          <w:szCs w:val="16"/>
+        </w:rPr>
+        <w:t xml:space="preserve"> </w:t>
+      </w:r>
+      <w:proofErr w:type="spellStart"/>
+      <w:r>
+        <w:rPr>
+          <w:rFonts w:ascii="Consolas" w:hAnsi="Consolas" w:cs="Courier"/>
+          <w:i/>
+          <w:color w:val="385623" w:themeColor="accent6" w:themeShade="80"/>
+          <w:sz w:val="18"/>
+          <w:szCs w:val="16"/>
+        </w:rPr>
+        <w:t>name</w:t>
+      </w:r>
+      <w:proofErr w:type="spellEnd"/>
+      <w:r>
+        <w:rPr>
+          <w:rFonts w:ascii="Consolas" w:hAnsi="Consolas" w:cs="Courier"/>
+          <w:i/>
+          <w:color w:val="385623" w:themeColor="accent6" w:themeShade="80"/>
+          <w:sz w:val="18"/>
+          <w:szCs w:val="16"/>
+        </w:rPr>
+        <w:t>="</w:t>
+      </w:r>
+      <w:proofErr w:type="spellStart"/>
+      <w:r>
+        <w:rPr>
+          <w:rFonts w:ascii="Consolas" w:hAnsi="Consolas" w:cs="Courier"/>
+          <w:i/>
+          <w:color w:val="385623" w:themeColor="accent6" w:themeShade="80"/>
+          <w:sz w:val="18"/>
+          <w:szCs w:val="16"/>
+        </w:rPr>
+        <w:t>SmsBlockQueue</w:t>
+      </w:r>
+      <w:proofErr w:type="spellEnd"/>
+      <w:r>
+        <w:rPr>
+          <w:rFonts w:ascii="Consolas" w:hAnsi="Consolas" w:cs="Courier"/>
+          <w:i/>
+          <w:color w:val="385623" w:themeColor="accent6" w:themeShade="80"/>
+          <w:sz w:val="18"/>
+          <w:szCs w:val="16"/>
+        </w:rPr>
+        <w:t>"&gt;</w:t>
+      </w:r>
+    </w:p>
+    <w:p>
+      <w:pPr>
+        <w:pStyle w:val="ListParagraph"/>
+        <w:ind w:left="1440" w:firstLine="720"/>
+        <w:rPr>
+          <w:rFonts w:ascii="Consolas" w:hAnsi="Consolas" w:cs="Courier"/>
+          <w:i/>
+          <w:color w:val="385623" w:themeColor="accent6" w:themeShade="80"/>
+          <w:sz w:val="18"/>
+          <w:szCs w:val="16"/>
+        </w:rPr>
+      </w:pPr>
+      <w:r>
+        <w:rPr>
+          <w:rFonts w:ascii="Consolas" w:hAnsi="Consolas" w:cs="Courier"/>
+          <w:i/>
+          <w:color w:val="385623" w:themeColor="accent6" w:themeShade="80"/>
+          <w:sz w:val="18"/>
+          <w:szCs w:val="16"/>
+        </w:rPr>
+        <w:t xml:space="preserve">                        &lt;</w:t>
+      </w:r>
+      <w:proofErr w:type="spellStart"/>
+      <w:r>
+        <w:rPr>
+          <w:rFonts w:ascii="Consolas" w:hAnsi="Consolas" w:cs="Courier"/>
+          <w:i/>
+          <w:color w:val="385623" w:themeColor="accent6" w:themeShade="80"/>
+          <w:sz w:val="18"/>
+          <w:szCs w:val="16"/>
+        </w:rPr>
+        <w:t>entry</w:t>
+      </w:r>
+      <w:proofErr w:type="spellEnd"/>
+      <w:r>
+        <w:rPr>
+          <w:rFonts w:ascii="Consolas" w:hAnsi="Consolas" w:cs="Courier"/>
+          <w:i/>
+          <w:color w:val="385623" w:themeColor="accent6" w:themeShade="80"/>
+          <w:sz w:val="18"/>
+          <w:szCs w:val="16"/>
+        </w:rPr>
+        <w:t xml:space="preserve"> </w:t>
+      </w:r>
+      <w:proofErr w:type="spellStart"/>
+      <w:r>
+        <w:rPr>
+          <w:rFonts w:ascii="Consolas" w:hAnsi="Consolas" w:cs="Courier"/>
+          <w:i/>
+          <w:color w:val="385623" w:themeColor="accent6" w:themeShade="80"/>
+          <w:sz w:val="18"/>
+          <w:szCs w:val="16"/>
+        </w:rPr>
+        <w:t>name</w:t>
+      </w:r>
+      <w:proofErr w:type="spellEnd"/>
+      <w:r>
+        <w:rPr>
+          <w:rFonts w:ascii="Consolas" w:hAnsi="Consolas" w:cs="Courier"/>
+          <w:i/>
+          <w:color w:val="385623" w:themeColor="accent6" w:themeShade="80"/>
+          <w:sz w:val="18"/>
+          <w:szCs w:val="16"/>
+        </w:rPr>
+        <w:t>="</w:t>
+      </w:r>
+      <w:proofErr w:type="spellStart"/>
+      <w:r>
+        <w:rPr>
+          <w:rFonts w:ascii="Consolas" w:hAnsi="Consolas" w:cs="Courier"/>
+          <w:i/>
+          <w:color w:val="385623" w:themeColor="accent6" w:themeShade="80"/>
+          <w:sz w:val="18"/>
+          <w:szCs w:val="16"/>
+        </w:rPr>
+        <w:t>java:jboss</w:t>
+      </w:r>
+      <w:proofErr w:type="spellEnd"/>
+      <w:r>
+        <w:rPr>
+          <w:rFonts w:ascii="Consolas" w:hAnsi="Consolas" w:cs="Courier"/>
+          <w:i/>
+          <w:color w:val="385623" w:themeColor="accent6" w:themeShade="80"/>
+          <w:sz w:val="18"/>
+          <w:szCs w:val="16"/>
+        </w:rPr>
+        <w:t>/</w:t>
+      </w:r>
+      <w:proofErr w:type="spellStart"/>
+      <w:r>
+        <w:rPr>
+          <w:rFonts w:ascii="Consolas" w:hAnsi="Consolas" w:cs="Courier"/>
+          <w:i/>
+          <w:color w:val="385623" w:themeColor="accent6" w:themeShade="80"/>
+          <w:sz w:val="18"/>
+          <w:szCs w:val="16"/>
+        </w:rPr>
+        <w:t>queues</w:t>
+      </w:r>
+      <w:proofErr w:type="spellEnd"/>
+      <w:r>
+        <w:rPr>
+          <w:rFonts w:ascii="Consolas" w:hAnsi="Consolas" w:cs="Courier"/>
+          <w:i/>
+          <w:color w:val="385623" w:themeColor="accent6" w:themeShade="80"/>
+          <w:sz w:val="18"/>
+          <w:szCs w:val="16"/>
+        </w:rPr>
+        <w:t>/</w:t>
+      </w:r>
+      <w:proofErr w:type="spellStart"/>
+      <w:r>
+        <w:rPr>
+          <w:rFonts w:ascii="Consolas" w:hAnsi="Consolas" w:cs="Courier"/>
+          <w:i/>
+          <w:color w:val="385623" w:themeColor="accent6" w:themeShade="80"/>
+          <w:sz w:val="18"/>
+          <w:szCs w:val="16"/>
+        </w:rPr>
+        <w:t>Synergy</w:t>
+      </w:r>
+      <w:proofErr w:type="spellEnd"/>
+      <w:r>
+        <w:rPr>
+          <w:rFonts w:ascii="Consolas" w:hAnsi="Consolas" w:cs="Courier"/>
+          <w:i/>
+          <w:color w:val="385623" w:themeColor="accent6" w:themeShade="80"/>
+          <w:sz w:val="18"/>
+          <w:szCs w:val="16"/>
+        </w:rPr>
+        <w:t>/</w:t>
+      </w:r>
+      <w:proofErr w:type="spellStart"/>
+      <w:r>
+        <w:rPr>
+          <w:rFonts w:ascii="Consolas" w:hAnsi="Consolas" w:cs="Courier"/>
+          <w:i/>
+          <w:color w:val="385623" w:themeColor="accent6" w:themeShade="80"/>
+          <w:sz w:val="18"/>
+          <w:szCs w:val="16"/>
+        </w:rPr>
+        <w:t>SmsBlockQueue</w:t>
+      </w:r>
+      <w:proofErr w:type="spellEnd"/>
+      <w:r>
+        <w:rPr>
+          <w:rFonts w:ascii="Consolas" w:hAnsi="Consolas" w:cs="Courier"/>
+          <w:i/>
+          <w:color w:val="385623" w:themeColor="accent6" w:themeShade="80"/>
+          <w:sz w:val="18"/>
+          <w:szCs w:val="16"/>
+        </w:rPr>
+        <w:t>"/&gt;</w:t>
+      </w:r>
+    </w:p>
+    <w:p>
+      <w:pPr>
+        <w:pStyle w:val="ListParagraph"/>
+        <w:ind w:left="1440" w:firstLine="720"/>
+        <w:rPr>
+          <w:rFonts w:ascii="Consolas" w:hAnsi="Consolas" w:cs="Courier"/>
+          <w:i/>
+          <w:color w:val="385623" w:themeColor="accent6" w:themeShade="80"/>
+          <w:sz w:val="18"/>
+          <w:szCs w:val="16"/>
+        </w:rPr>
+      </w:pPr>
+      <w:r>
+        <w:rPr>
+          <w:rFonts w:ascii="Consolas" w:hAnsi="Consolas" w:cs="Courier"/>
+          <w:i/>
+          <w:color w:val="385623" w:themeColor="accent6" w:themeShade="80"/>
+          <w:sz w:val="18"/>
+          <w:szCs w:val="16"/>
+        </w:rPr>
+        <w:t xml:space="preserve">                        &lt;</w:t>
+      </w:r>
+      <w:proofErr w:type="spellStart"/>
+      <w:r>
+        <w:rPr>
+          <w:rFonts w:ascii="Consolas" w:hAnsi="Consolas" w:cs="Courier"/>
+          <w:i/>
+          <w:color w:val="385623" w:themeColor="accent6" w:themeShade="80"/>
+          <w:sz w:val="18"/>
+          <w:szCs w:val="16"/>
+        </w:rPr>
+        <w:t>durable</w:t>
+      </w:r>
+      <w:proofErr w:type="spellEnd"/>
+      <w:r>
+        <w:rPr>
+          <w:rFonts w:ascii="Consolas" w:hAnsi="Consolas" w:cs="Courier"/>
+          <w:i/>
+          <w:color w:val="385623" w:themeColor="accent6" w:themeShade="80"/>
+          <w:sz w:val="18"/>
+          <w:szCs w:val="16"/>
+        </w:rPr>
+        <w:t>&gt;</w:t>
+      </w:r>
+      <w:proofErr w:type="spellStart"/>
+      <w:r>
+        <w:rPr>
+          <w:rFonts w:ascii="Consolas" w:hAnsi="Consolas" w:cs="Courier"/>
+          <w:i/>
+          <w:color w:val="385623" w:themeColor="accent6" w:themeShade="80"/>
+          <w:sz w:val="18"/>
+          <w:szCs w:val="16"/>
+        </w:rPr>
+        <w:t>true</w:t>
+      </w:r>
+      <w:proofErr w:type="spellEnd"/>
+      <w:r>
+        <w:rPr>
+          <w:rFonts w:ascii="Consolas" w:hAnsi="Consolas" w:cs="Courier"/>
+          <w:i/>
+          <w:color w:val="385623" w:themeColor="accent6" w:themeShade="80"/>
+          <w:sz w:val="18"/>
+          <w:szCs w:val="16"/>
+        </w:rPr>
+        <w:t>&lt;/</w:t>
+      </w:r>
+      <w:proofErr w:type="spellStart"/>
+      <w:r>
+        <w:rPr>
+          <w:rFonts w:ascii="Consolas" w:hAnsi="Consolas" w:cs="Courier"/>
+          <w:i/>
+          <w:color w:val="385623" w:themeColor="accent6" w:themeShade="80"/>
+          <w:sz w:val="18"/>
+          <w:szCs w:val="16"/>
+        </w:rPr>
+        <w:t>durable</w:t>
+      </w:r>
+      <w:proofErr w:type="spellEnd"/>
+      <w:r>
+        <w:rPr>
+          <w:rFonts w:ascii="Consolas" w:hAnsi="Consolas" w:cs="Courier"/>
+          <w:i/>
+          <w:color w:val="385623" w:themeColor="accent6" w:themeShade="80"/>
+          <w:sz w:val="18"/>
+          <w:szCs w:val="16"/>
+        </w:rPr>
+        <w:t>&gt;</w:t>
+      </w:r>
+    </w:p>
+    <w:p>
+      <w:pPr>
+        <w:pStyle w:val="ListParagraph"/>
+        <w:ind w:left="1440" w:firstLine="720"/>
+        <w:rPr>
+          <w:rFonts w:ascii="Consolas" w:hAnsi="Consolas" w:cs="Courier"/>
+          <w:i/>
+          <w:color w:val="385623" w:themeColor="accent6" w:themeShade="80"/>
+          <w:sz w:val="18"/>
+          <w:szCs w:val="16"/>
+        </w:rPr>
+      </w:pPr>
+      <w:r>
+        <w:rPr>
+          <w:rFonts w:ascii="Consolas" w:hAnsi="Consolas" w:cs="Courier"/>
+          <w:i/>
+          <w:color w:val="385623" w:themeColor="accent6" w:themeShade="80"/>
+          <w:sz w:val="18"/>
+          <w:szCs w:val="16"/>
+        </w:rPr>
+        <w:t xml:space="preserve">                    &lt;/</w:t>
+      </w:r>
+      <w:proofErr w:type="spellStart"/>
+      <w:r>
+        <w:rPr>
+          <w:rFonts w:ascii="Consolas" w:hAnsi="Consolas" w:cs="Courier"/>
+          <w:i/>
+          <w:color w:val="385623" w:themeColor="accent6" w:themeShade="80"/>
+          <w:sz w:val="18"/>
+          <w:szCs w:val="16"/>
+        </w:rPr>
+        <w:t>jms-queue</w:t>
+      </w:r>
+      <w:proofErr w:type="spellEnd"/>
+      <w:r>
+        <w:rPr>
+          <w:rFonts w:ascii="Consolas" w:hAnsi="Consolas" w:cs="Courier"/>
+          <w:i/>
+          <w:color w:val="385623" w:themeColor="accent6" w:themeShade="80"/>
+          <w:sz w:val="18"/>
+          <w:szCs w:val="16"/>
+        </w:rPr>
+        <w:t>&gt;</w:t>
+      </w:r>
+    </w:p>
+    <w:p>
+      <w:pPr>
+        <w:pStyle w:val="ListParagraph"/>
+        <w:ind w:left="1440" w:firstLine="720"/>
+        <w:rPr>
+          <w:rFonts w:ascii="Consolas" w:hAnsi="Consolas" w:cs="Courier"/>
+          <w:i/>
+          <w:color w:val="385623" w:themeColor="accent6" w:themeShade="80"/>
+          <w:sz w:val="18"/>
+          <w:szCs w:val="16"/>
+        </w:rPr>
+      </w:pPr>
+      <w:r>
+        <w:rPr>
+          <w:rFonts w:ascii="Consolas" w:hAnsi="Consolas" w:cs="Courier"/>
+          <w:i/>
+          <w:color w:val="385623" w:themeColor="accent6" w:themeShade="80"/>
+          <w:sz w:val="18"/>
+          <w:szCs w:val="16"/>
+        </w:rPr>
+        <w:t>&lt;</w:t>
+      </w:r>
+      <w:proofErr w:type="spellStart"/>
+      <w:proofErr w:type="gramStart"/>
+      <w:r>
+        <w:rPr>
+          <w:rFonts w:ascii="Consolas" w:hAnsi="Consolas" w:cs="Courier"/>
+          <w:i/>
+          <w:color w:val="385623" w:themeColor="accent6" w:themeShade="80"/>
+          <w:sz w:val="18"/>
+          <w:szCs w:val="16"/>
+        </w:rPr>
+        <w:t>jms</w:t>
+      </w:r>
+      <w:proofErr w:type="spellEnd"/>
+      <w:proofErr w:type="gramEnd"/>
+      <w:r>
+        <w:rPr>
+          <w:rFonts w:ascii="Consolas" w:hAnsi="Consolas" w:cs="Courier"/>
+          <w:i/>
+          <w:color w:val="385623" w:themeColor="accent6" w:themeShade="80"/>
+          <w:sz w:val="18"/>
+          <w:szCs w:val="16"/>
+        </w:rPr>
+        <w:t>-queue name="</w:t>
+      </w:r>
+      <w:proofErr w:type="spellStart"/>
+      <w:r>
+        <w:rPr>
+          <w:rFonts w:ascii="Consolas" w:hAnsi="Consolas" w:cs="Courier"/>
+          <w:i/>
+          <w:color w:val="385623" w:themeColor="accent6" w:themeShade="80"/>
+          <w:sz w:val="18"/>
+          <w:szCs w:val="16"/>
+        </w:rPr>
+        <w:t>IndexZebraQueue</w:t>
+      </w:r>
+      <w:proofErr w:type="spellEnd"/>
+      <w:r>
+        <w:rPr>
+          <w:rFonts w:ascii="Consolas" w:hAnsi="Consolas" w:cs="Courier"/>
+          <w:i/>
+          <w:color w:val="385623" w:themeColor="accent6" w:themeShade="80"/>
+          <w:sz w:val="18"/>
+          <w:szCs w:val="16"/>
+        </w:rPr>
+        <w:t>"&gt;</w:t>
+      </w:r>
+    </w:p>
+    <w:p>
+      <w:pPr>
+        <w:pStyle w:val="ListParagraph"/>
+        <w:ind w:firstLine="360"/>
+        <w:rPr>
+          <w:rFonts w:ascii="Consolas" w:hAnsi="Consolas" w:cs="Courier"/>
+          <w:i/>
+          <w:color w:val="385623" w:themeColor="accent6" w:themeShade="80"/>
+          <w:sz w:val="18"/>
+          <w:szCs w:val="16"/>
+        </w:rPr>
+      </w:pPr>
+      <w:r>
+        <w:rPr>
+          <w:rFonts w:ascii="Consolas" w:hAnsi="Consolas" w:cs="Courier"/>
+          <w:i/>
+          <w:color w:val="385623" w:themeColor="accent6" w:themeShade="80"/>
+          <w:sz w:val="18"/>
+          <w:szCs w:val="16"/>
+        </w:rPr>
         <w:lastRenderedPageBreak/>
-        <w:t>&lt;</w:t>
-      </w:r>
-      <w:proofErr w:type="spellStart"/>
-      <w:proofErr w:type="gramStart"/>
-      <w:r>
-        <w:rPr>
-          <w:rFonts w:ascii="Consolas" w:hAnsi="Consolas" w:cs="Courier"/>
-          <w:i/>
-          <w:color w:val="385623" w:themeColor="accent6" w:themeShade="80"/>
-          <w:sz w:val="18"/>
-          <w:szCs w:val="16"/>
-        </w:rPr>
-        <w:t>datasource</w:t>
-      </w:r>
-      <w:proofErr w:type="spellEnd"/>
-      <w:proofErr w:type="gramEnd"/>
-      <w:r>
-        <w:rPr>
-          <w:rFonts w:ascii="Consolas" w:hAnsi="Consolas" w:cs="Courier"/>
-          <w:i/>
-          <w:color w:val="385623" w:themeColor="accent6" w:themeShade="80"/>
-          <w:sz w:val="18"/>
-          <w:szCs w:val="16"/>
-        </w:rPr>
-        <w:t xml:space="preserve"> </w:t>
-      </w:r>
-      <w:proofErr w:type="spellStart"/>
-      <w:r>
-        <w:rPr>
-          <w:rFonts w:ascii="Consolas" w:hAnsi="Consolas" w:cs="Courier"/>
-          <w:i/>
-          <w:color w:val="385623" w:themeColor="accent6" w:themeShade="80"/>
-          <w:sz w:val="18"/>
-          <w:szCs w:val="16"/>
-        </w:rPr>
-        <w:t>jta</w:t>
-      </w:r>
-      <w:proofErr w:type="spellEnd"/>
-      <w:r>
-        <w:rPr>
-          <w:rFonts w:ascii="Consolas" w:hAnsi="Consolas" w:cs="Courier"/>
-          <w:i/>
-          <w:color w:val="385623" w:themeColor="accent6" w:themeShade="80"/>
-          <w:sz w:val="18"/>
-          <w:szCs w:val="16"/>
-        </w:rPr>
-        <w:t xml:space="preserve">="false" </w:t>
-      </w:r>
-      <w:proofErr w:type="spellStart"/>
-      <w:r>
-        <w:rPr>
-          <w:rFonts w:ascii="Consolas" w:hAnsi="Consolas" w:cs="Courier"/>
-          <w:i/>
-          <w:color w:val="385623" w:themeColor="accent6" w:themeShade="80"/>
-          <w:sz w:val="18"/>
-          <w:szCs w:val="16"/>
-        </w:rPr>
-        <w:t>jndi</w:t>
-      </w:r>
-      <w:proofErr w:type="spellEnd"/>
-      <w:r>
-        <w:rPr>
-          <w:rFonts w:ascii="Consolas" w:hAnsi="Consolas" w:cs="Courier"/>
-          <w:i/>
-          <w:color w:val="385623" w:themeColor="accent6" w:themeShade="80"/>
-          <w:sz w:val="18"/>
-          <w:szCs w:val="16"/>
-        </w:rPr>
-        <w:t>-name="</w:t>
-      </w:r>
-      <w:proofErr w:type="spellStart"/>
-      <w:r>
-        <w:rPr>
-          <w:rFonts w:ascii="Consolas" w:hAnsi="Consolas" w:cs="Courier"/>
-          <w:i/>
-          <w:color w:val="385623" w:themeColor="accent6" w:themeShade="80"/>
-          <w:sz w:val="18"/>
-          <w:szCs w:val="16"/>
-        </w:rPr>
-        <w:t>java:jboss</w:t>
-      </w:r>
-      <w:proofErr w:type="spellEnd"/>
-      <w:r>
-        <w:rPr>
-          <w:rFonts w:ascii="Consolas" w:hAnsi="Consolas" w:cs="Courier"/>
-          <w:i/>
-          <w:color w:val="385623" w:themeColor="accent6" w:themeShade="80"/>
-          <w:sz w:val="18"/>
-          <w:szCs w:val="16"/>
-        </w:rPr>
-        <w:t>/</w:t>
-      </w:r>
-      <w:proofErr w:type="spellStart"/>
-      <w:r>
-        <w:rPr>
-          <w:rFonts w:ascii="Consolas" w:hAnsi="Consolas" w:cs="Courier"/>
-          <w:i/>
-          <w:color w:val="385623" w:themeColor="accent6" w:themeShade="80"/>
-          <w:sz w:val="18"/>
-          <w:szCs w:val="16"/>
-        </w:rPr>
-        <w:t>datasources</w:t>
-      </w:r>
-      <w:proofErr w:type="spellEnd"/>
-      <w:r>
-        <w:rPr>
-          <w:rFonts w:ascii="Consolas" w:hAnsi="Consolas" w:cs="Courier"/>
-          <w:i/>
-          <w:color w:val="385623" w:themeColor="accent6" w:themeShade="80"/>
-          <w:sz w:val="18"/>
-          <w:szCs w:val="16"/>
-        </w:rPr>
-        <w:t>/Z3950DS" pool-name="Z3950DS" enabled="true" use-</w:t>
-      </w:r>
-      <w:proofErr w:type="spellStart"/>
-      <w:r>
-        <w:rPr>
-          <w:rFonts w:ascii="Consolas" w:hAnsi="Consolas" w:cs="Courier"/>
-          <w:i/>
-          <w:color w:val="385623" w:themeColor="accent6" w:themeShade="80"/>
-          <w:sz w:val="18"/>
-          <w:szCs w:val="16"/>
-        </w:rPr>
-        <w:t>ccm</w:t>
-      </w:r>
-      <w:proofErr w:type="spellEnd"/>
-      <w:r>
-        <w:rPr>
-          <w:rFonts w:ascii="Consolas" w:hAnsi="Consolas" w:cs="Courier"/>
-          <w:i/>
-          <w:color w:val="385623" w:themeColor="accent6" w:themeShade="80"/>
-          <w:sz w:val="18"/>
-          <w:szCs w:val="16"/>
-        </w:rPr>
-        <w:t>="false"&gt;</w:t>
-      </w:r>
-    </w:p>
-    <w:p>
-      <w:pPr>
-        <w:pStyle w:val="ListParagraph"/>
-        <w:rPr>
-          <w:rFonts w:ascii="Consolas" w:hAnsi="Consolas" w:cs="Courier"/>
-          <w:i/>
-          <w:color w:val="385623" w:themeColor="accent6" w:themeShade="80"/>
-          <w:sz w:val="18"/>
-          <w:szCs w:val="16"/>
-        </w:rPr>
-      </w:pPr>
-      <w:r>
-        <w:rPr>
-          <w:rFonts w:ascii="Consolas" w:hAnsi="Consolas" w:cs="Courier"/>
-          <w:i/>
-          <w:color w:val="385623" w:themeColor="accent6" w:themeShade="80"/>
-          <w:sz w:val="18"/>
-          <w:szCs w:val="16"/>
-        </w:rPr>
-        <w:t>&lt;</w:t>
-      </w:r>
-      <w:proofErr w:type="gramStart"/>
-      <w:r>
-        <w:rPr>
-          <w:rFonts w:ascii="Consolas" w:hAnsi="Consolas" w:cs="Courier"/>
-          <w:i/>
-          <w:color w:val="385623" w:themeColor="accent6" w:themeShade="80"/>
-          <w:sz w:val="18"/>
-          <w:szCs w:val="16"/>
-        </w:rPr>
-        <w:t>connection</w:t>
-      </w:r>
-      <w:proofErr w:type="gramEnd"/>
-      <w:r>
-        <w:rPr>
-          <w:rFonts w:ascii="Consolas" w:hAnsi="Consolas" w:cs="Courier"/>
-          <w:i/>
-          <w:color w:val="385623" w:themeColor="accent6" w:themeShade="80"/>
-          <w:sz w:val="18"/>
-          <w:szCs w:val="16"/>
-        </w:rPr>
-        <w:t>-</w:t>
-      </w:r>
-      <w:r>
-        <w:rPr>
-          <w:rFonts w:ascii="Consolas" w:hAnsi="Consolas" w:cs="Courier"/>
-          <w:i/>
-          <w:color w:val="385623" w:themeColor="accent6" w:themeShade="80"/>
-          <w:sz w:val="18"/>
-          <w:szCs w:val="16"/>
-        </w:rPr>
-        <w:t>url&gt;jdbc:mysql://localhost:3306/z3950?characterEncoding=utf8&lt;/connection-url&gt;</w:t>
-      </w:r>
-    </w:p>
-    <w:p>
-      <w:pPr>
-        <w:pStyle w:val="ListParagraph"/>
-        <w:ind w:firstLine="360"/>
-        <w:rPr>
-          <w:rFonts w:ascii="Consolas" w:hAnsi="Consolas" w:cs="Courier"/>
-          <w:i/>
-          <w:color w:val="385623" w:themeColor="accent6" w:themeShade="80"/>
-          <w:sz w:val="18"/>
-          <w:szCs w:val="16"/>
-        </w:rPr>
-      </w:pPr>
-      <w:r>
-        <w:rPr>
-          <w:rFonts w:ascii="Consolas" w:hAnsi="Consolas" w:cs="Courier"/>
-          <w:i/>
-          <w:color w:val="385623" w:themeColor="accent6" w:themeShade="80"/>
-          <w:sz w:val="18"/>
-          <w:szCs w:val="16"/>
-        </w:rPr>
-        <w:t xml:space="preserve">                    &lt;driver-class&gt;</w:t>
-      </w:r>
-      <w:proofErr w:type="spellStart"/>
-      <w:r>
-        <w:rPr>
-          <w:rFonts w:ascii="Consolas" w:hAnsi="Consolas" w:cs="Courier"/>
-          <w:i/>
-          <w:color w:val="385623" w:themeColor="accent6" w:themeShade="80"/>
-          <w:sz w:val="18"/>
-          <w:szCs w:val="16"/>
-        </w:rPr>
-        <w:t>com.mysql.jdbc.Driver</w:t>
-      </w:r>
-      <w:proofErr w:type="spellEnd"/>
-      <w:r>
-        <w:rPr>
-          <w:rFonts w:ascii="Consolas" w:hAnsi="Consolas" w:cs="Courier"/>
-          <w:i/>
-          <w:color w:val="385623" w:themeColor="accent6" w:themeShade="80"/>
-          <w:sz w:val="18"/>
-          <w:szCs w:val="16"/>
-        </w:rPr>
-        <w:t>&lt;/driver-class&gt;</w:t>
-      </w:r>
-    </w:p>
-    <w:p>
-      <w:pPr>
-        <w:pStyle w:val="ListParagraph"/>
-        <w:ind w:firstLine="360"/>
-        <w:rPr>
-          <w:rFonts w:ascii="Consolas" w:hAnsi="Consolas" w:cs="Courier"/>
-          <w:i/>
-          <w:color w:val="385623" w:themeColor="accent6" w:themeShade="80"/>
-          <w:sz w:val="18"/>
-          <w:szCs w:val="16"/>
-        </w:rPr>
-      </w:pPr>
-      <w:r>
-        <w:rPr>
-          <w:rFonts w:ascii="Consolas" w:hAnsi="Consolas" w:cs="Courier"/>
-          <w:i/>
-          <w:color w:val="385623" w:themeColor="accent6" w:themeShade="80"/>
-          <w:sz w:val="18"/>
-          <w:szCs w:val="16"/>
-        </w:rPr>
-        <w:t xml:space="preserve">                    &lt;driver&gt;</w:t>
-      </w:r>
-      <w:proofErr w:type="spellStart"/>
-      <w:r>
-        <w:rPr>
-          <w:rFonts w:ascii="Consolas" w:hAnsi="Consolas" w:cs="Courier"/>
-          <w:i/>
-          <w:color w:val="385623" w:themeColor="accent6" w:themeShade="80"/>
-          <w:sz w:val="18"/>
-          <w:szCs w:val="16"/>
-        </w:rPr>
-        <w:t>com.mysql</w:t>
-      </w:r>
-      <w:proofErr w:type="spellEnd"/>
-      <w:r>
-        <w:rPr>
-          <w:rFonts w:ascii="Consolas" w:hAnsi="Consolas" w:cs="Courier"/>
-          <w:i/>
-          <w:color w:val="385623" w:themeColor="accent6" w:themeShade="80"/>
-          <w:sz w:val="18"/>
-          <w:szCs w:val="16"/>
-        </w:rPr>
-        <w:t>&lt;/driver&gt;</w:t>
-      </w:r>
-    </w:p>
-    <w:p>
-      <w:pPr>
-        <w:pStyle w:val="ListParagraph"/>
-        <w:ind w:firstLine="360"/>
-        <w:rPr>
-          <w:rFonts w:ascii="Consolas" w:hAnsi="Consolas" w:cs="Courier"/>
-          <w:i/>
-          <w:color w:val="385623" w:themeColor="accent6" w:themeShade="80"/>
-          <w:sz w:val="18"/>
-          <w:szCs w:val="16"/>
-        </w:rPr>
-      </w:pPr>
-      <w:r>
-        <w:rPr>
-          <w:rFonts w:ascii="Consolas" w:hAnsi="Consolas" w:cs="Courier"/>
-          <w:i/>
-          <w:color w:val="385623" w:themeColor="accent6" w:themeShade="80"/>
-          <w:sz w:val="18"/>
-          <w:szCs w:val="16"/>
-        </w:rPr>
-        <w:t xml:space="preserve">                    &lt;security&gt;</w:t>
-      </w:r>
-    </w:p>
-    <w:p>
-      <w:pPr>
-        <w:pStyle w:val="ListParagraph"/>
-        <w:ind w:firstLine="360"/>
-        <w:rPr>
-          <w:rFonts w:ascii="Consolas" w:hAnsi="Consolas" w:cs="Courier"/>
-          <w:i/>
-          <w:color w:val="385623" w:themeColor="accent6" w:themeShade="80"/>
-          <w:sz w:val="18"/>
-          <w:szCs w:val="16"/>
-        </w:rPr>
-      </w:pPr>
-      <w:r>
-        <w:rPr>
-          <w:rFonts w:ascii="Consolas" w:hAnsi="Consolas" w:cs="Courier"/>
-          <w:i/>
-          <w:color w:val="385623" w:themeColor="accent6" w:themeShade="80"/>
-          <w:sz w:val="18"/>
-          <w:szCs w:val="16"/>
-        </w:rPr>
-        <w:t xml:space="preserve">                        &lt;user-name&gt;root&lt;/user-name&gt;</w:t>
-      </w:r>
-    </w:p>
-    <w:p>
-      <w:pPr>
-        <w:pStyle w:val="ListParagraph"/>
-        <w:ind w:firstLine="360"/>
-        <w:rPr>
-          <w:rFonts w:ascii="Consolas" w:hAnsi="Consolas" w:cs="Courier"/>
-          <w:i/>
-          <w:color w:val="385623" w:themeColor="accent6" w:themeShade="80"/>
-          <w:sz w:val="18"/>
-          <w:szCs w:val="16"/>
-        </w:rPr>
-      </w:pPr>
-      <w:r>
-        <w:rPr>
-          <w:rFonts w:ascii="Consolas" w:hAnsi="Consolas" w:cs="Courier"/>
-          <w:i/>
-          <w:color w:val="385623" w:themeColor="accent6" w:themeShade="80"/>
-          <w:sz w:val="18"/>
-          <w:szCs w:val="16"/>
-        </w:rPr>
-        <w:t xml:space="preserve">                        &lt;password&gt;root&lt;/password&gt;</w:t>
-      </w:r>
-    </w:p>
-    <w:p>
-      <w:pPr>
-        <w:pStyle w:val="ListParagraph"/>
-        <w:ind w:firstLine="360"/>
-        <w:rPr>
-          <w:rFonts w:ascii="Consolas" w:hAnsi="Consolas" w:cs="Courier"/>
-          <w:i/>
-          <w:color w:val="385623" w:themeColor="accent6" w:themeShade="80"/>
-          <w:sz w:val="18"/>
-          <w:szCs w:val="16"/>
-        </w:rPr>
-      </w:pPr>
-      <w:r>
-        <w:rPr>
-          <w:rFonts w:ascii="Consolas" w:hAnsi="Consolas" w:cs="Courier"/>
-          <w:i/>
-          <w:color w:val="385623" w:themeColor="accent6" w:themeShade="80"/>
-          <w:sz w:val="18"/>
-          <w:szCs w:val="16"/>
-        </w:rPr>
-        <w:t xml:space="preserve">                    &lt;/security&gt;</w:t>
-      </w:r>
-    </w:p>
-    <w:p>
-      <w:pPr>
-        <w:pStyle w:val="ListParagraph"/>
-        <w:ind w:firstLine="360"/>
-        <w:rPr>
-          <w:rFonts w:ascii="Consolas" w:hAnsi="Consolas" w:cs="Courier"/>
-          <w:i/>
-          <w:color w:val="385623" w:themeColor="accent6" w:themeShade="80"/>
-          <w:sz w:val="18"/>
-          <w:szCs w:val="16"/>
-        </w:rPr>
-      </w:pPr>
-      <w:r>
-        <w:rPr>
-          <w:rFonts w:ascii="Consolas" w:hAnsi="Consolas" w:cs="Courier"/>
-          <w:i/>
-          <w:color w:val="385623" w:themeColor="accent6" w:themeShade="80"/>
-          <w:sz w:val="18"/>
-          <w:szCs w:val="16"/>
-        </w:rPr>
-        <w:t xml:space="preserve">                    &lt;validation&gt;</w:t>
-      </w:r>
-    </w:p>
-    <w:p>
-      <w:pPr>
-        <w:pStyle w:val="ListParagraph"/>
-        <w:ind w:firstLine="360"/>
-        <w:rPr>
-          <w:rFonts w:ascii="Consolas" w:hAnsi="Consolas" w:cs="Courier"/>
-          <w:i/>
-          <w:color w:val="385623" w:themeColor="accent6" w:themeShade="80"/>
-          <w:sz w:val="18"/>
-          <w:szCs w:val="16"/>
-        </w:rPr>
-      </w:pPr>
-      <w:r>
-        <w:rPr>
-          <w:rFonts w:ascii="Consolas" w:hAnsi="Consolas" w:cs="Courier"/>
-          <w:i/>
-          <w:color w:val="385623" w:themeColor="accent6" w:themeShade="80"/>
-          <w:sz w:val="18"/>
-          <w:szCs w:val="16"/>
-        </w:rPr>
-        <w:t xml:space="preserve">                        &lt;validate-on-match&gt;false&lt;/validate-on-match&gt;</w:t>
-      </w:r>
-    </w:p>
-    <w:p>
-      <w:pPr>
-        <w:pStyle w:val="ListParagraph"/>
-        <w:ind w:firstLine="360"/>
-        <w:rPr>
-          <w:rFonts w:ascii="Consolas" w:hAnsi="Consolas" w:cs="Courier"/>
-          <w:i/>
-          <w:color w:val="385623" w:themeColor="accent6" w:themeShade="80"/>
-          <w:sz w:val="18"/>
-          <w:szCs w:val="16"/>
-        </w:rPr>
-      </w:pPr>
-      <w:r>
-        <w:rPr>
-          <w:rFonts w:ascii="Consolas" w:hAnsi="Consolas" w:cs="Courier"/>
-          <w:i/>
-          <w:color w:val="385623" w:themeColor="accent6" w:themeShade="80"/>
-          <w:sz w:val="18"/>
-          <w:szCs w:val="16"/>
-        </w:rPr>
-        <w:t xml:space="preserve">                        &lt;background-validation&gt;false&lt;/background-validation&gt;</w:t>
-      </w:r>
-    </w:p>
-    <w:p>
-      <w:pPr>
-        <w:pStyle w:val="ListParagraph"/>
-        <w:ind w:firstLine="360"/>
-        <w:rPr>
-          <w:rFonts w:ascii="Consolas" w:hAnsi="Consolas" w:cs="Courier"/>
-          <w:i/>
-          <w:color w:val="385623" w:themeColor="accent6" w:themeShade="80"/>
-          <w:sz w:val="18"/>
-          <w:szCs w:val="16"/>
-        </w:rPr>
-      </w:pPr>
-      <w:r>
-        <w:rPr>
-          <w:rFonts w:ascii="Consolas" w:hAnsi="Consolas" w:cs="Courier"/>
-          <w:i/>
-          <w:color w:val="385623" w:themeColor="accent6" w:themeShade="80"/>
-          <w:sz w:val="18"/>
-          <w:szCs w:val="16"/>
-        </w:rPr>
-        <w:t xml:space="preserve">                    &lt;/validation&gt;</w:t>
-      </w:r>
-    </w:p>
-    <w:p>
-      <w:pPr>
-        <w:pStyle w:val="ListParagraph"/>
-        <w:ind w:firstLine="360"/>
-        <w:rPr>
-          <w:rFonts w:ascii="Consolas" w:hAnsi="Consolas" w:cs="Courier"/>
-          <w:i/>
-          <w:color w:val="385623" w:themeColor="accent6" w:themeShade="80"/>
-          <w:sz w:val="18"/>
-          <w:szCs w:val="16"/>
-        </w:rPr>
-      </w:pPr>
-      <w:r>
-        <w:rPr>
-          <w:rFonts w:ascii="Consolas" w:hAnsi="Consolas" w:cs="Courier"/>
-          <w:i/>
-          <w:color w:val="385623" w:themeColor="accent6" w:themeShade="80"/>
-          <w:sz w:val="18"/>
-          <w:szCs w:val="16"/>
-        </w:rPr>
-        <w:t xml:space="preserve">                    &lt;</w:t>
-      </w:r>
-      <w:proofErr w:type="gramStart"/>
-      <w:r>
-        <w:rPr>
-          <w:rFonts w:ascii="Consolas" w:hAnsi="Consolas" w:cs="Courier"/>
-          <w:i/>
-          <w:color w:val="385623" w:themeColor="accent6" w:themeShade="80"/>
-          <w:sz w:val="18"/>
-          <w:szCs w:val="16"/>
-        </w:rPr>
-        <w:t>statement</w:t>
-      </w:r>
-      <w:proofErr w:type="gramEnd"/>
-      <w:r>
-        <w:rPr>
-          <w:rFonts w:ascii="Consolas" w:hAnsi="Consolas" w:cs="Courier"/>
-          <w:i/>
-          <w:color w:val="385623" w:themeColor="accent6" w:themeShade="80"/>
-          <w:sz w:val="18"/>
-          <w:szCs w:val="16"/>
-        </w:rPr>
-        <w:t>&gt;</w:t>
-      </w:r>
-    </w:p>
-    <w:p>
-      <w:pPr>
-        <w:pStyle w:val="ListParagraph"/>
-        <w:ind w:firstLine="360"/>
-        <w:rPr>
-          <w:rFonts w:ascii="Consolas" w:hAnsi="Consolas" w:cs="Courier"/>
-          <w:i/>
-          <w:color w:val="385623" w:themeColor="accent6" w:themeShade="80"/>
-          <w:sz w:val="18"/>
-          <w:szCs w:val="16"/>
-        </w:rPr>
-      </w:pPr>
-      <w:r>
-        <w:rPr>
-          <w:rFonts w:ascii="Consolas" w:hAnsi="Consolas" w:cs="Courier"/>
-          <w:i/>
-          <w:color w:val="385623" w:themeColor="accent6" w:themeShade="80"/>
-          <w:sz w:val="18"/>
-          <w:szCs w:val="16"/>
-        </w:rPr>
-        <w:t xml:space="preserve">                        &lt;</w:t>
-      </w:r>
-      <w:proofErr w:type="gramStart"/>
-      <w:r>
-        <w:rPr>
-          <w:rFonts w:ascii="Consolas" w:hAnsi="Consolas" w:cs="Courier"/>
-          <w:i/>
-          <w:color w:val="385623" w:themeColor="accent6" w:themeShade="80"/>
-          <w:sz w:val="18"/>
-          <w:szCs w:val="16"/>
-        </w:rPr>
-        <w:t>share</w:t>
-      </w:r>
-      <w:proofErr w:type="gramEnd"/>
-      <w:r>
-        <w:rPr>
-          <w:rFonts w:ascii="Consolas" w:hAnsi="Consolas" w:cs="Courier"/>
-          <w:i/>
-          <w:color w:val="385623" w:themeColor="accent6" w:themeShade="80"/>
-          <w:sz w:val="18"/>
-          <w:szCs w:val="16"/>
-        </w:rPr>
-        <w:t>-prepared-statements&gt;false&lt;/share-prepared-statements&gt;</w:t>
-      </w:r>
-    </w:p>
-    <w:p>
-      <w:pPr>
-        <w:pStyle w:val="ListParagraph"/>
-        <w:ind w:firstLine="360"/>
-        <w:rPr>
-          <w:rFonts w:ascii="Consolas" w:hAnsi="Consolas" w:cs="Courier"/>
-          <w:i/>
-          <w:color w:val="385623" w:themeColor="accent6" w:themeShade="80"/>
-          <w:sz w:val="18"/>
-          <w:szCs w:val="16"/>
-        </w:rPr>
-      </w:pPr>
-      <w:r>
-        <w:rPr>
-          <w:rFonts w:ascii="Consolas" w:hAnsi="Consolas" w:cs="Courier"/>
-          <w:i/>
-          <w:color w:val="385623" w:themeColor="accent6" w:themeShade="80"/>
-          <w:sz w:val="18"/>
-          <w:szCs w:val="16"/>
-        </w:rPr>
-        <w:t xml:space="preserve">                    &lt;/statement&gt;</w:t>
-      </w:r>
-    </w:p>
-    <w:p>
-      <w:pPr>
-        <w:pStyle w:val="ListParagraph"/>
-        <w:ind w:firstLine="360"/>
-        <w:rPr>
-          <w:rFonts w:ascii="Consolas" w:hAnsi="Consolas" w:cs="Courier"/>
-          <w:i/>
-          <w:color w:val="385623" w:themeColor="accent6" w:themeShade="80"/>
-          <w:sz w:val="18"/>
-          <w:szCs w:val="16"/>
-        </w:rPr>
-      </w:pPr>
-      <w:r>
-        <w:rPr>
-          <w:rFonts w:ascii="Consolas" w:hAnsi="Consolas" w:cs="Courier"/>
-          <w:i/>
-          <w:color w:val="385623" w:themeColor="accent6" w:themeShade="80"/>
-          <w:sz w:val="18"/>
-          <w:szCs w:val="16"/>
-        </w:rPr>
-        <w:t xml:space="preserve">                &lt;/</w:t>
-      </w:r>
-      <w:proofErr w:type="spellStart"/>
-      <w:r>
-        <w:rPr>
-          <w:rFonts w:ascii="Consolas" w:hAnsi="Consolas" w:cs="Courier"/>
-          <w:i/>
-          <w:color w:val="385623" w:themeColor="accent6" w:themeShade="80"/>
-          <w:sz w:val="18"/>
-          <w:szCs w:val="16"/>
-        </w:rPr>
-        <w:t>datasource</w:t>
-      </w:r>
-      <w:proofErr w:type="spellEnd"/>
-      <w:r>
-        <w:rPr>
-          <w:rFonts w:ascii="Consolas" w:hAnsi="Consolas" w:cs="Courier"/>
-          <w:i/>
-          <w:color w:val="385623" w:themeColor="accent6" w:themeShade="80"/>
-          <w:sz w:val="18"/>
-          <w:szCs w:val="16"/>
-        </w:rPr>
-        <w:t>&gt;</w:t>
-      </w:r>
-    </w:p>
-    <w:p>
-      <w:pPr>
-        <w:pStyle w:val="ListParagraph"/>
-        <w:ind w:left="1440"/>
-        <w:rPr>
-          <w:lang w:val="ru-RU"/>
-        </w:rPr>
-      </w:pPr>
-      <w:proofErr w:type="spellStart"/>
-      <w:r>
-        <w:t>добавить</w:t>
-      </w:r>
-      <w:proofErr w:type="spellEnd"/>
-      <w:r>
-        <w:t xml:space="preserve"> JMS </w:t>
-      </w:r>
-      <w:r>
-        <w:rPr>
-          <w:lang w:val="ru-RU"/>
-        </w:rPr>
-        <w:t>очереди</w:t>
-      </w:r>
-    </w:p>
-    <w:p>
-      <w:pPr>
-        <w:pStyle w:val="ListParagraph"/>
-        <w:ind w:left="1440" w:firstLine="720"/>
-        <w:rPr>
-          <w:rFonts w:ascii="Consolas" w:hAnsi="Consolas" w:cs="Courier"/>
-          <w:i/>
-          <w:color w:val="385623" w:themeColor="accent6" w:themeShade="80"/>
-          <w:sz w:val="18"/>
-          <w:szCs w:val="16"/>
-        </w:rPr>
-      </w:pPr>
-      <w:r>
-        <w:rPr>
-          <w:rFonts w:ascii="Consolas" w:hAnsi="Consolas" w:cs="Courier"/>
-          <w:i/>
-          <w:color w:val="385623" w:themeColor="accent6" w:themeShade="80"/>
-          <w:sz w:val="18"/>
-          <w:szCs w:val="16"/>
-        </w:rPr>
-        <w:t>&lt;</w:t>
-      </w:r>
-      <w:proofErr w:type="spellStart"/>
-      <w:proofErr w:type="gramStart"/>
-      <w:r>
-        <w:rPr>
-          <w:rFonts w:ascii="Consolas" w:hAnsi="Consolas" w:cs="Courier"/>
-          <w:i/>
-          <w:color w:val="385623" w:themeColor="accent6" w:themeShade="80"/>
-          <w:sz w:val="18"/>
-          <w:szCs w:val="16"/>
-        </w:rPr>
-        <w:t>jms</w:t>
-      </w:r>
-      <w:proofErr w:type="spellEnd"/>
-      <w:proofErr w:type="gramEnd"/>
-      <w:r>
-        <w:rPr>
-          <w:rFonts w:ascii="Consolas" w:hAnsi="Consolas" w:cs="Courier"/>
-          <w:i/>
-          <w:color w:val="385623" w:themeColor="accent6" w:themeShade="80"/>
-          <w:sz w:val="18"/>
-          <w:szCs w:val="16"/>
-        </w:rPr>
-        <w:t>-queue name="</w:t>
-      </w:r>
-      <w:proofErr w:type="spellStart"/>
-      <w:r>
-        <w:rPr>
-          <w:rFonts w:ascii="Consolas" w:hAnsi="Consolas" w:cs="Courier"/>
-          <w:i/>
-          <w:color w:val="385623" w:themeColor="accent6" w:themeShade="80"/>
-          <w:sz w:val="18"/>
-          <w:szCs w:val="16"/>
-        </w:rPr>
-        <w:t>IndexZebraQueue</w:t>
-      </w:r>
-      <w:proofErr w:type="spellEnd"/>
-      <w:r>
-        <w:rPr>
-          <w:rFonts w:ascii="Consolas" w:hAnsi="Consolas" w:cs="Courier"/>
-          <w:i/>
-          <w:color w:val="385623" w:themeColor="accent6" w:themeShade="80"/>
-          <w:sz w:val="18"/>
-          <w:szCs w:val="16"/>
-        </w:rPr>
-        <w:t>"&gt;</w:t>
-      </w:r>
-    </w:p>
-    <w:p>
-      <w:pPr>
-        <w:pStyle w:val="ListParagraph"/>
-        <w:ind w:firstLine="360"/>
-        <w:rPr>
-          <w:rFonts w:ascii="Consolas" w:hAnsi="Consolas" w:cs="Courier"/>
-          <w:i/>
-          <w:color w:val="385623" w:themeColor="accent6" w:themeShade="80"/>
-          <w:sz w:val="18"/>
-          <w:szCs w:val="16"/>
-        </w:rPr>
-      </w:pPr>
-      <w:r>
-        <w:rPr>
-          <w:rFonts w:ascii="Consolas" w:hAnsi="Consolas" w:cs="Courier"/>
-          <w:i/>
-          <w:color w:val="385623" w:themeColor="accent6" w:themeShade="80"/>
-          <w:sz w:val="18"/>
-          <w:szCs w:val="16"/>
-        </w:rPr>
         <w:t xml:space="preserve">                        &lt;</w:t>
       </w:r>
       <w:proofErr w:type="gramStart"/>
@@ -4356,7 +6166,31 @@
         <w:rPr>
           <w:lang w:val="ru-RU"/>
         </w:rPr>
-        <w:t>Зайти в конфигуратор и ко всем реестрам с книгами добавить события</w:t>
+        <w:t>Зайти в конфигуратор и</w:t>
+      </w:r>
+      <w:r>
+        <w:rPr>
+          <w:lang w:val="ru-RU"/>
+        </w:rPr>
+        <w:t xml:space="preserve"> провести следующие действия</w:t>
+      </w:r>
+    </w:p>
+    <w:p>
+      <w:pPr>
+        <w:pStyle w:val="ListParagraph"/>
+        <w:numPr>
+          <w:ilvl w:val="0"/>
+          <w:numId w:val="7"/>
+        </w:numPr>
+        <w:rPr>
+          <w:lang w:val="ru-RU"/>
+        </w:rPr>
+      </w:pPr>
+      <w:r>
+        <w:rPr>
+          <w:lang w:val="ru-RU"/>
+        </w:rPr>
+        <w:t xml:space="preserve"> ко всем реестрам с книгами добавить события</w:t>
       </w:r>
     </w:p>
     <w:p>
@@ -4426,6 +6260,116 @@
         <w:t>event.registers.formdata.delete.index</w:t>
       </w:r>
       <w:proofErr w:type="spellEnd"/>
+    </w:p>
+    <w:p>
+      <w:pPr>
+        <w:pStyle w:val="ListParagraph"/>
+        <w:numPr>
+          <w:ilvl w:val="0"/>
+          <w:numId w:val="7"/>
+        </w:numPr>
+        <w:rPr>
+          <w:lang w:val="ru-RU"/>
+        </w:rPr>
+      </w:pPr>
+      <w:r>
+        <w:rPr>
+          <w:lang w:val="ru-RU"/>
+        </w:rPr>
+        <w:t xml:space="preserve">К </w:t>
+      </w:r>
+      <w:proofErr w:type="spellStart"/>
+      <w:r>
+        <w:rPr>
+          <w:lang w:val="ru-RU"/>
+        </w:rPr>
+        <w:t>реестру</w:t>
+      </w:r>
+      <w:proofErr w:type="spellEnd"/>
+      <w:r>
+        <w:rPr>
+          <w:lang w:val="ru-RU"/>
+        </w:rPr>
+        <w:t xml:space="preserve"> </w:t>
+      </w:r>
+      <w:proofErr w:type="spellStart"/>
+      <w:r>
+        <w:rPr>
+          <w:lang w:val="ru-RU"/>
+        </w:rPr>
+        <w:t>заказов</w:t>
+      </w:r>
+      <w:proofErr w:type="spellEnd"/>
+    </w:p>
+    <w:p>
+      <w:pPr>
+        <w:pStyle w:val="ListParagraph"/>
+        <w:numPr>
+          <w:ilvl w:val="0"/>
+          <w:numId w:val="6"/>
+        </w:numPr>
+        <w:rPr>
+          <w:rFonts w:ascii="Times" w:eastAsia="Times New Roman" w:hAnsi="Times" w:cs="Times New Roman"/>
+          <w:sz w:val="20"/>
+          <w:szCs w:val="20"/>
+        </w:rPr>
+      </w:pPr>
+      <w:r>
+        <w:rPr>
+          <w:lang w:val="ru-RU"/>
+        </w:rPr>
+        <w:t>На создания и изменения</w:t>
+      </w:r>
+      <w:r>
+        <w:rPr>
+          <w:lang w:val="ru-RU"/>
+        </w:rPr>
+        <w:t xml:space="preserve"> заказов</w:t>
+      </w:r>
+      <w:r>
+        <w:rPr>
+          <w:lang w:val="ru-RU"/>
+        </w:rPr>
+        <w:t xml:space="preserve"> – добавить </w:t>
+      </w:r>
+      <w:r>
+        <w:rPr>
+          <w:lang w:val="ru-RU"/>
+        </w:rPr>
+        <w:t>блокирующий процесс</w:t>
+      </w:r>
+      <w:r>
+        <w:rPr>
+          <w:lang w:val="ru-RU"/>
+        </w:rPr>
+        <w:t xml:space="preserve"> реестра -</w:t>
+      </w:r>
+      <w:r>
+        <w:rPr>
+          <w:lang w:val="ru-RU"/>
+        </w:rPr>
+        <w:t xml:space="preserve"> </w:t>
+      </w:r>
+      <w:proofErr w:type="spellStart"/>
+      <w:r>
+        <w:rPr>
+          <w:rFonts w:ascii="Consolas" w:hAnsi="Consolas" w:cs="Courier"/>
+          <w:i/>
+          <w:color w:val="385623" w:themeColor="accent6" w:themeShade="80"/>
+          <w:sz w:val="18"/>
+          <w:szCs w:val="16"/>
+        </w:rPr>
+        <w:t>event.blocking.order.sms</w:t>
+      </w:r>
+      <w:proofErr w:type="spellEnd"/>
+    </w:p>
+    <w:p>
+      <w:pPr>
+        <w:pStyle w:val="ListParagraph"/>
+        <w:rPr>
+          <w:lang w:val="ru-RU"/>
+        </w:rPr>
+      </w:pPr>
     </w:p>
     <w:p>
       <w:pPr>
@@ -4447,6 +6391,11 @@
     </w:p>
     <w:p>
       <w:pPr>
+        <w:pStyle w:val="ListParagraph"/>
+        <w:numPr>
+          <w:ilvl w:val="0"/>
+          <w:numId w:val="8"/>
+        </w:numPr>
         <w:rPr>
           <w:rFonts w:ascii="Times" w:eastAsia="Times New Roman" w:hAnsi="Times" w:cs="Times New Roman"/>
           <w:sz w:val="20"/>
@@ -4484,7 +6433,27 @@
           <w:sz w:val="18"/>
           <w:szCs w:val="16"/>
         </w:rPr>
-        <w:t xml:space="preserve">target/z3950-app.war </w:t>
+        <w:t>target/</w:t>
+      </w:r>
+      <w:r>
+        <w:rPr>
+          <w:rFonts w:ascii="Consolas" w:hAnsi="Consolas" w:cs="Courier"/>
+          <w:i/>
+          <w:color w:val="385623" w:themeColor="accent6" w:themeShade="80"/>
+          <w:sz w:val="18"/>
+          <w:szCs w:val="16"/>
+        </w:rPr>
+        <w:t>*</w:t>
+      </w:r>
+      <w:r>
+        <w:rPr>
+          <w:rFonts w:ascii="Consolas" w:hAnsi="Consolas" w:cs="Courier"/>
+          <w:i/>
+          <w:color w:val="385623" w:themeColor="accent6" w:themeShade="80"/>
+          <w:sz w:val="18"/>
+          <w:szCs w:val="16"/>
+        </w:rPr>
+        <w:t xml:space="preserve">.war </w:t>
       </w:r>
       <w:r>
         <w:rPr>
@@ -4539,6 +6508,11 @@
     </w:p>
     <w:p>
       <w:pPr>
+        <w:pStyle w:val="ListParagraph"/>
+        <w:numPr>
+          <w:ilvl w:val="0"/>
+          <w:numId w:val="8"/>
+        </w:numPr>
         <w:rPr>
           <w:lang w:val="ru-RU"/>
         </w:rPr>
@@ -4554,40 +6528,6 @@
           <w:lang w:val="ru-RU"/>
         </w:rPr>
         <w:t xml:space="preserve"> </w:t>
-      </w:r>
-      <w:hyperlink r:id="rId6" w:history="1">
-        <w:r>
-          <w:rPr>
-            <w:rStyle w:val="Hyperlink"/>
-            <w:lang w:val="ru-RU"/>
-          </w:rPr>
-          <w:t>http://XXX:YY/z3950-app</w:t>
-        </w:r>
-      </w:hyperlink>
-      <w:r>
-        <w:rPr>
-          <w:lang w:val="ru-RU"/>
-        </w:rPr>
-        <w:t xml:space="preserve"> где XXX хост, YY порт ( обычно 8080) </w:t>
-      </w:r>
-    </w:p>
-    <w:p>
-      <w:pPr>
-        <w:rPr>
-          <w:lang w:val="ru-RU"/>
-        </w:rPr>
-      </w:pPr>
-      <w:r>
-        <w:rPr>
-          <w:lang w:val="ru-RU"/>
-        </w:rPr>
-        <w:t>основная страница поиска</w:t>
-      </w:r>
-      <w:r>
-        <w:rPr>
-          <w:lang w:val="ru-RU"/>
-        </w:rPr>
-        <w:t xml:space="preserve"> - </w:t>
       </w:r>
       <w:hyperlink r:id="rId7" w:history="1">
         <w:r>
@@ -4598,8 +6538,57 @@
           <w:t>http://XXX:YY/z3950-app</w:t>
         </w:r>
       </w:hyperlink>
-    </w:p>
-    <w:p>
+      <w:r>
+        <w:rPr>
+          <w:lang w:val="ru-RU"/>
+        </w:rPr>
+        <w:t xml:space="preserve"> где XXX хост, YY порт ( обычно 8080) </w:t>
+      </w:r>
+    </w:p>
+    <w:p>
+      <w:pPr>
+        <w:pStyle w:val="ListParagraph"/>
+        <w:numPr>
+          <w:ilvl w:val="0"/>
+          <w:numId w:val="6"/>
+        </w:numPr>
+        <w:rPr>
+          <w:lang w:val="ru-RU"/>
+        </w:rPr>
+      </w:pPr>
+      <w:r>
+        <w:rPr>
+          <w:lang w:val="ru-RU"/>
+        </w:rPr>
+        <w:t>основная страница поиска</w:t>
+      </w:r>
+      <w:r>
+        <w:rPr>
+          <w:lang w:val="ru-RU"/>
+        </w:rPr>
+        <w:t xml:space="preserve"> - </w:t>
+      </w:r>
+      <w:hyperlink r:id="rId8" w:history="1">
+        <w:r>
+          <w:rPr>
+            <w:rStyle w:val="Hyperlink"/>
+            <w:lang w:val="ru-RU"/>
+          </w:rPr>
+          <w:t>http://XXX:YY/z3950-app</w:t>
+        </w:r>
+      </w:hyperlink>
+    </w:p>
+    <w:p>
+      <w:pPr>
+        <w:pStyle w:val="ListParagraph"/>
+        <w:numPr>
+          <w:ilvl w:val="0"/>
+          <w:numId w:val="6"/>
+        </w:numPr>
+        <w:rPr>
+          <w:rStyle w:val="Hyperlink"/>
+        </w:rPr>
+      </w:pPr>
       <w:proofErr w:type="spellStart"/>
       <w:r>
         <w:t>настройки</w:t>
@@ -4624,7 +6613,7 @@
       <w:r>
         <w:t xml:space="preserve"> - </w:t>
       </w:r>
-      <w:hyperlink r:id="rId8" w:history="1">
+      <w:hyperlink r:id="rId9" w:history="1">
         <w:r>
           <w:rPr>
             <w:rStyle w:val="Hyperlink"/>
@@ -4634,9 +6623,168 @@
       </w:hyperlink>
     </w:p>
     <w:p>
-      <w:proofErr w:type="spellStart"/>
-      <w:r>
-        <w:lastRenderedPageBreak/>
+      <w:pPr>
+        <w:pStyle w:val="ListParagraph"/>
+        <w:numPr>
+          <w:ilvl w:val="0"/>
+          <w:numId w:val="6"/>
+        </w:numPr>
+        <w:rPr>
+          <w:rStyle w:val="Hyperlink"/>
+          <w:lang w:val="ru-RU"/>
+        </w:rPr>
+      </w:pPr>
+      <w:proofErr w:type="spellStart"/>
+      <w:r>
+        <w:t>настройки</w:t>
+      </w:r>
+      <w:proofErr w:type="spellEnd"/>
+      <w:r>
+        <w:t xml:space="preserve"> </w:t>
+      </w:r>
+      <w:proofErr w:type="spellStart"/>
+      <w:r>
+        <w:t>смс</w:t>
+      </w:r>
+      <w:proofErr w:type="spellEnd"/>
+      <w:r>
+        <w:t xml:space="preserve"> </w:t>
+      </w:r>
+      <w:proofErr w:type="spellStart"/>
+      <w:r>
+        <w:t>шлюзов</w:t>
+      </w:r>
+      <w:proofErr w:type="spellEnd"/>
+      <w:r>
+        <w:t xml:space="preserve"> </w:t>
+      </w:r>
+      <w:proofErr w:type="spellStart"/>
+      <w:r>
+        <w:t>поиска</w:t>
+      </w:r>
+      <w:proofErr w:type="spellEnd"/>
+      <w:r>
+        <w:t xml:space="preserve"> - </w:t>
+      </w:r>
+      <w:hyperlink r:id="rId10" w:history="1">
+        <w:r>
+          <w:rPr>
+            <w:rStyle w:val="Hyperlink"/>
+          </w:rPr>
+          <w:t>http://XXX:YY/sms-app/smsgate.html</w:t>
+        </w:r>
+      </w:hyperlink>
+      <w:r>
+        <w:t xml:space="preserve"> </w:t>
+      </w:r>
+    </w:p>
+    <w:p>
+      <w:pPr>
+        <w:pStyle w:val="ListParagraph"/>
+        <w:numPr>
+          <w:ilvl w:val="0"/>
+          <w:numId w:val="6"/>
+        </w:numPr>
+      </w:pPr>
+      <w:proofErr w:type="spellStart"/>
+      <w:r>
+        <w:t>просмотр</w:t>
+      </w:r>
+      <w:proofErr w:type="spellEnd"/>
+      <w:r>
+        <w:t xml:space="preserve"> </w:t>
+      </w:r>
+      <w:proofErr w:type="spellStart"/>
+      <w:r>
+        <w:t>журнала</w:t>
+      </w:r>
+      <w:proofErr w:type="spellEnd"/>
+      <w:r>
+        <w:t xml:space="preserve"> </w:t>
+      </w:r>
+      <w:proofErr w:type="spellStart"/>
+      <w:r>
+        <w:t>смс</w:t>
+      </w:r>
+      <w:proofErr w:type="spellEnd"/>
+      <w:r>
+        <w:t xml:space="preserve"> </w:t>
+      </w:r>
+      <w:proofErr w:type="spellStart"/>
+      <w:r>
+        <w:t>отправки</w:t>
+      </w:r>
+      <w:proofErr w:type="spellEnd"/>
+      <w:r>
+        <w:t xml:space="preserve"> - </w:t>
+      </w:r>
+      <w:hyperlink r:id="rId11" w:history="1">
+        <w:r>
+          <w:rPr>
+            <w:rStyle w:val="Hyperlink"/>
+          </w:rPr>
+          <w:t>http://XXX:YY/sms-app/jurnals.html</w:t>
+        </w:r>
+      </w:hyperlink>
+      <w:r>
+        <w:t xml:space="preserve"> </w:t>
+      </w:r>
+    </w:p>
+    <w:p>
+      <w:pPr>
+        <w:pStyle w:val="ListParagraph"/>
+        <w:numPr>
+          <w:ilvl w:val="0"/>
+          <w:numId w:val="6"/>
+        </w:numPr>
+      </w:pPr>
+      <w:proofErr w:type="spellStart"/>
+      <w:r>
+        <w:t>сервис</w:t>
+      </w:r>
+      <w:proofErr w:type="spellEnd"/>
+      <w:r>
+        <w:t xml:space="preserve"> </w:t>
+      </w:r>
+      <w:proofErr w:type="spellStart"/>
+      <w:r>
+        <w:t>скуд</w:t>
+      </w:r>
+      <w:proofErr w:type="spellEnd"/>
+      <w:r>
+        <w:t xml:space="preserve"> </w:t>
+      </w:r>
+      <w:proofErr w:type="spellStart"/>
+      <w:r>
+        <w:t>интеграции</w:t>
+      </w:r>
+      <w:proofErr w:type="spellEnd"/>
+      <w:r>
+        <w:t xml:space="preserve"> - </w:t>
+      </w:r>
+      <w:hyperlink r:id="rId12" w:history="1">
+        <w:r>
+          <w:rPr>
+            <w:rStyle w:val="Hyperlink"/>
+          </w:rPr>
+          <w:t>http://XXX:YY/skud-service/skud/rest/getUserIinByCardUID?cardUID={cardID</w:t>
+        </w:r>
+      </w:hyperlink>
+      <w:r>
+        <w:t xml:space="preserve">} </w:t>
+      </w:r>
+    </w:p>
+    <w:p/>
+    <w:p>
+      <w:pPr>
+        <w:pStyle w:val="ListParagraph"/>
+        <w:numPr>
+          <w:ilvl w:val="0"/>
+          <w:numId w:val="8"/>
+        </w:numPr>
+      </w:pPr>
+      <w:proofErr w:type="spellStart"/>
+      <w:r>
         <w:t>провести</w:t>
       </w:r>
       <w:proofErr w:type="spellEnd"/>
@@ -4722,7 +6870,7 @@
       <w:r>
         <w:t xml:space="preserve">- </w:t>
       </w:r>
-      <w:hyperlink r:id="rId9" w:history="1">
+      <w:hyperlink r:id="rId13" w:history="1">
         <w:r>
           <w:rPr>
             <w:rStyle w:val="Hyperlink"/>
@@ -4766,15 +6914,29 @@
     </w:p>
     <w:p>
       <w:pPr>
-        <w:rPr>
-          <w:lang w:val="ru-RU"/>
-        </w:rPr>
-      </w:pPr>
-      <w:r>
-        <w:rPr>
-          <w:lang w:val="ru-RU"/>
-        </w:rPr>
-        <w:t>Через некоторое время( обычно минут 30) запустить первичную индексацию –</w:t>
+        <w:pStyle w:val="ListParagraph"/>
+        <w:numPr>
+          <w:ilvl w:val="0"/>
+          <w:numId w:val="8"/>
+        </w:numPr>
+        <w:rPr>
+          <w:lang w:val="ru-RU"/>
+        </w:rPr>
+      </w:pPr>
+      <w:r>
+        <w:rPr>
+          <w:lang w:val="ru-RU"/>
+        </w:rPr>
+        <w:t xml:space="preserve">Через </w:t>
+      </w:r>
+      <w:r>
+        <w:t>некоторое</w:t>
+      </w:r>
+      <w:r>
+        <w:rPr>
+          <w:lang w:val="ru-RU"/>
+        </w:rPr>
+        <w:t xml:space="preserve"> время( обычно минут 30) запустить первичную индексацию –</w:t>
       </w:r>
     </w:p>
     <w:p>
@@ -4788,27 +6950,15 @@
           <w:szCs w:val="16"/>
         </w:rPr>
       </w:pPr>
-      <w:proofErr w:type="spellStart"/>
-      <w:r>
-        <w:rPr>
-          <w:rFonts w:ascii="Consolas" w:hAnsi="Consolas" w:cs="Courier"/>
-          <w:i/>
-          <w:color w:val="385623" w:themeColor="accent6" w:themeShade="80"/>
-          <w:sz w:val="18"/>
-          <w:szCs w:val="16"/>
-        </w:rPr>
-        <w:t>cd</w:t>
-      </w:r>
-      <w:proofErr w:type="spellEnd"/>
-      <w:r>
-        <w:rPr>
-          <w:rFonts w:ascii="Consolas" w:hAnsi="Consolas" w:cs="Courier"/>
-          <w:i/>
-          <w:color w:val="385623" w:themeColor="accent6" w:themeShade="80"/>
-          <w:sz w:val="18"/>
-          <w:szCs w:val="16"/>
-        </w:rPr>
-        <w:t xml:space="preserve"> /opt/synergy/zebra-</w:t>
+      <w:r>
+        <w:rPr>
+          <w:rFonts w:ascii="Consolas" w:hAnsi="Consolas" w:cs="Courier"/>
+          <w:i/>
+          <w:color w:val="385623" w:themeColor="accent6" w:themeShade="80"/>
+          <w:sz w:val="18"/>
+          <w:szCs w:val="16"/>
+        </w:rPr>
+        <w:t>cd /opt/synergy/zebra-</w:t>
       </w:r>
       <w:proofErr w:type="spellStart"/>
       <w:r>
@@ -4889,6 +7039,7 @@
           <w:sz w:val="18"/>
           <w:szCs w:val="16"/>
         </w:rPr>
+        <w:lastRenderedPageBreak/>
         <w:t>chown</w:t>
       </w:r>
       <w:proofErr w:type="spellEnd"/>
@@ -4941,16 +7092,22 @@
     <w:p>
       <w:pPr>
         <w:pStyle w:val="ListParagraph"/>
-        <w:ind w:left="360"/>
-        <w:rPr>
-          <w:lang w:val="ru-RU"/>
-        </w:rPr>
-      </w:pPr>
-      <w:r>
-        <w:rPr>
-          <w:lang w:val="ru-RU"/>
-        </w:rPr>
-        <w:t xml:space="preserve">Запустить </w:t>
+        <w:numPr>
+          <w:ilvl w:val="0"/>
+          <w:numId w:val="8"/>
+        </w:numPr>
+        <w:rPr>
+          <w:lang w:val="ru-RU"/>
+        </w:rPr>
+      </w:pPr>
+      <w:r>
+        <w:t>Запустить</w:t>
+      </w:r>
+      <w:r>
+        <w:rPr>
+          <w:lang w:val="ru-RU"/>
+        </w:rPr>
+        <w:t xml:space="preserve"> </w:t>
       </w:r>
       <w:proofErr w:type="spellStart"/>
       <w:r>
@@ -5131,8 +7288,6 @@
           <w:szCs w:val="16"/>
         </w:rPr>
       </w:pPr>
-      <w:bookmarkStart w:id="0" w:name="_GoBack"/>
-      <w:bookmarkEnd w:id="0"/>
     </w:p>
     <w:p>
       <w:pPr>
@@ -5357,6 +7512,95 @@
     </w:lvl>
   </w:abstractNum>
   <w:abstractNum w:abstractNumId="2">
+    <w:nsid w:val="187E3DEF"/>
+    <w:multiLevelType w:val="hybridMultilevel"/>
+    <w:tmpl w:val="81287BFC"/>
+    <w:lvl w:ilvl="0" w:tplc="04090011">
+      <w:start w:val="1"/>
+      <w:numFmt w:val="decimal"/>
+      <w:lvlText w:val="%1)"/>
+      <w:lvlJc w:val="left"/>
+      <w:pPr>
+        <w:ind w:left="720" w:hanging="360"/>
+      </w:pPr>
+      <w:rPr>
+        <w:rFonts w:hint="default"/>
+      </w:rPr>
+    </w:lvl>
+    <w:lvl w:ilvl="1" w:tplc="04090019" w:tentative="1">
+      <w:start w:val="1"/>
+      <w:numFmt w:val="lowerLetter"/>
+      <w:lvlText w:val="%2."/>
+      <w:lvlJc w:val="left"/>
+      <w:pPr>
+        <w:ind w:left="1440" w:hanging="360"/>
+      </w:pPr>
+    </w:lvl>
+    <w:lvl w:ilvl="2" w:tplc="0409001B" w:tentative="1">
+      <w:start w:val="1"/>
+      <w:numFmt w:val="lowerRoman"/>
+      <w:lvlText w:val="%3."/>
+      <w:lvlJc w:val="right"/>
+      <w:pPr>
+        <w:ind w:left="2160" w:hanging="180"/>
+      </w:pPr>
+    </w:lvl>
+    <w:lvl w:ilvl="3" w:tplc="0409000F" w:tentative="1">
+      <w:start w:val="1"/>
+      <w:numFmt w:val="decimal"/>
+      <w:lvlText w:val="%4."/>
+      <w:lvlJc w:val="left"/>
+      <w:pPr>
+        <w:ind w:left="2880" w:hanging="360"/>
+      </w:pPr>
+    </w:lvl>
+    <w:lvl w:ilvl="4" w:tplc="04090019" w:tentative="1">
+      <w:start w:val="1"/>
+      <w:numFmt w:val="lowerLetter"/>
+      <w:lvlText w:val="%5."/>
+      <w:lvlJc w:val="left"/>
+      <w:pPr>
+        <w:ind w:left="3600" w:hanging="360"/>
+      </w:pPr>
+    </w:lvl>
+    <w:lvl w:ilvl="5" w:tplc="0409001B" w:tentative="1">
+      <w:start w:val="1"/>
+      <w:numFmt w:val="lowerRoman"/>
+      <w:lvlText w:val="%6."/>
+      <w:lvlJc w:val="right"/>
+      <w:pPr>
+        <w:ind w:left="4320" w:hanging="180"/>
+      </w:pPr>
+    </w:lvl>
+    <w:lvl w:ilvl="6" w:tplc="0409000F" w:tentative="1">
+      <w:start w:val="1"/>
+      <w:numFmt w:val="decimal"/>
+      <w:lvlText w:val="%7."/>
+      <w:lvlJc w:val="left"/>
+      <w:pPr>
+        <w:ind w:left="5040" w:hanging="360"/>
+      </w:pPr>
+    </w:lvl>
+    <w:lvl w:ilvl="7" w:tplc="04090019" w:tentative="1">
+      <w:start w:val="1"/>
+      <w:numFmt w:val="lowerLetter"/>
+      <w:lvlText w:val="%8."/>
+      <w:lvlJc w:val="left"/>
+      <w:pPr>
+        <w:ind w:left="5760" w:hanging="360"/>
+      </w:pPr>
+    </w:lvl>
+    <w:lvl w:ilvl="8" w:tplc="0409001B" w:tentative="1">
+      <w:start w:val="1"/>
+      <w:numFmt w:val="lowerRoman"/>
+      <w:lvlText w:val="%9."/>
+      <w:lvlJc w:val="right"/>
+      <w:pPr>
+        <w:ind w:left="6480" w:hanging="180"/>
+      </w:pPr>
+    </w:lvl>
+  </w:abstractNum>
+  <w:abstractNum w:abstractNumId="3">
     <w:nsid w:val="1F8F6845"/>
     <w:multiLevelType w:val="multilevel"/>
     <w:tmpl w:val="0409001F"/>
@@ -5442,7 +7686,7 @@
       </w:pPr>
     </w:lvl>
   </w:abstractNum>
-  <w:abstractNum w:abstractNumId="3">
+  <w:abstractNum w:abstractNumId="4">
     <w:nsid w:val="2382789D"/>
     <w:multiLevelType w:val="hybridMultilevel"/>
     <w:tmpl w:val="D4823BDC"/>
@@ -5555,7 +7799,7 @@
       </w:rPr>
     </w:lvl>
   </w:abstractNum>
-  <w:abstractNum w:abstractNumId="4">
+  <w:abstractNum w:abstractNumId="5">
     <w:nsid w:val="446B6E0C"/>
     <w:multiLevelType w:val="hybridMultilevel"/>
     <w:tmpl w:val="81287BFC"/>
@@ -5644,10 +7888,10 @@
       </w:pPr>
     </w:lvl>
   </w:abstractNum>
-  <w:abstractNum w:abstractNumId="5">
+  <w:abstractNum w:abstractNumId="6">
     <w:nsid w:val="580206F8"/>
     <w:multiLevelType w:val="hybridMultilevel"/>
-    <w:tmpl w:val="FA009894"/>
+    <w:tmpl w:val="08BC6EA6"/>
     <w:lvl w:ilvl="0" w:tplc="04090001">
       <w:start w:val="1"/>
       <w:numFmt w:val="bullet"/>
@@ -5757,14 +8001,103 @@
       </w:rPr>
     </w:lvl>
   </w:abstractNum>
+  <w:abstractNum w:abstractNumId="7">
+    <w:nsid w:val="64851CAF"/>
+    <w:multiLevelType w:val="hybridMultilevel"/>
+    <w:tmpl w:val="81287BFC"/>
+    <w:lvl w:ilvl="0" w:tplc="04090011">
+      <w:start w:val="1"/>
+      <w:numFmt w:val="decimal"/>
+      <w:lvlText w:val="%1)"/>
+      <w:lvlJc w:val="left"/>
+      <w:pPr>
+        <w:ind w:left="720" w:hanging="360"/>
+      </w:pPr>
+      <w:rPr>
+        <w:rFonts w:hint="default"/>
+      </w:rPr>
+    </w:lvl>
+    <w:lvl w:ilvl="1" w:tplc="04090019" w:tentative="1">
+      <w:start w:val="1"/>
+      <w:numFmt w:val="lowerLetter"/>
+      <w:lvlText w:val="%2."/>
+      <w:lvlJc w:val="left"/>
+      <w:pPr>
+        <w:ind w:left="1440" w:hanging="360"/>
+      </w:pPr>
+    </w:lvl>
+    <w:lvl w:ilvl="2" w:tplc="0409001B" w:tentative="1">
+      <w:start w:val="1"/>
+      <w:numFmt w:val="lowerRoman"/>
+      <w:lvlText w:val="%3."/>
+      <w:lvlJc w:val="right"/>
+      <w:pPr>
+        <w:ind w:left="2160" w:hanging="180"/>
+      </w:pPr>
+    </w:lvl>
+    <w:lvl w:ilvl="3" w:tplc="0409000F" w:tentative="1">
+      <w:start w:val="1"/>
+      <w:numFmt w:val="decimal"/>
+      <w:lvlText w:val="%4."/>
+      <w:lvlJc w:val="left"/>
+      <w:pPr>
+        <w:ind w:left="2880" w:hanging="360"/>
+      </w:pPr>
+    </w:lvl>
+    <w:lvl w:ilvl="4" w:tplc="04090019" w:tentative="1">
+      <w:start w:val="1"/>
+      <w:numFmt w:val="lowerLetter"/>
+      <w:lvlText w:val="%5."/>
+      <w:lvlJc w:val="left"/>
+      <w:pPr>
+        <w:ind w:left="3600" w:hanging="360"/>
+      </w:pPr>
+    </w:lvl>
+    <w:lvl w:ilvl="5" w:tplc="0409001B" w:tentative="1">
+      <w:start w:val="1"/>
+      <w:numFmt w:val="lowerRoman"/>
+      <w:lvlText w:val="%6."/>
+      <w:lvlJc w:val="right"/>
+      <w:pPr>
+        <w:ind w:left="4320" w:hanging="180"/>
+      </w:pPr>
+    </w:lvl>
+    <w:lvl w:ilvl="6" w:tplc="0409000F" w:tentative="1">
+      <w:start w:val="1"/>
+      <w:numFmt w:val="decimal"/>
+      <w:lvlText w:val="%7."/>
+      <w:lvlJc w:val="left"/>
+      <w:pPr>
+        <w:ind w:left="5040" w:hanging="360"/>
+      </w:pPr>
+    </w:lvl>
+    <w:lvl w:ilvl="7" w:tplc="04090019" w:tentative="1">
+      <w:start w:val="1"/>
+      <w:numFmt w:val="lowerLetter"/>
+      <w:lvlText w:val="%8."/>
+      <w:lvlJc w:val="left"/>
+      <w:pPr>
+        <w:ind w:left="5760" w:hanging="360"/>
+      </w:pPr>
+    </w:lvl>
+    <w:lvl w:ilvl="8" w:tplc="0409001B" w:tentative="1">
+      <w:start w:val="1"/>
+      <w:numFmt w:val="lowerRoman"/>
+      <w:lvlText w:val="%9."/>
+      <w:lvlJc w:val="right"/>
+      <w:pPr>
+        <w:ind w:left="6480" w:hanging="180"/>
+      </w:pPr>
+    </w:lvl>
+  </w:abstractNum>
   <w:num w:numId="1">
-    <w:abstractNumId w:val="3"/>
+    <w:abstractNumId w:val="4"/>
   </w:num>
   <w:num w:numId="2">
-    <w:abstractNumId w:val="4"/>
+    <w:abstractNumId w:val="5"/>
   </w:num>
   <w:num w:numId="3">
-    <w:abstractNumId w:val="2"/>
+    <w:abstractNumId w:val="3"/>
   </w:num>
   <w:num w:numId="4">
     <w:abstractNumId w:val="0"/>
@@ -5773,7 +8106,13 @@
     <w:abstractNumId w:val="1"/>
   </w:num>
   <w:num w:numId="6">
-    <w:abstractNumId w:val="5"/>
+    <w:abstractNumId w:val="6"/>
+  </w:num>
+  <w:num w:numId="7">
+    <w:abstractNumId w:val="7"/>
+  </w:num>
+  <w:num w:numId="8">
+    <w:abstractNumId w:val="2"/>
   </w:num>
 </w:numbering>
 </file>
@@ -6781,7 +9120,7 @@
   <a:extraClrSchemeLst/>
   <a:extLst>
     <a:ext uri="{05A4C25C-085E-4340-85A3-A5531E510DB2}">
-      <thm15:themeFamily xmlns:thm15="http://schemas.microsoft.com/office/thememl/2012/main" xmlns="" name="Office Theme" id="{62F939B6-93AF-4DB8-9C6B-D6C7DFDC589F}" vid="{4A3C46E8-61CC-4603-A589-7422A47A8E4A}"/>
+      <thm15:themeFamily xmlns="" xmlns:thm15="http://schemas.microsoft.com/office/thememl/2012/main" name="Office Theme" id="{62F939B6-93AF-4DB8-9C6B-D6C7DFDC589F}" vid="{4A3C46E8-61CC-4603-A589-7422A47A8E4A}"/>
     </a:ext>
   </a:extLst>
 </a:theme>

</xml_diff>

<commit_message>
restart zebra after update user info
</commit_message>
<xml_diff>
--- a/Установка.docx
+++ b/Установка.docx
@@ -2385,6 +2385,499 @@
     <w:p>
       <w:pPr>
         <w:pStyle w:val="ListParagraph"/>
+        <w:ind w:left="360"/>
+        <w:rPr>
+          <w:lang w:val="ru-RU"/>
+        </w:rPr>
+      </w:pPr>
+      <w:proofErr w:type="spellStart"/>
+      <w:r>
+        <w:rPr>
+          <w:lang w:val="ru-RU"/>
+        </w:rPr>
+        <w:t>Дайте</w:t>
+      </w:r>
+      <w:proofErr w:type="spellEnd"/>
+      <w:r>
+        <w:rPr>
+          <w:lang w:val="ru-RU"/>
+        </w:rPr>
+        <w:t xml:space="preserve"> </w:t>
+      </w:r>
+      <w:proofErr w:type="spellStart"/>
+      <w:r>
+        <w:rPr>
+          <w:lang w:val="ru-RU"/>
+        </w:rPr>
+        <w:t>права</w:t>
+      </w:r>
+      <w:proofErr w:type="spellEnd"/>
+      <w:r>
+        <w:rPr>
+          <w:lang w:val="ru-RU"/>
+        </w:rPr>
+        <w:t xml:space="preserve"> </w:t>
+      </w:r>
+      <w:proofErr w:type="spellStart"/>
+      <w:r>
+        <w:rPr>
+          <w:lang w:val="ru-RU"/>
+        </w:rPr>
+        <w:t>пользователю</w:t>
+      </w:r>
+      <w:proofErr w:type="spellEnd"/>
+      <w:r>
+        <w:rPr>
+          <w:lang w:val="ru-RU"/>
+        </w:rPr>
+        <w:t xml:space="preserve"> JBOSS </w:t>
+      </w:r>
+      <w:proofErr w:type="spellStart"/>
+      <w:r>
+        <w:rPr>
+          <w:lang w:val="ru-RU"/>
+        </w:rPr>
+        <w:t>для</w:t>
+      </w:r>
+      <w:proofErr w:type="spellEnd"/>
+      <w:r>
+        <w:rPr>
+          <w:lang w:val="ru-RU"/>
+        </w:rPr>
+        <w:t xml:space="preserve"> </w:t>
+      </w:r>
+      <w:proofErr w:type="spellStart"/>
+      <w:r>
+        <w:rPr>
+          <w:lang w:val="ru-RU"/>
+        </w:rPr>
+        <w:t>перезапуска</w:t>
+      </w:r>
+      <w:proofErr w:type="spellEnd"/>
+      <w:r>
+        <w:rPr>
+          <w:lang w:val="ru-RU"/>
+        </w:rPr>
+        <w:t xml:space="preserve"> </w:t>
+      </w:r>
+      <w:proofErr w:type="spellStart"/>
+      <w:r>
+        <w:rPr>
+          <w:lang w:val="ru-RU"/>
+        </w:rPr>
+        <w:t>демона</w:t>
+      </w:r>
+      <w:proofErr w:type="spellEnd"/>
+      <w:r>
+        <w:rPr>
+          <w:lang w:val="ru-RU"/>
+        </w:rPr>
+        <w:t xml:space="preserve"> zebra</w:t>
+      </w:r>
+    </w:p>
+    <w:p>
+      <w:pPr>
+        <w:pStyle w:val="ListParagraph"/>
+        <w:ind w:left="360" w:firstLine="360"/>
+        <w:rPr>
+          <w:rFonts w:ascii="Consolas" w:hAnsi="Consolas" w:cs="Courier"/>
+          <w:i/>
+          <w:color w:val="385623" w:themeColor="accent6" w:themeShade="80"/>
+          <w:sz w:val="18"/>
+          <w:szCs w:val="16"/>
+        </w:rPr>
+      </w:pPr>
+    </w:p>
+    <w:p>
+      <w:pPr>
+        <w:pStyle w:val="ListParagraph"/>
+        <w:ind w:left="360" w:firstLine="360"/>
+        <w:rPr>
+          <w:rFonts w:ascii="Consolas" w:hAnsi="Consolas" w:cs="Courier"/>
+          <w:i/>
+          <w:color w:val="385623" w:themeColor="accent6" w:themeShade="80"/>
+          <w:sz w:val="18"/>
+          <w:szCs w:val="16"/>
+        </w:rPr>
+      </w:pPr>
+      <w:proofErr w:type="gramStart"/>
+      <w:r>
+        <w:rPr>
+          <w:rFonts w:ascii="Consolas" w:hAnsi="Consolas" w:cs="Courier"/>
+          <w:i/>
+          <w:color w:val="385623" w:themeColor="accent6" w:themeShade="80"/>
+          <w:sz w:val="18"/>
+          <w:szCs w:val="16"/>
+        </w:rPr>
+        <w:t>apt</w:t>
+      </w:r>
+      <w:proofErr w:type="gramEnd"/>
+      <w:r>
+        <w:rPr>
+          <w:rFonts w:ascii="Consolas" w:hAnsi="Consolas" w:cs="Courier"/>
+          <w:i/>
+          <w:color w:val="385623" w:themeColor="accent6" w:themeShade="80"/>
+          <w:sz w:val="18"/>
+          <w:szCs w:val="16"/>
+        </w:rPr>
+        <w:t xml:space="preserve">-get install </w:t>
+      </w:r>
+      <w:proofErr w:type="spellStart"/>
+      <w:r>
+        <w:rPr>
+          <w:rFonts w:ascii="Consolas" w:hAnsi="Consolas" w:cs="Courier"/>
+          <w:i/>
+          <w:color w:val="385623" w:themeColor="accent6" w:themeShade="80"/>
+          <w:sz w:val="18"/>
+          <w:szCs w:val="16"/>
+        </w:rPr>
+        <w:t>sudo</w:t>
+      </w:r>
+      <w:proofErr w:type="spellEnd"/>
+    </w:p>
+    <w:p>
+      <w:pPr>
+        <w:pStyle w:val="ListParagraph"/>
+        <w:ind w:left="360"/>
+        <w:rPr>
+          <w:lang w:val="ru-RU"/>
+        </w:rPr>
+      </w:pPr>
+      <w:r>
+        <w:rPr>
+          <w:lang w:val="ru-RU"/>
+        </w:rPr>
+        <w:t xml:space="preserve">Добавить </w:t>
+      </w:r>
+      <w:proofErr w:type="spellStart"/>
+      <w:r>
+        <w:rPr>
+          <w:lang w:val="ru-RU"/>
+        </w:rPr>
+        <w:t>следующие</w:t>
+      </w:r>
+      <w:proofErr w:type="spellEnd"/>
+      <w:r>
+        <w:rPr>
+          <w:lang w:val="ru-RU"/>
+        </w:rPr>
+        <w:t xml:space="preserve"> строки</w:t>
+      </w:r>
+      <w:r>
+        <w:rPr>
+          <w:lang w:val="ru-RU"/>
+        </w:rPr>
+        <w:t xml:space="preserve"> в файл </w:t>
+      </w:r>
+      <w:r>
+        <w:rPr>
+          <w:rFonts w:ascii="Consolas" w:hAnsi="Consolas" w:cs="Courier"/>
+          <w:i/>
+          <w:color w:val="385623" w:themeColor="accent6" w:themeShade="80"/>
+          <w:sz w:val="18"/>
+          <w:szCs w:val="16"/>
+        </w:rPr>
+        <w:t>/</w:t>
+      </w:r>
+      <w:proofErr w:type="spellStart"/>
+      <w:r>
+        <w:rPr>
+          <w:rFonts w:ascii="Consolas" w:hAnsi="Consolas" w:cs="Courier"/>
+          <w:i/>
+          <w:color w:val="385623" w:themeColor="accent6" w:themeShade="80"/>
+          <w:sz w:val="18"/>
+          <w:szCs w:val="16"/>
+        </w:rPr>
+        <w:t>etc</w:t>
+      </w:r>
+      <w:proofErr w:type="spellEnd"/>
+      <w:r>
+        <w:rPr>
+          <w:rFonts w:ascii="Consolas" w:hAnsi="Consolas" w:cs="Courier"/>
+          <w:i/>
+          <w:color w:val="385623" w:themeColor="accent6" w:themeShade="80"/>
+          <w:sz w:val="18"/>
+          <w:szCs w:val="16"/>
+        </w:rPr>
+        <w:t>/</w:t>
+      </w:r>
+      <w:proofErr w:type="spellStart"/>
+      <w:r>
+        <w:rPr>
+          <w:rFonts w:ascii="Consolas" w:hAnsi="Consolas" w:cs="Courier"/>
+          <w:i/>
+          <w:color w:val="385623" w:themeColor="accent6" w:themeShade="80"/>
+          <w:sz w:val="18"/>
+          <w:szCs w:val="16"/>
+        </w:rPr>
+        <w:t>sudoers</w:t>
+      </w:r>
+      <w:proofErr w:type="spellEnd"/>
+      <w:r>
+        <w:rPr>
+          <w:lang w:val="ru-RU"/>
+        </w:rPr>
+        <w:t xml:space="preserve"> командой </w:t>
+      </w:r>
+      <w:proofErr w:type="spellStart"/>
+      <w:r>
+        <w:rPr>
+          <w:rFonts w:ascii="Consolas" w:hAnsi="Consolas" w:cs="Courier"/>
+          <w:i/>
+          <w:color w:val="385623" w:themeColor="accent6" w:themeShade="80"/>
+          <w:sz w:val="18"/>
+          <w:szCs w:val="16"/>
+        </w:rPr>
+        <w:t>visudo</w:t>
+      </w:r>
+      <w:proofErr w:type="spellEnd"/>
+    </w:p>
+    <w:p>
+      <w:pPr>
+        <w:pStyle w:val="ListParagraph"/>
+        <w:ind w:left="360" w:firstLine="360"/>
+        <w:rPr>
+          <w:rFonts w:ascii="Consolas" w:hAnsi="Consolas" w:cs="Courier"/>
+          <w:i/>
+          <w:color w:val="385623" w:themeColor="accent6" w:themeShade="80"/>
+          <w:sz w:val="18"/>
+          <w:szCs w:val="16"/>
+        </w:rPr>
+      </w:pPr>
+      <w:r>
+        <w:rPr>
+          <w:rFonts w:ascii="Consolas" w:hAnsi="Consolas" w:cs="Courier"/>
+          <w:i/>
+          <w:color w:val="385623" w:themeColor="accent6" w:themeShade="80"/>
+          <w:sz w:val="18"/>
+          <w:szCs w:val="16"/>
+        </w:rPr>
+        <w:t># User alias specification</w:t>
+      </w:r>
+    </w:p>
+    <w:p>
+      <w:pPr>
+        <w:pStyle w:val="ListParagraph"/>
+        <w:ind w:left="360" w:firstLine="360"/>
+        <w:rPr>
+          <w:rFonts w:ascii="Consolas" w:hAnsi="Consolas" w:cs="Courier"/>
+          <w:i/>
+          <w:color w:val="385623" w:themeColor="accent6" w:themeShade="80"/>
+          <w:sz w:val="18"/>
+          <w:szCs w:val="16"/>
+        </w:rPr>
+      </w:pPr>
+      <w:proofErr w:type="spellStart"/>
+      <w:r>
+        <w:rPr>
+          <w:rFonts w:ascii="Consolas" w:hAnsi="Consolas" w:cs="Courier"/>
+          <w:i/>
+          <w:color w:val="385623" w:themeColor="accent6" w:themeShade="80"/>
+          <w:sz w:val="18"/>
+          <w:szCs w:val="16"/>
+        </w:rPr>
+        <w:t>User_Alias</w:t>
+      </w:r>
+      <w:proofErr w:type="spellEnd"/>
+      <w:r>
+        <w:rPr>
+          <w:rFonts w:ascii="Consolas" w:hAnsi="Consolas" w:cs="Courier"/>
+          <w:i/>
+          <w:color w:val="385623" w:themeColor="accent6" w:themeShade="80"/>
+          <w:sz w:val="18"/>
+          <w:szCs w:val="16"/>
+        </w:rPr>
+        <w:t xml:space="preserve"> ZEBRAUSERS = </w:t>
+      </w:r>
+      <w:proofErr w:type="spellStart"/>
+      <w:r>
+        <w:rPr>
+          <w:rFonts w:ascii="Consolas" w:hAnsi="Consolas" w:cs="Courier"/>
+          <w:i/>
+          <w:color w:val="385623" w:themeColor="accent6" w:themeShade="80"/>
+          <w:sz w:val="18"/>
+          <w:szCs w:val="16"/>
+        </w:rPr>
+        <w:t>jboss</w:t>
+      </w:r>
+      <w:proofErr w:type="spellEnd"/>
+    </w:p>
+    <w:p>
+      <w:pPr>
+        <w:pStyle w:val="ListParagraph"/>
+        <w:ind w:left="360" w:firstLine="360"/>
+        <w:rPr>
+          <w:rFonts w:ascii="Consolas" w:hAnsi="Consolas" w:cs="Courier"/>
+          <w:i/>
+          <w:color w:val="385623" w:themeColor="accent6" w:themeShade="80"/>
+          <w:sz w:val="18"/>
+          <w:szCs w:val="16"/>
+        </w:rPr>
+      </w:pPr>
+      <w:r>
+        <w:rPr>
+          <w:rFonts w:ascii="Consolas" w:hAnsi="Consolas" w:cs="Courier"/>
+          <w:i/>
+          <w:color w:val="385623" w:themeColor="accent6" w:themeShade="80"/>
+          <w:sz w:val="18"/>
+          <w:szCs w:val="16"/>
+        </w:rPr>
+        <w:t xml:space="preserve"># </w:t>
+      </w:r>
+      <w:proofErr w:type="spellStart"/>
+      <w:r>
+        <w:rPr>
+          <w:rFonts w:ascii="Consolas" w:hAnsi="Consolas" w:cs="Courier"/>
+          <w:i/>
+          <w:color w:val="385623" w:themeColor="accent6" w:themeShade="80"/>
+          <w:sz w:val="18"/>
+          <w:szCs w:val="16"/>
+        </w:rPr>
+        <w:t>Cmnd</w:t>
+      </w:r>
+      <w:proofErr w:type="spellEnd"/>
+      <w:r>
+        <w:rPr>
+          <w:rFonts w:ascii="Consolas" w:hAnsi="Consolas" w:cs="Courier"/>
+          <w:i/>
+          <w:color w:val="385623" w:themeColor="accent6" w:themeShade="80"/>
+          <w:sz w:val="18"/>
+          <w:szCs w:val="16"/>
+        </w:rPr>
+        <w:t xml:space="preserve"> alias specification</w:t>
+      </w:r>
+    </w:p>
+    <w:p>
+      <w:pPr>
+        <w:pStyle w:val="ListParagraph"/>
+        <w:ind w:left="360" w:firstLine="360"/>
+        <w:rPr>
+          <w:rFonts w:ascii="Consolas" w:hAnsi="Consolas" w:cs="Courier"/>
+          <w:i/>
+          <w:color w:val="385623" w:themeColor="accent6" w:themeShade="80"/>
+          <w:sz w:val="18"/>
+          <w:szCs w:val="16"/>
+        </w:rPr>
+      </w:pPr>
+      <w:proofErr w:type="spellStart"/>
+      <w:r>
+        <w:rPr>
+          <w:rFonts w:ascii="Consolas" w:hAnsi="Consolas" w:cs="Courier"/>
+          <w:i/>
+          <w:color w:val="385623" w:themeColor="accent6" w:themeShade="80"/>
+          <w:sz w:val="18"/>
+          <w:szCs w:val="16"/>
+        </w:rPr>
+        <w:t>Cmnd_Alias</w:t>
+      </w:r>
+      <w:proofErr w:type="spellEnd"/>
+      <w:r>
+        <w:rPr>
+          <w:rFonts w:ascii="Consolas" w:hAnsi="Consolas" w:cs="Courier"/>
+          <w:i/>
+          <w:color w:val="385623" w:themeColor="accent6" w:themeShade="80"/>
+          <w:sz w:val="18"/>
+          <w:szCs w:val="16"/>
+        </w:rPr>
+        <w:t xml:space="preserve">   ZEBRASTART = /</w:t>
+      </w:r>
+      <w:proofErr w:type="spellStart"/>
+      <w:r>
+        <w:rPr>
+          <w:rFonts w:ascii="Consolas" w:hAnsi="Consolas" w:cs="Courier"/>
+          <w:i/>
+          <w:color w:val="385623" w:themeColor="accent6" w:themeShade="80"/>
+          <w:sz w:val="18"/>
+          <w:szCs w:val="16"/>
+        </w:rPr>
+        <w:t>usr</w:t>
+      </w:r>
+      <w:proofErr w:type="spellEnd"/>
+      <w:r>
+        <w:rPr>
+          <w:rFonts w:ascii="Consolas" w:hAnsi="Consolas" w:cs="Courier"/>
+          <w:i/>
+          <w:color w:val="385623" w:themeColor="accent6" w:themeShade="80"/>
+          <w:sz w:val="18"/>
+          <w:szCs w:val="16"/>
+        </w:rPr>
+        <w:t>/bin/</w:t>
+      </w:r>
+      <w:proofErr w:type="spellStart"/>
+      <w:r>
+        <w:rPr>
+          <w:rFonts w:ascii="Consolas" w:hAnsi="Consolas" w:cs="Courier"/>
+          <w:i/>
+          <w:color w:val="385623" w:themeColor="accent6" w:themeShade="80"/>
+          <w:sz w:val="18"/>
+          <w:szCs w:val="16"/>
+        </w:rPr>
+        <w:t>zebrasrv</w:t>
+      </w:r>
+      <w:proofErr w:type="spellEnd"/>
+    </w:p>
+    <w:p>
+      <w:pPr>
+        <w:pStyle w:val="ListParagraph"/>
+        <w:ind w:left="360" w:firstLine="360"/>
+        <w:rPr>
+          <w:rFonts w:ascii="Consolas" w:hAnsi="Consolas" w:cs="Courier"/>
+          <w:i/>
+          <w:color w:val="385623" w:themeColor="accent6" w:themeShade="80"/>
+          <w:sz w:val="18"/>
+          <w:szCs w:val="16"/>
+        </w:rPr>
+      </w:pPr>
+    </w:p>
+    <w:p>
+      <w:pPr>
+        <w:pStyle w:val="ListParagraph"/>
+        <w:ind w:left="360" w:firstLine="360"/>
+        <w:rPr>
+          <w:rFonts w:ascii="Consolas" w:hAnsi="Consolas" w:cs="Courier"/>
+          <w:i/>
+          <w:color w:val="385623" w:themeColor="accent6" w:themeShade="80"/>
+          <w:sz w:val="18"/>
+          <w:szCs w:val="16"/>
+        </w:rPr>
+      </w:pPr>
+      <w:r>
+        <w:rPr>
+          <w:rFonts w:ascii="Consolas" w:hAnsi="Consolas" w:cs="Courier"/>
+          <w:i/>
+          <w:color w:val="385623" w:themeColor="accent6" w:themeShade="80"/>
+          <w:sz w:val="18"/>
+          <w:szCs w:val="16"/>
+        </w:rPr>
+        <w:t># User privilege specification</w:t>
+      </w:r>
+    </w:p>
+    <w:p>
+      <w:pPr>
+        <w:pStyle w:val="ListParagraph"/>
+        <w:ind w:left="360" w:firstLine="360"/>
+        <w:rPr>
+          <w:rFonts w:ascii="Consolas" w:hAnsi="Consolas" w:cs="Courier"/>
+          <w:i/>
+          <w:color w:val="385623" w:themeColor="accent6" w:themeShade="80"/>
+          <w:sz w:val="18"/>
+          <w:szCs w:val="16"/>
+        </w:rPr>
+      </w:pPr>
+      <w:r>
+        <w:rPr>
+          <w:rFonts w:ascii="Consolas" w:hAnsi="Consolas" w:cs="Courier"/>
+          <w:i/>
+          <w:color w:val="385623" w:themeColor="accent6" w:themeShade="80"/>
+          <w:sz w:val="18"/>
+          <w:szCs w:val="16"/>
+        </w:rPr>
+        <w:t>ZEBRAUSERS   ALL = NOPASSWD: ZEBRASTART</w:t>
+      </w:r>
+    </w:p>
+    <w:p>
+      <w:pPr>
+        <w:pStyle w:val="ListParagraph"/>
         <w:ind w:left="360" w:firstLine="360"/>
         <w:rPr>
           <w:rFonts w:ascii="Consolas" w:hAnsi="Consolas" w:cs="Courier"/>
@@ -2473,6 +2966,7 @@
           <w:sz w:val="18"/>
           <w:szCs w:val="16"/>
         </w:rPr>
+        <w:lastRenderedPageBreak/>
         <w:t>mysql</w:t>
       </w:r>
       <w:proofErr w:type="spellEnd"/>
@@ -2982,7 +3476,6 @@
           <w:sz w:val="18"/>
           <w:szCs w:val="16"/>
         </w:rPr>
-        <w:lastRenderedPageBreak/>
         <w:t xml:space="preserve">    &lt;/listener&gt;</w:t>
       </w:r>
     </w:p>
@@ -3433,8 +3926,6 @@
         </w:rPr>
         <w:t xml:space="preserve">    &lt;/listener&gt;</w:t>
       </w:r>
-      <w:bookmarkStart w:id="0" w:name="_GoBack"/>
-      <w:bookmarkEnd w:id="0"/>
     </w:p>
     <w:p>
       <w:pPr>
@@ -4866,6 +5357,7 @@
           <w:sz w:val="18"/>
           <w:szCs w:val="16"/>
         </w:rPr>
+        <w:lastRenderedPageBreak/>
         <w:t xml:space="preserve">                        &lt;</w:t>
       </w:r>
       <w:proofErr w:type="gramStart"/>
@@ -5013,40 +5505,18 @@
           <w:sz w:val="18"/>
           <w:szCs w:val="16"/>
         </w:rPr>
-        <w:t>jms-queue</w:t>
-      </w:r>
-      <w:proofErr w:type="spellEnd"/>
-      <w:r>
-        <w:rPr>
-          <w:rFonts w:ascii="Consolas" w:hAnsi="Consolas" w:cs="Courier"/>
-          <w:i/>
-          <w:color w:val="385623" w:themeColor="accent6" w:themeShade="80"/>
-          <w:sz w:val="18"/>
-          <w:szCs w:val="16"/>
-        </w:rPr>
-        <w:t xml:space="preserve"> </w:t>
-      </w:r>
-      <w:proofErr w:type="spellStart"/>
-      <w:r>
-        <w:rPr>
-          <w:rFonts w:ascii="Consolas" w:hAnsi="Consolas" w:cs="Courier"/>
-          <w:i/>
-          <w:color w:val="385623" w:themeColor="accent6" w:themeShade="80"/>
-          <w:sz w:val="18"/>
-          <w:szCs w:val="16"/>
-        </w:rPr>
-        <w:t>name</w:t>
-      </w:r>
-      <w:proofErr w:type="spellEnd"/>
-      <w:r>
-        <w:rPr>
-          <w:rFonts w:ascii="Consolas" w:hAnsi="Consolas" w:cs="Courier"/>
-          <w:i/>
-          <w:color w:val="385623" w:themeColor="accent6" w:themeShade="80"/>
-          <w:sz w:val="18"/>
-          <w:szCs w:val="16"/>
-        </w:rPr>
-        <w:t>="</w:t>
+        <w:t>jms</w:t>
+      </w:r>
+      <w:proofErr w:type="spellEnd"/>
+      <w:r>
+        <w:rPr>
+          <w:rFonts w:ascii="Consolas" w:hAnsi="Consolas" w:cs="Courier"/>
+          <w:i/>
+          <w:color w:val="385623" w:themeColor="accent6" w:themeShade="80"/>
+          <w:sz w:val="18"/>
+          <w:szCs w:val="16"/>
+        </w:rPr>
+        <w:t>-queue name="</w:t>
       </w:r>
       <w:proofErr w:type="spellStart"/>
       <w:r>
@@ -5091,51 +5561,7 @@
           <w:sz w:val="18"/>
           <w:szCs w:val="16"/>
         </w:rPr>
-        <w:t xml:space="preserve">                        &lt;</w:t>
-      </w:r>
-      <w:proofErr w:type="spellStart"/>
-      <w:r>
-        <w:rPr>
-          <w:rFonts w:ascii="Consolas" w:hAnsi="Consolas" w:cs="Courier"/>
-          <w:i/>
-          <w:color w:val="385623" w:themeColor="accent6" w:themeShade="80"/>
-          <w:sz w:val="18"/>
-          <w:szCs w:val="16"/>
-        </w:rPr>
-        <w:t>entry</w:t>
-      </w:r>
-      <w:proofErr w:type="spellEnd"/>
-      <w:r>
-        <w:rPr>
-          <w:rFonts w:ascii="Consolas" w:hAnsi="Consolas" w:cs="Courier"/>
-          <w:i/>
-          <w:color w:val="385623" w:themeColor="accent6" w:themeShade="80"/>
-          <w:sz w:val="18"/>
-          <w:szCs w:val="16"/>
-        </w:rPr>
-        <w:t xml:space="preserve"> </w:t>
-      </w:r>
-      <w:proofErr w:type="spellStart"/>
-      <w:r>
-        <w:rPr>
-          <w:rFonts w:ascii="Consolas" w:hAnsi="Consolas" w:cs="Courier"/>
-          <w:i/>
-          <w:color w:val="385623" w:themeColor="accent6" w:themeShade="80"/>
-          <w:sz w:val="18"/>
-          <w:szCs w:val="16"/>
-        </w:rPr>
-        <w:t>name</w:t>
-      </w:r>
-      <w:proofErr w:type="spellEnd"/>
-      <w:r>
-        <w:rPr>
-          <w:rFonts w:ascii="Consolas" w:hAnsi="Consolas" w:cs="Courier"/>
-          <w:i/>
-          <w:color w:val="385623" w:themeColor="accent6" w:themeShade="80"/>
-          <w:sz w:val="18"/>
-          <w:szCs w:val="16"/>
-        </w:rPr>
-        <w:t>="</w:t>
+        <w:t xml:space="preserve">                        &lt;entry name="</w:t>
       </w:r>
       <w:proofErr w:type="spellStart"/>
       <w:r>
@@ -5157,51 +5583,7 @@
           <w:sz w:val="18"/>
           <w:szCs w:val="16"/>
         </w:rPr>
-        <w:t>/</w:t>
-      </w:r>
-      <w:proofErr w:type="spellStart"/>
-      <w:r>
-        <w:rPr>
-          <w:rFonts w:ascii="Consolas" w:hAnsi="Consolas" w:cs="Courier"/>
-          <w:i/>
-          <w:color w:val="385623" w:themeColor="accent6" w:themeShade="80"/>
-          <w:sz w:val="18"/>
-          <w:szCs w:val="16"/>
-        </w:rPr>
-        <w:t>queues</w:t>
-      </w:r>
-      <w:proofErr w:type="spellEnd"/>
-      <w:r>
-        <w:rPr>
-          <w:rFonts w:ascii="Consolas" w:hAnsi="Consolas" w:cs="Courier"/>
-          <w:i/>
-          <w:color w:val="385623" w:themeColor="accent6" w:themeShade="80"/>
-          <w:sz w:val="18"/>
-          <w:szCs w:val="16"/>
-        </w:rPr>
-        <w:t>/</w:t>
-      </w:r>
-      <w:proofErr w:type="spellStart"/>
-      <w:r>
-        <w:rPr>
-          <w:rFonts w:ascii="Consolas" w:hAnsi="Consolas" w:cs="Courier"/>
-          <w:i/>
-          <w:color w:val="385623" w:themeColor="accent6" w:themeShade="80"/>
-          <w:sz w:val="18"/>
-          <w:szCs w:val="16"/>
-        </w:rPr>
-        <w:t>Synergy</w:t>
-      </w:r>
-      <w:proofErr w:type="spellEnd"/>
-      <w:r>
-        <w:rPr>
-          <w:rFonts w:ascii="Consolas" w:hAnsi="Consolas" w:cs="Courier"/>
-          <w:i/>
-          <w:color w:val="385623" w:themeColor="accent6" w:themeShade="80"/>
-          <w:sz w:val="18"/>
-          <w:szCs w:val="16"/>
-        </w:rPr>
-        <w:t>/</w:t>
+        <w:t>/queues/Synergy/</w:t>
       </w:r>
       <w:proofErr w:type="spellStart"/>
       <w:r>
@@ -5246,73 +5628,7 @@
           <w:sz w:val="18"/>
           <w:szCs w:val="16"/>
         </w:rPr>
-        <w:t xml:space="preserve">                        &lt;</w:t>
-      </w:r>
-      <w:proofErr w:type="spellStart"/>
-      <w:r>
-        <w:rPr>
-          <w:rFonts w:ascii="Consolas" w:hAnsi="Consolas" w:cs="Courier"/>
-          <w:i/>
-          <w:color w:val="385623" w:themeColor="accent6" w:themeShade="80"/>
-          <w:sz w:val="18"/>
-          <w:szCs w:val="16"/>
-        </w:rPr>
-        <w:t>durable</w:t>
-      </w:r>
-      <w:proofErr w:type="spellEnd"/>
-      <w:r>
-        <w:rPr>
-          <w:rFonts w:ascii="Consolas" w:hAnsi="Consolas" w:cs="Courier"/>
-          <w:i/>
-          <w:color w:val="385623" w:themeColor="accent6" w:themeShade="80"/>
-          <w:sz w:val="18"/>
-          <w:szCs w:val="16"/>
-        </w:rPr>
-        <w:t>&gt;</w:t>
-      </w:r>
-      <w:proofErr w:type="spellStart"/>
-      <w:r>
-        <w:rPr>
-          <w:rFonts w:ascii="Consolas" w:hAnsi="Consolas" w:cs="Courier"/>
-          <w:i/>
-          <w:color w:val="385623" w:themeColor="accent6" w:themeShade="80"/>
-          <w:sz w:val="18"/>
-          <w:szCs w:val="16"/>
-        </w:rPr>
-        <w:t>true</w:t>
-      </w:r>
-      <w:proofErr w:type="spellEnd"/>
-      <w:r>
-        <w:rPr>
-          <w:rFonts w:ascii="Consolas" w:hAnsi="Consolas" w:cs="Courier"/>
-          <w:i/>
-          <w:color w:val="385623" w:themeColor="accent6" w:themeShade="80"/>
-          <w:sz w:val="18"/>
-          <w:szCs w:val="16"/>
-        </w:rPr>
-        <w:t>&lt;/</w:t>
-      </w:r>
-      <w:proofErr w:type="spellStart"/>
-      <w:r>
-        <w:rPr>
-          <w:rFonts w:ascii="Consolas" w:hAnsi="Consolas" w:cs="Courier"/>
-          <w:i/>
-          <w:color w:val="385623" w:themeColor="accent6" w:themeShade="80"/>
-          <w:sz w:val="18"/>
-          <w:szCs w:val="16"/>
-        </w:rPr>
-        <w:t>durable</w:t>
-      </w:r>
-      <w:proofErr w:type="spellEnd"/>
-      <w:r>
-        <w:rPr>
-          <w:rFonts w:ascii="Consolas" w:hAnsi="Consolas" w:cs="Courier"/>
-          <w:i/>
-          <w:color w:val="385623" w:themeColor="accent6" w:themeShade="80"/>
-          <w:sz w:val="18"/>
-          <w:szCs w:val="16"/>
-        </w:rPr>
-        <w:t>&gt;</w:t>
+        <w:t xml:space="preserve">                        &lt;durable&gt;true&lt;/durable&gt;</w:t>
       </w:r>
     </w:p>
     <w:p>
@@ -5346,18 +5662,18 @@
           <w:sz w:val="18"/>
           <w:szCs w:val="16"/>
         </w:rPr>
-        <w:t>jms-queue</w:t>
-      </w:r>
-      <w:proofErr w:type="spellEnd"/>
-      <w:r>
-        <w:rPr>
-          <w:rFonts w:ascii="Consolas" w:hAnsi="Consolas" w:cs="Courier"/>
-          <w:i/>
-          <w:color w:val="385623" w:themeColor="accent6" w:themeShade="80"/>
-          <w:sz w:val="18"/>
-          <w:szCs w:val="16"/>
-        </w:rPr>
-        <w:t>&gt;</w:t>
+        <w:t>jms</w:t>
+      </w:r>
+      <w:proofErr w:type="spellEnd"/>
+      <w:r>
+        <w:rPr>
+          <w:rFonts w:ascii="Consolas" w:hAnsi="Consolas" w:cs="Courier"/>
+          <w:i/>
+          <w:color w:val="385623" w:themeColor="accent6" w:themeShade="80"/>
+          <w:sz w:val="18"/>
+          <w:szCs w:val="16"/>
+        </w:rPr>
+        <w:t>-queue&gt;</w:t>
       </w:r>
     </w:p>
     <w:p>
@@ -5449,7 +5765,6 @@
           <w:sz w:val="18"/>
           <w:szCs w:val="16"/>
         </w:rPr>
-        <w:lastRenderedPageBreak/>
         <w:t xml:space="preserve">                        &lt;</w:t>
       </w:r>
       <w:proofErr w:type="gramStart"/>
@@ -6276,30 +6591,8 @@
         <w:rPr>
           <w:lang w:val="ru-RU"/>
         </w:rPr>
-        <w:t xml:space="preserve">К </w:t>
-      </w:r>
-      <w:proofErr w:type="spellStart"/>
-      <w:r>
-        <w:rPr>
-          <w:lang w:val="ru-RU"/>
-        </w:rPr>
-        <w:t>реестру</w:t>
-      </w:r>
-      <w:proofErr w:type="spellEnd"/>
-      <w:r>
-        <w:rPr>
-          <w:lang w:val="ru-RU"/>
-        </w:rPr>
-        <w:t xml:space="preserve"> </w:t>
-      </w:r>
-      <w:proofErr w:type="spellStart"/>
-      <w:r>
-        <w:rPr>
-          <w:lang w:val="ru-RU"/>
-        </w:rPr>
-        <w:t>заказов</w:t>
-      </w:r>
-      <w:proofErr w:type="spellEnd"/>
+        <w:t>К реестру заказов</w:t>
+      </w:r>
     </w:p>
     <w:p>
       <w:pPr>
@@ -7039,7 +7332,6 @@
           <w:sz w:val="18"/>
           <w:szCs w:val="16"/>
         </w:rPr>
-        <w:lastRenderedPageBreak/>
         <w:t>chown</w:t>
       </w:r>
       <w:proofErr w:type="spellEnd"/>
@@ -7189,43 +7481,19 @@
           <w:szCs w:val="16"/>
           <w:lang w:val="ru-RU"/>
         </w:rPr>
-        <w:t>zebrasrv</w:t>
-      </w:r>
-      <w:proofErr w:type="spellEnd"/>
-      <w:r>
-        <w:rPr>
-          <w:rFonts w:ascii="Consolas" w:hAnsi="Consolas" w:cs="Courier"/>
-          <w:i/>
-          <w:color w:val="385623" w:themeColor="accent6" w:themeShade="80"/>
-          <w:sz w:val="18"/>
-          <w:szCs w:val="16"/>
-          <w:lang w:val="ru-RU"/>
-        </w:rPr>
-        <w:t xml:space="preserve"> -l </w:t>
-      </w:r>
-      <w:proofErr w:type="spellStart"/>
-      <w:r>
-        <w:rPr>
-          <w:rFonts w:ascii="Consolas" w:hAnsi="Consolas" w:cs="Courier"/>
-          <w:i/>
-          <w:color w:val="385623" w:themeColor="accent6" w:themeShade="80"/>
-          <w:sz w:val="18"/>
-          <w:szCs w:val="16"/>
-          <w:lang w:val="ru-RU"/>
-        </w:rPr>
-        <w:t>log</w:t>
-      </w:r>
-      <w:proofErr w:type="spellEnd"/>
-      <w:r>
-        <w:rPr>
-          <w:rFonts w:ascii="Consolas" w:hAnsi="Consolas" w:cs="Courier"/>
-          <w:i/>
-          <w:color w:val="385623" w:themeColor="accent6" w:themeShade="80"/>
-          <w:sz w:val="18"/>
-          <w:szCs w:val="16"/>
-          <w:lang w:val="ru-RU"/>
-        </w:rPr>
-        <w:t xml:space="preserve">/log.txt -u </w:t>
+        <w:t>sudo</w:t>
+      </w:r>
+      <w:proofErr w:type="spellEnd"/>
+      <w:r>
+        <w:rPr>
+          <w:rFonts w:ascii="Consolas" w:hAnsi="Consolas" w:cs="Courier"/>
+          <w:i/>
+          <w:color w:val="385623" w:themeColor="accent6" w:themeShade="80"/>
+          <w:sz w:val="18"/>
+          <w:szCs w:val="16"/>
+          <w:lang w:val="ru-RU"/>
+        </w:rPr>
+        <w:t xml:space="preserve"> -u </w:t>
       </w:r>
       <w:proofErr w:type="spellStart"/>
       <w:r>
@@ -7249,32 +7517,10 @@
           <w:szCs w:val="16"/>
           <w:lang w:val="ru-RU"/>
         </w:rPr>
-        <w:t xml:space="preserve"> -D </w:t>
-      </w:r>
-      <w:proofErr w:type="spellStart"/>
-      <w:r>
-        <w:rPr>
-          <w:rFonts w:ascii="Consolas" w:hAnsi="Consolas" w:cs="Courier"/>
-          <w:i/>
-          <w:color w:val="385623" w:themeColor="accent6" w:themeShade="80"/>
-          <w:sz w:val="18"/>
-          <w:szCs w:val="16"/>
-          <w:lang w:val="ru-RU"/>
-        </w:rPr>
-        <w:t>tcp</w:t>
-      </w:r>
-      <w:proofErr w:type="spellEnd"/>
-      <w:r>
-        <w:rPr>
-          <w:rFonts w:ascii="Consolas" w:hAnsi="Consolas" w:cs="Courier"/>
-          <w:i/>
-          <w:color w:val="385623" w:themeColor="accent6" w:themeShade="80"/>
-          <w:sz w:val="18"/>
-          <w:szCs w:val="16"/>
-          <w:lang w:val="ru-RU"/>
-        </w:rPr>
-        <w:t>:@:210</w:t>
-      </w:r>
+        <w:t xml:space="preserve"> ./restart.sh</w:t>
+      </w:r>
+      <w:bookmarkStart w:id="0" w:name="_GoBack"/>
+      <w:bookmarkEnd w:id="0"/>
     </w:p>
     <w:p>
       <w:pPr>
@@ -9120,7 +9366,7 @@
   <a:extraClrSchemeLst/>
   <a:extLst>
     <a:ext uri="{05A4C25C-085E-4340-85A3-A5531E510DB2}">
-      <thm15:themeFamily xmlns="" xmlns:thm15="http://schemas.microsoft.com/office/thememl/2012/main" name="Office Theme" id="{62F939B6-93AF-4DB8-9C6B-D6C7DFDC589F}" vid="{4A3C46E8-61CC-4603-A589-7422A47A8E4A}"/>
+      <thm15:themeFamily xmlns:thm15="http://schemas.microsoft.com/office/thememl/2012/main" xmlns="" name="Office Theme" id="{62F939B6-93AF-4DB8-9C6B-D6C7DFDC589F}" vid="{4A3C46E8-61CC-4603-A589-7422A47A8E4A}"/>
     </a:ext>
   </a:extLst>
 </a:theme>

</xml_diff>